<commit_message>
Update Unieke personen aanpassen.docx
</commit_message>
<xml_diff>
--- a/Unieke personen aanpassen.docx
+++ b/Unieke personen aanpassen.docx
@@ -166,7 +166,7 @@
           <w:tcPr>
             <w:cnfStyle w:val="001000000000" w:firstRow="0" w:lastRow="0" w:firstColumn="1" w:lastColumn="0" w:oddVBand="0" w:evenVBand="0" w:oddHBand="0" w:evenHBand="0" w:firstRowFirstColumn="0" w:firstRowLastColumn="0" w:lastRowFirstColumn="0" w:lastRowLastColumn="0"/>
             <w:tcW w:w="4531" w:type="dxa"/>
-            <w:shd w:val="clear" w:color="auto" w:fill="C5E0B3" w:themeFill="accent6" w:themeFillTint="66"/>
+            <w:shd w:val="clear" w:color="auto" w:fill="FFE599" w:themeFill="accent4" w:themeFillTint="66"/>
           </w:tcPr>
           <w:p>
             <w:pPr>
@@ -187,7 +187,7 @@
         <w:tc>
           <w:tcPr>
             <w:tcW w:w="4531" w:type="dxa"/>
-            <w:shd w:val="clear" w:color="auto" w:fill="C5E0B3" w:themeFill="accent6" w:themeFillTint="66"/>
+            <w:shd w:val="clear" w:color="auto" w:fill="FFE599" w:themeFill="accent4" w:themeFillTint="66"/>
           </w:tcPr>
           <w:p>
             <w:pPr>
@@ -490,7 +490,7 @@
           <w:tcPr>
             <w:cnfStyle w:val="001000000000" w:firstRow="0" w:lastRow="0" w:firstColumn="1" w:lastColumn="0" w:oddVBand="0" w:evenVBand="0" w:oddHBand="0" w:evenHBand="0" w:firstRowFirstColumn="0" w:firstRowLastColumn="0" w:lastRowFirstColumn="0" w:lastRowLastColumn="0"/>
             <w:tcW w:w="2689" w:type="dxa"/>
-            <w:shd w:val="clear" w:color="auto" w:fill="C5E0B3" w:themeFill="accent6" w:themeFillTint="66"/>
+            <w:shd w:val="clear" w:color="auto" w:fill="FFE599" w:themeFill="accent4" w:themeFillTint="66"/>
           </w:tcPr>
           <w:p>
             <w:pPr>
@@ -556,7 +556,7 @@
           <w:tcPr>
             <w:cnfStyle w:val="001000000000" w:firstRow="0" w:lastRow="0" w:firstColumn="1" w:lastColumn="0" w:oddVBand="0" w:evenVBand="0" w:oddHBand="0" w:evenHBand="0" w:firstRowFirstColumn="0" w:firstRowLastColumn="0" w:lastRowFirstColumn="0" w:lastRowLastColumn="0"/>
             <w:tcW w:w="2689" w:type="dxa"/>
-            <w:shd w:val="clear" w:color="auto" w:fill="C5E0B3" w:themeFill="accent6" w:themeFillTint="66"/>
+            <w:shd w:val="clear" w:color="auto" w:fill="FFE599" w:themeFill="accent4" w:themeFillTint="66"/>
           </w:tcPr>
           <w:p>
             <w:pPr>
@@ -635,18 +635,18 @@
           <w:noProof/>
         </w:rPr>
         <w:drawing>
-          <wp:anchor distT="0" distB="0" distL="114300" distR="114300" simplePos="0" relativeHeight="251658240" behindDoc="0" locked="0" layoutInCell="1" allowOverlap="1" wp14:anchorId="5C6B7CF3" wp14:editId="6B1FA65C">
+          <wp:anchor distT="0" distB="0" distL="114300" distR="114300" simplePos="0" relativeHeight="251661312" behindDoc="0" locked="0" layoutInCell="1" allowOverlap="1" wp14:anchorId="63B96150" wp14:editId="1FEC5036">
             <wp:simplePos x="0" y="0"/>
             <wp:positionH relativeFrom="margin">
-              <wp:posOffset>-635</wp:posOffset>
+              <wp:posOffset>24130</wp:posOffset>
             </wp:positionH>
             <wp:positionV relativeFrom="paragraph">
-              <wp:posOffset>149860</wp:posOffset>
+              <wp:posOffset>231140</wp:posOffset>
             </wp:positionV>
-            <wp:extent cx="2636520" cy="4086225"/>
-            <wp:effectExtent l="0" t="0" r="0" b="9525"/>
+            <wp:extent cx="2700655" cy="4186555"/>
+            <wp:effectExtent l="0" t="0" r="4445" b="4445"/>
             <wp:wrapSquare wrapText="bothSides"/>
-            <wp:docPr id="1" name="Afbeelding 1"/>
+            <wp:docPr id="5" name="Afbeelding 5"/>
             <wp:cNvGraphicFramePr>
               <a:graphicFrameLocks xmlns:a="http://schemas.openxmlformats.org/drawingml/2006/main" noChangeAspect="1"/>
             </wp:cNvGraphicFramePr>
@@ -654,7 +654,7 @@
               <a:graphicData uri="http://schemas.openxmlformats.org/drawingml/2006/picture">
                 <pic:pic xmlns:pic="http://schemas.openxmlformats.org/drawingml/2006/picture">
                   <pic:nvPicPr>
-                    <pic:cNvPr id="0" name="Picture 1"/>
+                    <pic:cNvPr id="0" name="Picture 3"/>
                     <pic:cNvPicPr>
                       <a:picLocks noChangeAspect="1" noChangeArrowheads="1"/>
                     </pic:cNvPicPr>
@@ -675,7 +675,7 @@
                   <pic:spPr bwMode="auto">
                     <a:xfrm>
                       <a:off x="0" y="0"/>
-                      <a:ext cx="2636520" cy="4086225"/>
+                      <a:ext cx="2700655" cy="4186555"/>
                     </a:xfrm>
                     <a:prstGeom prst="rect">
                       <a:avLst/>
@@ -701,7 +701,22 @@
     <w:p/>
     <w:p/>
     <w:p/>
+    <w:p/>
+    <w:p/>
+    <w:p/>
+    <w:p/>
+    <w:p/>
+    <w:p/>
+    <w:p/>
+    <w:p/>
+    <w:p/>
+    <w:p/>
     <w:p>
+      <w:pPr>
+        <w:tabs>
+          <w:tab w:val="left" w:pos="3240"/>
+        </w:tabs>
+      </w:pPr>
       <w:r>
         <w:rPr>
           <w:noProof/>
@@ -709,18 +724,18 @@
         <mc:AlternateContent>
           <mc:Choice Requires="wps">
             <w:drawing>
-              <wp:anchor distT="0" distB="0" distL="114300" distR="114300" simplePos="0" relativeHeight="251660288" behindDoc="0" locked="0" layoutInCell="1" allowOverlap="1" wp14:anchorId="28A9F269" wp14:editId="2C55606A">
+              <wp:anchor distT="0" distB="0" distL="114300" distR="114300" simplePos="0" relativeHeight="251663360" behindDoc="0" locked="0" layoutInCell="1" allowOverlap="1" wp14:anchorId="4173D096" wp14:editId="7AF3FB4E">
                 <wp:simplePos x="0" y="0"/>
-                <wp:positionH relativeFrom="margin">
-                  <wp:align>left</wp:align>
+                <wp:positionH relativeFrom="column">
+                  <wp:posOffset>5080</wp:posOffset>
                 </wp:positionH>
                 <wp:positionV relativeFrom="paragraph">
-                  <wp:posOffset>2626995</wp:posOffset>
+                  <wp:posOffset>156210</wp:posOffset>
                 </wp:positionV>
-                <wp:extent cx="739140" cy="266700"/>
-                <wp:effectExtent l="0" t="0" r="3810" b="0"/>
+                <wp:extent cx="1343025" cy="635"/>
+                <wp:effectExtent l="0" t="0" r="9525" b="0"/>
                 <wp:wrapSquare wrapText="bothSides"/>
-                <wp:docPr id="2" name="Tekstvak 2"/>
+                <wp:docPr id="1" name="Tekstvak 1"/>
                 <wp:cNvGraphicFramePr/>
                 <a:graphic xmlns:a="http://schemas.openxmlformats.org/drawingml/2006/main">
                   <a:graphicData uri="http://schemas.microsoft.com/office/word/2010/wordprocessingShape">
@@ -729,7 +744,7 @@
                       <wps:spPr>
                         <a:xfrm>
                           <a:off x="0" y="0"/>
-                          <a:ext cx="739140" cy="266700"/>
+                          <a:ext cx="1343025" cy="635"/>
                         </a:xfrm>
                         <a:prstGeom prst="rect">
                           <a:avLst/>
@@ -753,14 +768,24 @@
                             <w:r>
                               <w:t xml:space="preserve">Figuur </w:t>
                             </w:r>
-                            <w:fldSimple w:instr=" SEQ Figuur \* ARABIC ">
-                              <w:r>
-                                <w:rPr>
-                                  <w:noProof/>
-                                </w:rPr>
-                                <w:t>1</w:t>
-                              </w:r>
-                            </w:fldSimple>
+                            <w:r>
+                              <w:fldChar w:fldCharType="begin"/>
+                            </w:r>
+                            <w:r>
+                              <w:instrText xml:space="preserve"> SEQ Figuur \* ARABIC </w:instrText>
+                            </w:r>
+                            <w:r>
+                              <w:fldChar w:fldCharType="separate"/>
+                            </w:r>
+                            <w:r>
+                              <w:rPr>
+                                <w:noProof/>
+                              </w:rPr>
+                              <w:t>1</w:t>
+                            </w:r>
+                            <w:r>
+                              <w:fldChar w:fldCharType="end"/>
+                            </w:r>
                           </w:p>
                         </w:txbxContent>
                       </wps:txbx>
@@ -781,11 +806,11 @@
           </mc:Choice>
           <mc:Fallback>
             <w:pict>
-              <v:shapetype w14:anchorId="28A9F269" id="_x0000_t202" coordsize="21600,21600" o:spt="202" path="m,l,21600r21600,l21600,xe">
+              <v:shapetype w14:anchorId="4173D096" id="_x0000_t202" coordsize="21600,21600" o:spt="202" path="m,l,21600r21600,l21600,xe">
                 <v:stroke joinstyle="miter"/>
                 <v:path gradientshapeok="t" o:connecttype="rect"/>
               </v:shapetype>
-              <v:shape id="Tekstvak 2" o:spid="_x0000_s1026" type="#_x0000_t202" style="position:absolute;margin-left:0;margin-top:206.85pt;width:58.2pt;height:21pt;z-index:251660288;visibility:visible;mso-wrap-style:square;mso-width-percent:0;mso-wrap-distance-left:9pt;mso-wrap-distance-top:0;mso-wrap-distance-right:9pt;mso-wrap-distance-bottom:0;mso-position-horizontal:left;mso-position-horizontal-relative:margin;mso-position-vertical:absolute;mso-position-vertical-relative:text;mso-width-percent:0;mso-width-relative:margin;v-text-anchor:top" o:gfxdata="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" stroked="f">
+              <v:shape id="Tekstvak 1" o:spid="_x0000_s1026" type="#_x0000_t202" style="position:absolute;margin-left:.4pt;margin-top:12.3pt;width:105.75pt;height:.05pt;z-index:251663360;visibility:visible;mso-wrap-style:square;mso-width-percent:0;mso-wrap-distance-left:9pt;mso-wrap-distance-top:0;mso-wrap-distance-right:9pt;mso-wrap-distance-bottom:0;mso-position-horizontal:absolute;mso-position-horizontal-relative:text;mso-position-vertical:absolute;mso-position-vertical-relative:text;mso-width-percent:0;mso-width-relative:margin;v-text-anchor:top" o:gfxdata="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" stroked="f">
                 <v:textbox style="mso-fit-shape-to-text:t" inset="0,0,0,0">
                   <w:txbxContent>
                     <w:p>
@@ -798,115 +823,978 @@
                       <w:r>
                         <w:t xml:space="preserve">Figuur </w:t>
                       </w:r>
-                      <w:fldSimple w:instr=" SEQ Figuur \* ARABIC ">
-                        <w:r>
-                          <w:rPr>
-                            <w:noProof/>
-                          </w:rPr>
-                          <w:t>1</w:t>
-                        </w:r>
-                      </w:fldSimple>
+                      <w:r>
+                        <w:fldChar w:fldCharType="begin"/>
+                      </w:r>
+                      <w:r>
+                        <w:instrText xml:space="preserve"> SEQ Figuur \* ARABIC </w:instrText>
+                      </w:r>
+                      <w:r>
+                        <w:fldChar w:fldCharType="separate"/>
+                      </w:r>
+                      <w:r>
+                        <w:rPr>
+                          <w:noProof/>
+                        </w:rPr>
+                        <w:t>1</w:t>
+                      </w:r>
+                      <w:r>
+                        <w:fldChar w:fldCharType="end"/>
+                      </w:r>
                     </w:p>
                   </w:txbxContent>
                 </v:textbox>
-                <w10:wrap type="square" anchorx="margin"/>
+                <w10:wrap type="square"/>
               </v:shape>
             </w:pict>
           </mc:Fallback>
         </mc:AlternateContent>
       </w:r>
+      <w:r>
+        <w:tab/>
+      </w:r>
+    </w:p>
+    <w:p>
+      <w:pPr>
+        <w:pStyle w:val="Kop1"/>
+      </w:pPr>
+      <w:r>
+        <w:lastRenderedPageBreak/>
+        <w:t>Handmatig links aanpassen</w:t>
+      </w:r>
+    </w:p>
+    <w:p/>
+    <w:p>
+      <w:pPr>
+        <w:pStyle w:val="Lijstalinea"/>
+        <w:numPr>
+          <w:ilvl w:val="0"/>
+          <w:numId w:val="3"/>
+        </w:numPr>
+      </w:pPr>
+      <w:r>
+        <w:t>Tabel kan als volgt aangepast worden om handmatige informatie toe te voegen</w:t>
+      </w:r>
+      <w:r>
+        <w:br/>
+      </w:r>
+    </w:p>
+    <w:tbl>
+      <w:tblPr>
+        <w:tblStyle w:val="Rastertabel4-Accent5"/>
+        <w:tblW w:w="0" w:type="auto"/>
+        <w:tblLook w:val="04A0" w:firstRow="1" w:lastRow="0" w:firstColumn="1" w:lastColumn="0" w:noHBand="0" w:noVBand="1"/>
+      </w:tblPr>
+      <w:tblGrid>
+        <w:gridCol w:w="2689"/>
+        <w:gridCol w:w="1559"/>
+        <w:gridCol w:w="3199"/>
+        <w:gridCol w:w="1615"/>
+      </w:tblGrid>
+      <w:tr>
+        <w:trPr>
+          <w:cnfStyle w:val="100000000000" w:firstRow="1" w:lastRow="0" w:firstColumn="0" w:lastColumn="0" w:oddVBand="0" w:evenVBand="0" w:oddHBand="0" w:evenHBand="0" w:firstRowFirstColumn="0" w:firstRowLastColumn="0" w:lastRowFirstColumn="0" w:lastRowLastColumn="0"/>
+        </w:trPr>
+        <w:tc>
+          <w:tcPr>
+            <w:cnfStyle w:val="001000000000" w:firstRow="0" w:lastRow="0" w:firstColumn="1" w:lastColumn="0" w:oddVBand="0" w:evenVBand="0" w:oddHBand="0" w:evenHBand="0" w:firstRowFirstColumn="0" w:firstRowLastColumn="0" w:lastRowFirstColumn="0" w:lastRowLastColumn="0"/>
+            <w:tcW w:w="2689" w:type="dxa"/>
+          </w:tcPr>
+          <w:p>
+            <w:proofErr w:type="spellStart"/>
+            <w:r>
+              <w:t>UUID_persoonsvermelding</w:t>
+            </w:r>
+            <w:proofErr w:type="spellEnd"/>
+          </w:p>
+        </w:tc>
+        <w:tc>
+          <w:tcPr>
+            <w:tcW w:w="1559" w:type="dxa"/>
+          </w:tcPr>
+          <w:p>
+            <w:pPr>
+              <w:cnfStyle w:val="100000000000" w:firstRow="1" w:lastRow="0" w:firstColumn="0" w:lastColumn="0" w:oddVBand="0" w:evenVBand="0" w:oddHBand="0" w:evenHBand="0" w:firstRowFirstColumn="0" w:firstRowLastColumn="0" w:lastRowFirstColumn="0" w:lastRowLastColumn="0"/>
+            </w:pPr>
+            <w:r>
+              <w:t>Uniek persoon</w:t>
+            </w:r>
+          </w:p>
+        </w:tc>
+        <w:tc>
+          <w:tcPr>
+            <w:tcW w:w="3199" w:type="dxa"/>
+          </w:tcPr>
+          <w:p>
+            <w:pPr>
+              <w:cnfStyle w:val="100000000000" w:firstRow="1" w:lastRow="0" w:firstColumn="0" w:lastColumn="0" w:oddVBand="0" w:evenVBand="0" w:oddHBand="0" w:evenHBand="0" w:firstRowFirstColumn="0" w:firstRowLastColumn="0" w:lastRowFirstColumn="0" w:lastRowLastColumn="0"/>
+            </w:pPr>
+            <w:r>
+              <w:t>Status</w:t>
+            </w:r>
+          </w:p>
+        </w:tc>
+        <w:tc>
+          <w:tcPr>
+            <w:tcW w:w="1615" w:type="dxa"/>
+          </w:tcPr>
+          <w:p>
+            <w:pPr>
+              <w:cnfStyle w:val="100000000000" w:firstRow="1" w:lastRow="0" w:firstColumn="0" w:lastColumn="0" w:oddVBand="0" w:evenVBand="0" w:oddHBand="0" w:evenHBand="0" w:firstRowFirstColumn="0" w:firstRowLastColumn="0" w:lastRowFirstColumn="0" w:lastRowLastColumn="0"/>
+            </w:pPr>
+            <w:r>
+              <w:t>Datum</w:t>
+            </w:r>
+          </w:p>
+        </w:tc>
+      </w:tr>
+      <w:tr>
+        <w:trPr>
+          <w:cnfStyle w:val="000000100000" w:firstRow="0" w:lastRow="0" w:firstColumn="0" w:lastColumn="0" w:oddVBand="0" w:evenVBand="0" w:oddHBand="1" w:evenHBand="0" w:firstRowFirstColumn="0" w:firstRowLastColumn="0" w:lastRowFirstColumn="0" w:lastRowLastColumn="0"/>
+        </w:trPr>
+        <w:tc>
+          <w:tcPr>
+            <w:cnfStyle w:val="001000000000" w:firstRow="0" w:lastRow="0" w:firstColumn="1" w:lastColumn="0" w:oddVBand="0" w:evenVBand="0" w:oddHBand="0" w:evenHBand="0" w:firstRowFirstColumn="0" w:firstRowLastColumn="0" w:lastRowFirstColumn="0" w:lastRowLastColumn="0"/>
+            <w:tcW w:w="2689" w:type="dxa"/>
+            <w:shd w:val="clear" w:color="auto" w:fill="BDD6EE" w:themeFill="accent5" w:themeFillTint="66"/>
+          </w:tcPr>
+          <w:p>
+            <w:pPr>
+              <w:rPr>
+                <w:b w:val="0"/>
+                <w:bCs w:val="0"/>
+              </w:rPr>
+            </w:pPr>
+            <w:r>
+              <w:rPr>
+                <w:b w:val="0"/>
+                <w:bCs w:val="0"/>
+              </w:rPr>
+              <w:t>e5cb32a8</w:t>
+            </w:r>
+          </w:p>
+        </w:tc>
+        <w:tc>
+          <w:tcPr>
+            <w:tcW w:w="1559" w:type="dxa"/>
+          </w:tcPr>
+          <w:p>
+            <w:pPr>
+              <w:cnfStyle w:val="000000100000" w:firstRow="0" w:lastRow="0" w:firstColumn="0" w:lastColumn="0" w:oddVBand="0" w:evenVBand="0" w:oddHBand="1" w:evenHBand="0" w:firstRowFirstColumn="0" w:firstRowLastColumn="0" w:lastRowFirstColumn="0" w:lastRowLastColumn="0"/>
+            </w:pPr>
+            <w:r>
+              <w:t>1</w:t>
+            </w:r>
+          </w:p>
+        </w:tc>
+        <w:tc>
+          <w:tcPr>
+            <w:tcW w:w="3199" w:type="dxa"/>
+          </w:tcPr>
+          <w:p>
+            <w:pPr>
+              <w:cnfStyle w:val="000000100000" w:firstRow="0" w:lastRow="0" w:firstColumn="0" w:lastColumn="0" w:oddVBand="0" w:evenVBand="0" w:oddHBand="1" w:evenHBand="0" w:firstRowFirstColumn="0" w:firstRowLastColumn="0" w:lastRowFirstColumn="0" w:lastRowLastColumn="0"/>
+            </w:pPr>
+            <w:r>
+              <w:t>Automatisch gegenereerd</w:t>
+            </w:r>
+          </w:p>
+        </w:tc>
+        <w:tc>
+          <w:tcPr>
+            <w:tcW w:w="1615" w:type="dxa"/>
+          </w:tcPr>
+          <w:p>
+            <w:pPr>
+              <w:cnfStyle w:val="000000100000" w:firstRow="0" w:lastRow="0" w:firstColumn="0" w:lastColumn="0" w:oddVBand="0" w:evenVBand="0" w:oddHBand="1" w:evenHBand="0" w:firstRowFirstColumn="0" w:firstRowLastColumn="0" w:lastRowFirstColumn="0" w:lastRowLastColumn="0"/>
+            </w:pPr>
+            <w:r>
+              <w:t>01-01-2023</w:t>
+            </w:r>
+          </w:p>
+        </w:tc>
+      </w:tr>
+      <w:tr>
+        <w:tc>
+          <w:tcPr>
+            <w:cnfStyle w:val="001000000000" w:firstRow="0" w:lastRow="0" w:firstColumn="1" w:lastColumn="0" w:oddVBand="0" w:evenVBand="0" w:oddHBand="0" w:evenHBand="0" w:firstRowFirstColumn="0" w:firstRowLastColumn="0" w:lastRowFirstColumn="0" w:lastRowLastColumn="0"/>
+            <w:tcW w:w="2689" w:type="dxa"/>
+            <w:shd w:val="clear" w:color="auto" w:fill="BDD6EE" w:themeFill="accent5" w:themeFillTint="66"/>
+          </w:tcPr>
+          <w:p>
+            <w:pPr>
+              <w:rPr>
+                <w:b w:val="0"/>
+                <w:bCs w:val="0"/>
+              </w:rPr>
+            </w:pPr>
+            <w:r>
+              <w:rPr>
+                <w:b w:val="0"/>
+                <w:bCs w:val="0"/>
+              </w:rPr>
+              <w:t>3e0f495f</w:t>
+            </w:r>
+          </w:p>
+        </w:tc>
+        <w:tc>
+          <w:tcPr>
+            <w:tcW w:w="1559" w:type="dxa"/>
+          </w:tcPr>
+          <w:p>
+            <w:pPr>
+              <w:cnfStyle w:val="000000000000" w:firstRow="0" w:lastRow="0" w:firstColumn="0" w:lastColumn="0" w:oddVBand="0" w:evenVBand="0" w:oddHBand="0" w:evenHBand="0" w:firstRowFirstColumn="0" w:firstRowLastColumn="0" w:lastRowFirstColumn="0" w:lastRowLastColumn="0"/>
+            </w:pPr>
+            <w:r>
+              <w:t>1</w:t>
+            </w:r>
+          </w:p>
+        </w:tc>
+        <w:tc>
+          <w:tcPr>
+            <w:tcW w:w="3199" w:type="dxa"/>
+          </w:tcPr>
+          <w:p>
+            <w:pPr>
+              <w:cnfStyle w:val="000000000000" w:firstRow="0" w:lastRow="0" w:firstColumn="0" w:lastColumn="0" w:oddVBand="0" w:evenVBand="0" w:oddHBand="0" w:evenHBand="0" w:firstRowFirstColumn="0" w:firstRowLastColumn="0" w:lastRowFirstColumn="0" w:lastRowLastColumn="0"/>
+            </w:pPr>
+            <w:r>
+              <w:t>Automatisch gegenereerd</w:t>
+            </w:r>
+          </w:p>
+        </w:tc>
+        <w:tc>
+          <w:tcPr>
+            <w:tcW w:w="1615" w:type="dxa"/>
+          </w:tcPr>
+          <w:p>
+            <w:pPr>
+              <w:cnfStyle w:val="000000000000" w:firstRow="0" w:lastRow="0" w:firstColumn="0" w:lastColumn="0" w:oddVBand="0" w:evenVBand="0" w:oddHBand="0" w:evenHBand="0" w:firstRowFirstColumn="0" w:firstRowLastColumn="0" w:lastRowFirstColumn="0" w:lastRowLastColumn="0"/>
+            </w:pPr>
+            <w:r>
+              <w:t>01-01-2023</w:t>
+            </w:r>
+          </w:p>
+        </w:tc>
+      </w:tr>
+      <w:tr>
+        <w:trPr>
+          <w:cnfStyle w:val="000000100000" w:firstRow="0" w:lastRow="0" w:firstColumn="0" w:lastColumn="0" w:oddVBand="0" w:evenVBand="0" w:oddHBand="1" w:evenHBand="0" w:firstRowFirstColumn="0" w:firstRowLastColumn="0" w:lastRowFirstColumn="0" w:lastRowLastColumn="0"/>
+        </w:trPr>
+        <w:tc>
+          <w:tcPr>
+            <w:cnfStyle w:val="001000000000" w:firstRow="0" w:lastRow="0" w:firstColumn="1" w:lastColumn="0" w:oddVBand="0" w:evenVBand="0" w:oddHBand="0" w:evenHBand="0" w:firstRowFirstColumn="0" w:firstRowLastColumn="0" w:lastRowFirstColumn="0" w:lastRowLastColumn="0"/>
+            <w:tcW w:w="2689" w:type="dxa"/>
+            <w:shd w:val="clear" w:color="auto" w:fill="BDD6EE" w:themeFill="accent5" w:themeFillTint="66"/>
+          </w:tcPr>
+          <w:p>
+            <w:pPr>
+              <w:rPr>
+                <w:b w:val="0"/>
+                <w:bCs w:val="0"/>
+              </w:rPr>
+            </w:pPr>
+            <w:r>
+              <w:rPr>
+                <w:b w:val="0"/>
+                <w:bCs w:val="0"/>
+              </w:rPr>
+              <w:t>8e743861</w:t>
+            </w:r>
+          </w:p>
+        </w:tc>
+        <w:tc>
+          <w:tcPr>
+            <w:tcW w:w="1559" w:type="dxa"/>
+          </w:tcPr>
+          <w:p>
+            <w:pPr>
+              <w:cnfStyle w:val="000000100000" w:firstRow="0" w:lastRow="0" w:firstColumn="0" w:lastColumn="0" w:oddVBand="0" w:evenVBand="0" w:oddHBand="1" w:evenHBand="0" w:firstRowFirstColumn="0" w:firstRowLastColumn="0" w:lastRowFirstColumn="0" w:lastRowLastColumn="0"/>
+            </w:pPr>
+            <w:r>
+              <w:t>1</w:t>
+            </w:r>
+          </w:p>
+        </w:tc>
+        <w:tc>
+          <w:tcPr>
+            <w:tcW w:w="3199" w:type="dxa"/>
+          </w:tcPr>
+          <w:p>
+            <w:pPr>
+              <w:cnfStyle w:val="000000100000" w:firstRow="0" w:lastRow="0" w:firstColumn="0" w:lastColumn="0" w:oddVBand="0" w:evenVBand="0" w:oddHBand="1" w:evenHBand="0" w:firstRowFirstColumn="0" w:firstRowLastColumn="0" w:lastRowFirstColumn="0" w:lastRowLastColumn="0"/>
+            </w:pPr>
+            <w:r>
+              <w:t>Automatisch gegenereerd</w:t>
+            </w:r>
+          </w:p>
+        </w:tc>
+        <w:tc>
+          <w:tcPr>
+            <w:tcW w:w="1615" w:type="dxa"/>
+          </w:tcPr>
+          <w:p>
+            <w:pPr>
+              <w:cnfStyle w:val="000000100000" w:firstRow="0" w:lastRow="0" w:firstColumn="0" w:lastColumn="0" w:oddVBand="0" w:evenVBand="0" w:oddHBand="1" w:evenHBand="0" w:firstRowFirstColumn="0" w:firstRowLastColumn="0" w:lastRowFirstColumn="0" w:lastRowLastColumn="0"/>
+            </w:pPr>
+            <w:r>
+              <w:t>01-01-2023</w:t>
+            </w:r>
+          </w:p>
+        </w:tc>
+      </w:tr>
+      <w:tr>
+        <w:tc>
+          <w:tcPr>
+            <w:cnfStyle w:val="001000000000" w:firstRow="0" w:lastRow="0" w:firstColumn="1" w:lastColumn="0" w:oddVBand="0" w:evenVBand="0" w:oddHBand="0" w:evenHBand="0" w:firstRowFirstColumn="0" w:firstRowLastColumn="0" w:lastRowFirstColumn="0" w:lastRowLastColumn="0"/>
+            <w:tcW w:w="2689" w:type="dxa"/>
+            <w:shd w:val="clear" w:color="auto" w:fill="C5E0B3" w:themeFill="accent6" w:themeFillTint="66"/>
+          </w:tcPr>
+          <w:p>
+            <w:pPr>
+              <w:rPr>
+                <w:b w:val="0"/>
+                <w:bCs w:val="0"/>
+              </w:rPr>
+            </w:pPr>
+            <w:r>
+              <w:rPr>
+                <w:b w:val="0"/>
+                <w:bCs w:val="0"/>
+              </w:rPr>
+              <w:t>97d3e345</w:t>
+            </w:r>
+          </w:p>
+        </w:tc>
+        <w:tc>
+          <w:tcPr>
+            <w:tcW w:w="1559" w:type="dxa"/>
+          </w:tcPr>
+          <w:p>
+            <w:pPr>
+              <w:cnfStyle w:val="000000000000" w:firstRow="0" w:lastRow="0" w:firstColumn="0" w:lastColumn="0" w:oddVBand="0" w:evenVBand="0" w:oddHBand="0" w:evenHBand="0" w:firstRowFirstColumn="0" w:firstRowLastColumn="0" w:lastRowFirstColumn="0" w:lastRowLastColumn="0"/>
+            </w:pPr>
+            <w:r>
+              <w:t>1</w:t>
+            </w:r>
+          </w:p>
+        </w:tc>
+        <w:tc>
+          <w:tcPr>
+            <w:tcW w:w="3199" w:type="dxa"/>
+          </w:tcPr>
+          <w:p>
+            <w:pPr>
+              <w:cnfStyle w:val="000000000000" w:firstRow="0" w:lastRow="0" w:firstColumn="0" w:lastColumn="0" w:oddVBand="0" w:evenVBand="0" w:oddHBand="0" w:evenHBand="0" w:firstRowFirstColumn="0" w:firstRowLastColumn="0" w:lastRowFirstColumn="0" w:lastRowLastColumn="0"/>
+            </w:pPr>
+            <w:r>
+              <w:t>Handmatig toegevoegd</w:t>
+            </w:r>
+          </w:p>
+        </w:tc>
+        <w:tc>
+          <w:tcPr>
+            <w:tcW w:w="1615" w:type="dxa"/>
+          </w:tcPr>
+          <w:p>
+            <w:pPr>
+              <w:cnfStyle w:val="000000000000" w:firstRow="0" w:lastRow="0" w:firstColumn="0" w:lastColumn="0" w:oddVBand="0" w:evenVBand="0" w:oddHBand="0" w:evenHBand="0" w:firstRowFirstColumn="0" w:firstRowLastColumn="0" w:lastRowFirstColumn="0" w:lastRowLastColumn="0"/>
+            </w:pPr>
+            <w:r>
+              <w:t>01-02-2023</w:t>
+            </w:r>
+          </w:p>
+        </w:tc>
+      </w:tr>
+      <w:tr>
+        <w:trPr>
+          <w:cnfStyle w:val="000000100000" w:firstRow="0" w:lastRow="0" w:firstColumn="0" w:lastColumn="0" w:oddVBand="0" w:evenVBand="0" w:oddHBand="1" w:evenHBand="0" w:firstRowFirstColumn="0" w:firstRowLastColumn="0" w:lastRowFirstColumn="0" w:lastRowLastColumn="0"/>
+        </w:trPr>
+        <w:tc>
+          <w:tcPr>
+            <w:cnfStyle w:val="001000000000" w:firstRow="0" w:lastRow="0" w:firstColumn="1" w:lastColumn="0" w:oddVBand="0" w:evenVBand="0" w:oddHBand="0" w:evenHBand="0" w:firstRowFirstColumn="0" w:firstRowLastColumn="0" w:lastRowFirstColumn="0" w:lastRowLastColumn="0"/>
+            <w:tcW w:w="2689" w:type="dxa"/>
+            <w:shd w:val="clear" w:color="auto" w:fill="FFE599" w:themeFill="accent4" w:themeFillTint="66"/>
+          </w:tcPr>
+          <w:p>
+            <w:pPr>
+              <w:rPr>
+                <w:b w:val="0"/>
+                <w:bCs w:val="0"/>
+              </w:rPr>
+            </w:pPr>
+            <w:r>
+              <w:rPr>
+                <w:b w:val="0"/>
+                <w:bCs w:val="0"/>
+              </w:rPr>
+              <w:t>624b620d</w:t>
+            </w:r>
+          </w:p>
+        </w:tc>
+        <w:tc>
+          <w:tcPr>
+            <w:tcW w:w="1559" w:type="dxa"/>
+          </w:tcPr>
+          <w:p>
+            <w:pPr>
+              <w:cnfStyle w:val="000000100000" w:firstRow="0" w:lastRow="0" w:firstColumn="0" w:lastColumn="0" w:oddVBand="0" w:evenVBand="0" w:oddHBand="1" w:evenHBand="0" w:firstRowFirstColumn="0" w:firstRowLastColumn="0" w:lastRowFirstColumn="0" w:lastRowLastColumn="0"/>
+            </w:pPr>
+            <w:r>
+              <w:t>2</w:t>
+            </w:r>
+          </w:p>
+        </w:tc>
+        <w:tc>
+          <w:tcPr>
+            <w:tcW w:w="3199" w:type="dxa"/>
+          </w:tcPr>
+          <w:p>
+            <w:pPr>
+              <w:cnfStyle w:val="000000100000" w:firstRow="0" w:lastRow="0" w:firstColumn="0" w:lastColumn="0" w:oddVBand="0" w:evenVBand="0" w:oddHBand="1" w:evenHBand="0" w:firstRowFirstColumn="0" w:firstRowLastColumn="0" w:lastRowFirstColumn="0" w:lastRowLastColumn="0"/>
+            </w:pPr>
+            <w:r>
+              <w:t>Automatisch gegenereerd</w:t>
+            </w:r>
+          </w:p>
+        </w:tc>
+        <w:tc>
+          <w:tcPr>
+            <w:tcW w:w="1615" w:type="dxa"/>
+          </w:tcPr>
+          <w:p>
+            <w:pPr>
+              <w:cnfStyle w:val="000000100000" w:firstRow="0" w:lastRow="0" w:firstColumn="0" w:lastColumn="0" w:oddVBand="0" w:evenVBand="0" w:oddHBand="1" w:evenHBand="0" w:firstRowFirstColumn="0" w:firstRowLastColumn="0" w:lastRowFirstColumn="0" w:lastRowLastColumn="0"/>
+            </w:pPr>
+            <w:r>
+              <w:t>01-01-2023</w:t>
+            </w:r>
+          </w:p>
+        </w:tc>
+      </w:tr>
+      <w:tr>
+        <w:tc>
+          <w:tcPr>
+            <w:cnfStyle w:val="001000000000" w:firstRow="0" w:lastRow="0" w:firstColumn="1" w:lastColumn="0" w:oddVBand="0" w:evenVBand="0" w:oddHBand="0" w:evenHBand="0" w:firstRowFirstColumn="0" w:firstRowLastColumn="0" w:lastRowFirstColumn="0" w:lastRowLastColumn="0"/>
+            <w:tcW w:w="2689" w:type="dxa"/>
+            <w:shd w:val="clear" w:color="auto" w:fill="F7CAAC" w:themeFill="accent2" w:themeFillTint="66"/>
+          </w:tcPr>
+          <w:p>
+            <w:pPr>
+              <w:rPr>
+                <w:b w:val="0"/>
+                <w:bCs w:val="0"/>
+              </w:rPr>
+            </w:pPr>
+            <w:r>
+              <w:rPr>
+                <w:b w:val="0"/>
+                <w:bCs w:val="0"/>
+              </w:rPr>
+              <w:t>21e4e8c0</w:t>
+            </w:r>
+          </w:p>
+        </w:tc>
+        <w:tc>
+          <w:tcPr>
+            <w:tcW w:w="1559" w:type="dxa"/>
+          </w:tcPr>
+          <w:p>
+            <w:pPr>
+              <w:cnfStyle w:val="000000000000" w:firstRow="0" w:lastRow="0" w:firstColumn="0" w:lastColumn="0" w:oddVBand="0" w:evenVBand="0" w:oddHBand="0" w:evenHBand="0" w:firstRowFirstColumn="0" w:firstRowLastColumn="0" w:lastRowFirstColumn="0" w:lastRowLastColumn="0"/>
+            </w:pPr>
+            <w:r>
+              <w:t>2</w:t>
+            </w:r>
+          </w:p>
+        </w:tc>
+        <w:tc>
+          <w:tcPr>
+            <w:tcW w:w="3199" w:type="dxa"/>
+          </w:tcPr>
+          <w:p>
+            <w:pPr>
+              <w:cnfStyle w:val="000000000000" w:firstRow="0" w:lastRow="0" w:firstColumn="0" w:lastColumn="0" w:oddVBand="0" w:evenVBand="0" w:oddHBand="0" w:evenHBand="0" w:firstRowFirstColumn="0" w:firstRowLastColumn="0" w:lastRowFirstColumn="0" w:lastRowLastColumn="0"/>
+            </w:pPr>
+            <w:r>
+              <w:t>Handmatig verwijderd</w:t>
+            </w:r>
+          </w:p>
+        </w:tc>
+        <w:tc>
+          <w:tcPr>
+            <w:tcW w:w="1615" w:type="dxa"/>
+          </w:tcPr>
+          <w:p>
+            <w:pPr>
+              <w:cnfStyle w:val="000000000000" w:firstRow="0" w:lastRow="0" w:firstColumn="0" w:lastColumn="0" w:oddVBand="0" w:evenVBand="0" w:oddHBand="0" w:evenHBand="0" w:firstRowFirstColumn="0" w:firstRowLastColumn="0" w:lastRowFirstColumn="0" w:lastRowLastColumn="0"/>
+            </w:pPr>
+            <w:r>
+              <w:t>01-02-2023</w:t>
+            </w:r>
+          </w:p>
+        </w:tc>
+      </w:tr>
+    </w:tbl>
+    <w:p>
+      <w:pPr>
+        <w:pStyle w:val="Lijstalinea"/>
+      </w:pPr>
+      <w:r>
+        <w:br/>
+      </w:r>
+    </w:p>
+    <w:p>
+      <w:pPr>
+        <w:pStyle w:val="Lijstalinea"/>
+        <w:numPr>
+          <w:ilvl w:val="0"/>
+          <w:numId w:val="3"/>
+        </w:numPr>
+      </w:pPr>
+      <w:r>
+        <w:t>Deze aanpassing zal eruitzien als volgt:</w:t>
+      </w:r>
+    </w:p>
+    <w:p/>
+    <w:p>
+      <w:pPr>
+        <w:tabs>
+          <w:tab w:val="left" w:pos="3240"/>
+        </w:tabs>
+      </w:pPr>
+    </w:p>
+    <w:p>
+      <w:pPr>
+        <w:tabs>
+          <w:tab w:val="left" w:pos="3240"/>
+        </w:tabs>
+      </w:pPr>
+      <w:r>
+        <w:rPr>
+          <w:noProof/>
+        </w:rPr>
+        <w:drawing>
+          <wp:anchor distT="0" distB="0" distL="114300" distR="114300" simplePos="0" relativeHeight="251664384" behindDoc="0" locked="0" layoutInCell="1" allowOverlap="1" wp14:anchorId="21AD0243" wp14:editId="0D4485A6">
+            <wp:simplePos x="0" y="0"/>
+            <wp:positionH relativeFrom="margin">
+              <wp:posOffset>-85725</wp:posOffset>
+            </wp:positionH>
+            <wp:positionV relativeFrom="paragraph">
+              <wp:posOffset>294640</wp:posOffset>
+            </wp:positionV>
+            <wp:extent cx="2771775" cy="4295775"/>
+            <wp:effectExtent l="0" t="0" r="9525" b="9525"/>
+            <wp:wrapSquare wrapText="bothSides"/>
+            <wp:docPr id="4" name="Afbeelding 4"/>
+            <wp:cNvGraphicFramePr>
+              <a:graphicFrameLocks xmlns:a="http://schemas.openxmlformats.org/drawingml/2006/main" noChangeAspect="1"/>
+            </wp:cNvGraphicFramePr>
+            <a:graphic xmlns:a="http://schemas.openxmlformats.org/drawingml/2006/main">
+              <a:graphicData uri="http://schemas.openxmlformats.org/drawingml/2006/picture">
+                <pic:pic xmlns:pic="http://schemas.openxmlformats.org/drawingml/2006/picture">
+                  <pic:nvPicPr>
+                    <pic:cNvPr id="0" name="Picture 2"/>
+                    <pic:cNvPicPr>
+                      <a:picLocks noChangeAspect="1" noChangeArrowheads="1"/>
+                    </pic:cNvPicPr>
+                  </pic:nvPicPr>
+                  <pic:blipFill>
+                    <a:blip r:embed="rId8">
+                      <a:extLst>
+                        <a:ext uri="{28A0092B-C50C-407E-A947-70E740481C1C}">
+                          <a14:useLocalDpi xmlns:a14="http://schemas.microsoft.com/office/drawing/2010/main" val="0"/>
+                        </a:ext>
+                      </a:extLst>
+                    </a:blip>
+                    <a:srcRect/>
+                    <a:stretch>
+                      <a:fillRect/>
+                    </a:stretch>
+                  </pic:blipFill>
+                  <pic:spPr bwMode="auto">
+                    <a:xfrm>
+                      <a:off x="0" y="0"/>
+                      <a:ext cx="2771775" cy="4295775"/>
+                    </a:xfrm>
+                    <a:prstGeom prst="rect">
+                      <a:avLst/>
+                    </a:prstGeom>
+                    <a:noFill/>
+                    <a:ln>
+                      <a:noFill/>
+                    </a:ln>
+                  </pic:spPr>
+                </pic:pic>
+              </a:graphicData>
+            </a:graphic>
+          </wp:anchor>
+        </w:drawing>
+      </w:r>
+    </w:p>
+    <w:p>
+      <w:pPr>
+        <w:rPr>
+          <w:rFonts w:asciiTheme="majorHAnsi" w:eastAsiaTheme="majorEastAsia" w:hAnsiTheme="majorHAnsi" w:cstheme="majorBidi"/>
+          <w:color w:val="2F5496" w:themeColor="accent1" w:themeShade="BF"/>
+          <w:sz w:val="32"/>
+          <w:szCs w:val="32"/>
+        </w:rPr>
+      </w:pPr>
+      <w:r>
+        <w:rPr>
+          <w:noProof/>
+        </w:rPr>
+        <mc:AlternateContent>
+          <mc:Choice Requires="wps">
+            <w:drawing>
+              <wp:anchor distT="0" distB="0" distL="114300" distR="114300" simplePos="0" relativeHeight="251666432" behindDoc="0" locked="0" layoutInCell="1" allowOverlap="1" wp14:anchorId="49832053" wp14:editId="48949289">
+                <wp:simplePos x="0" y="0"/>
+                <wp:positionH relativeFrom="column">
+                  <wp:posOffset>224155</wp:posOffset>
+                </wp:positionH>
+                <wp:positionV relativeFrom="paragraph">
+                  <wp:posOffset>3961130</wp:posOffset>
+                </wp:positionV>
+                <wp:extent cx="1123950" cy="635"/>
+                <wp:effectExtent l="0" t="0" r="0" b="0"/>
+                <wp:wrapSquare wrapText="bothSides"/>
+                <wp:docPr id="6" name="Tekstvak 6"/>
+                <wp:cNvGraphicFramePr/>
+                <a:graphic xmlns:a="http://schemas.openxmlformats.org/drawingml/2006/main">
+                  <a:graphicData uri="http://schemas.microsoft.com/office/word/2010/wordprocessingShape">
+                    <wps:wsp>
+                      <wps:cNvSpPr txBox="1"/>
+                      <wps:spPr>
+                        <a:xfrm>
+                          <a:off x="0" y="0"/>
+                          <a:ext cx="1123950" cy="635"/>
+                        </a:xfrm>
+                        <a:prstGeom prst="rect">
+                          <a:avLst/>
+                        </a:prstGeom>
+                        <a:solidFill>
+                          <a:prstClr val="white"/>
+                        </a:solidFill>
+                        <a:ln>
+                          <a:noFill/>
+                        </a:ln>
+                      </wps:spPr>
+                      <wps:txbx>
+                        <w:txbxContent>
+                          <w:p>
+                            <w:pPr>
+                              <w:pStyle w:val="Bijschrift"/>
+                              <w:rPr>
+                                <w:noProof/>
+                              </w:rPr>
+                            </w:pPr>
+                            <w:r>
+                              <w:t xml:space="preserve">Figuur </w:t>
+                            </w:r>
+                            <w:r>
+                              <w:fldChar w:fldCharType="begin"/>
+                            </w:r>
+                            <w:r>
+                              <w:instrText xml:space="preserve"> SEQ Figuur \* ARABIC </w:instrText>
+                            </w:r>
+                            <w:r>
+                              <w:fldChar w:fldCharType="separate"/>
+                            </w:r>
+                            <w:r>
+                              <w:rPr>
+                                <w:noProof/>
+                              </w:rPr>
+                              <w:t>2</w:t>
+                            </w:r>
+                            <w:r>
+                              <w:fldChar w:fldCharType="end"/>
+                            </w:r>
+                          </w:p>
+                        </w:txbxContent>
+                      </wps:txbx>
+                      <wps:bodyPr rot="0" spcFirstLastPara="0" vertOverflow="overflow" horzOverflow="overflow" vert="horz" wrap="square" lIns="0" tIns="0" rIns="0" bIns="0" numCol="1" spcCol="0" rtlCol="0" fromWordArt="0" anchor="t" anchorCtr="0" forceAA="0" compatLnSpc="1">
+                        <a:prstTxWarp prst="textNoShape">
+                          <a:avLst/>
+                        </a:prstTxWarp>
+                        <a:spAutoFit/>
+                      </wps:bodyPr>
+                    </wps:wsp>
+                  </a:graphicData>
+                </a:graphic>
+                <wp14:sizeRelH relativeFrom="margin">
+                  <wp14:pctWidth>0</wp14:pctWidth>
+                </wp14:sizeRelH>
+              </wp:anchor>
+            </w:drawing>
+          </mc:Choice>
+          <mc:Fallback>
+            <w:pict>
+              <v:shape w14:anchorId="49832053" id="Tekstvak 6" o:spid="_x0000_s1027" type="#_x0000_t202" style="position:absolute;margin-left:17.65pt;margin-top:311.9pt;width:88.5pt;height:.05pt;z-index:251666432;visibility:visible;mso-wrap-style:square;mso-width-percent:0;mso-wrap-distance-left:9pt;mso-wrap-distance-top:0;mso-wrap-distance-right:9pt;mso-wrap-distance-bottom:0;mso-position-horizontal:absolute;mso-position-horizontal-relative:text;mso-position-vertical:absolute;mso-position-vertical-relative:text;mso-width-percent:0;mso-width-relative:margin;v-text-anchor:top" o:gfxdata="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" stroked="f">
+                <v:textbox style="mso-fit-shape-to-text:t" inset="0,0,0,0">
+                  <w:txbxContent>
+                    <w:p>
+                      <w:pPr>
+                        <w:pStyle w:val="Bijschrift"/>
+                        <w:rPr>
+                          <w:noProof/>
+                        </w:rPr>
+                      </w:pPr>
+                      <w:r>
+                        <w:t xml:space="preserve">Figuur </w:t>
+                      </w:r>
+                      <w:r>
+                        <w:fldChar w:fldCharType="begin"/>
+                      </w:r>
+                      <w:r>
+                        <w:instrText xml:space="preserve"> SEQ Figuur \* ARABIC </w:instrText>
+                      </w:r>
+                      <w:r>
+                        <w:fldChar w:fldCharType="separate"/>
+                      </w:r>
+                      <w:r>
+                        <w:rPr>
+                          <w:noProof/>
+                        </w:rPr>
+                        <w:t>2</w:t>
+                      </w:r>
+                      <w:r>
+                        <w:fldChar w:fldCharType="end"/>
+                      </w:r>
+                    </w:p>
+                  </w:txbxContent>
+                </v:textbox>
+                <w10:wrap type="square"/>
+              </v:shape>
+            </w:pict>
+          </mc:Fallback>
+        </mc:AlternateContent>
+      </w:r>
+      <w:r>
+        <w:br w:type="page"/>
+      </w:r>
+    </w:p>
+    <w:p>
+      <w:pPr>
+        <w:pStyle w:val="Kop1"/>
+      </w:pPr>
+      <w:r>
+        <w:lastRenderedPageBreak/>
+        <w:t xml:space="preserve">Toevoeging </w:t>
+      </w:r>
+      <w:proofErr w:type="spellStart"/>
+      <w:r>
+        <w:t>RecordLinker</w:t>
+      </w:r>
+      <w:proofErr w:type="spellEnd"/>
+    </w:p>
+    <w:p/>
+    <w:p>
+      <w:pPr>
+        <w:pStyle w:val="Lijstalinea"/>
+        <w:numPr>
+          <w:ilvl w:val="0"/>
+          <w:numId w:val="6"/>
+        </w:numPr>
+      </w:pPr>
+      <w:proofErr w:type="spellStart"/>
+      <w:r>
+        <w:t>RecordLinker</w:t>
+      </w:r>
+      <w:proofErr w:type="spellEnd"/>
+      <w:r>
+        <w:t xml:space="preserve"> genereerd weer een lijst met </w:t>
+      </w:r>
+      <w:proofErr w:type="spellStart"/>
+      <w:r>
+        <w:t>uuids</w:t>
+      </w:r>
+      <w:proofErr w:type="spellEnd"/>
+      <w:r>
+        <w:t xml:space="preserve"> die aan elkaar linken, zoals in stap 1 van “Eerste keer </w:t>
+      </w:r>
+      <w:proofErr w:type="spellStart"/>
+      <w:r>
+        <w:t>RecordLinker</w:t>
+      </w:r>
+      <w:proofErr w:type="spellEnd"/>
+      <w:r>
+        <w:t>”</w:t>
+      </w:r>
+    </w:p>
+    <w:p/>
+    <w:tbl>
+      <w:tblPr>
+        <w:tblStyle w:val="Rastertabel4-Accent5"/>
+        <w:tblW w:w="0" w:type="auto"/>
+        <w:tblLook w:val="04A0" w:firstRow="1" w:lastRow="0" w:firstColumn="1" w:lastColumn="0" w:noHBand="0" w:noVBand="1"/>
+      </w:tblPr>
+      <w:tblGrid>
+        <w:gridCol w:w="4531"/>
+        <w:gridCol w:w="4531"/>
+      </w:tblGrid>
+      <w:tr>
+        <w:trPr>
+          <w:cnfStyle w:val="100000000000" w:firstRow="1" w:lastRow="0" w:firstColumn="0" w:lastColumn="0" w:oddVBand="0" w:evenVBand="0" w:oddHBand="0" w:evenHBand="0" w:firstRowFirstColumn="0" w:firstRowLastColumn="0" w:lastRowFirstColumn="0" w:lastRowLastColumn="0"/>
+        </w:trPr>
+        <w:tc>
+          <w:tcPr>
+            <w:cnfStyle w:val="001000000000" w:firstRow="0" w:lastRow="0" w:firstColumn="1" w:lastColumn="0" w:oddVBand="0" w:evenVBand="0" w:oddHBand="0" w:evenHBand="0" w:firstRowFirstColumn="0" w:firstRowLastColumn="0" w:lastRowFirstColumn="0" w:lastRowLastColumn="0"/>
+            <w:tcW w:w="4531" w:type="dxa"/>
+          </w:tcPr>
+          <w:p>
+            <w:r>
+              <w:t>UUID_persoonsvermelding1</w:t>
+            </w:r>
+          </w:p>
+        </w:tc>
+        <w:tc>
+          <w:tcPr>
+            <w:tcW w:w="4531" w:type="dxa"/>
+          </w:tcPr>
+          <w:p>
+            <w:pPr>
+              <w:cnfStyle w:val="100000000000" w:firstRow="1" w:lastRow="0" w:firstColumn="0" w:lastColumn="0" w:oddVBand="0" w:evenVBand="0" w:oddHBand="0" w:evenHBand="0" w:firstRowFirstColumn="0" w:firstRowLastColumn="0" w:lastRowFirstColumn="0" w:lastRowLastColumn="0"/>
+            </w:pPr>
+            <w:r>
+              <w:t>UUID_persoonsvermelding2</w:t>
+            </w:r>
+          </w:p>
+        </w:tc>
+      </w:tr>
+      <w:tr>
+        <w:trPr>
+          <w:cnfStyle w:val="000000100000" w:firstRow="0" w:lastRow="0" w:firstColumn="0" w:lastColumn="0" w:oddVBand="0" w:evenVBand="0" w:oddHBand="1" w:evenHBand="0" w:firstRowFirstColumn="0" w:firstRowLastColumn="0" w:lastRowFirstColumn="0" w:lastRowLastColumn="0"/>
+        </w:trPr>
+        <w:tc>
+          <w:tcPr>
+            <w:cnfStyle w:val="001000000000" w:firstRow="0" w:lastRow="0" w:firstColumn="1" w:lastColumn="0" w:oddVBand="0" w:evenVBand="0" w:oddHBand="0" w:evenHBand="0" w:firstRowFirstColumn="0" w:firstRowLastColumn="0" w:lastRowFirstColumn="0" w:lastRowLastColumn="0"/>
+            <w:tcW w:w="4531" w:type="dxa"/>
+            <w:shd w:val="clear" w:color="auto" w:fill="BDD6EE" w:themeFill="accent5" w:themeFillTint="66"/>
+          </w:tcPr>
+          <w:p>
+            <w:pPr>
+              <w:rPr>
+                <w:b w:val="0"/>
+                <w:bCs w:val="0"/>
+              </w:rPr>
+            </w:pPr>
+            <w:r>
+              <w:rPr>
+                <w:b w:val="0"/>
+                <w:bCs w:val="0"/>
+              </w:rPr>
+              <w:t>e5cb32a8</w:t>
+            </w:r>
+          </w:p>
+        </w:tc>
+        <w:tc>
+          <w:tcPr>
+            <w:tcW w:w="4531" w:type="dxa"/>
+            <w:shd w:val="clear" w:color="auto" w:fill="BDD6EE" w:themeFill="accent5" w:themeFillTint="66"/>
+          </w:tcPr>
+          <w:p>
+            <w:pPr>
+              <w:cnfStyle w:val="000000100000" w:firstRow="0" w:lastRow="0" w:firstColumn="0" w:lastColumn="0" w:oddVBand="0" w:evenVBand="0" w:oddHBand="1" w:evenHBand="0" w:firstRowFirstColumn="0" w:firstRowLastColumn="0" w:lastRowFirstColumn="0" w:lastRowLastColumn="0"/>
+            </w:pPr>
+            <w:r>
+              <w:t>3e0f495f</w:t>
+            </w:r>
+          </w:p>
+        </w:tc>
+      </w:tr>
+      <w:tr>
+        <w:tc>
+          <w:tcPr>
+            <w:cnfStyle w:val="001000000000" w:firstRow="0" w:lastRow="0" w:firstColumn="1" w:lastColumn="0" w:oddVBand="0" w:evenVBand="0" w:oddHBand="0" w:evenHBand="0" w:firstRowFirstColumn="0" w:firstRowLastColumn="0" w:lastRowFirstColumn="0" w:lastRowLastColumn="0"/>
+            <w:tcW w:w="4531" w:type="dxa"/>
+            <w:shd w:val="clear" w:color="auto" w:fill="BDD6EE" w:themeFill="accent5" w:themeFillTint="66"/>
+          </w:tcPr>
+          <w:p>
+            <w:pPr>
+              <w:rPr>
+                <w:b w:val="0"/>
+                <w:bCs w:val="0"/>
+              </w:rPr>
+            </w:pPr>
+            <w:r>
+              <w:rPr>
+                <w:b w:val="0"/>
+                <w:bCs w:val="0"/>
+              </w:rPr>
+              <w:t>3e0f495f</w:t>
+            </w:r>
+          </w:p>
+        </w:tc>
+        <w:tc>
+          <w:tcPr>
+            <w:tcW w:w="4531" w:type="dxa"/>
+            <w:shd w:val="clear" w:color="auto" w:fill="BDD6EE" w:themeFill="accent5" w:themeFillTint="66"/>
+          </w:tcPr>
+          <w:p>
+            <w:pPr>
+              <w:cnfStyle w:val="000000000000" w:firstRow="0" w:lastRow="0" w:firstColumn="0" w:lastColumn="0" w:oddVBand="0" w:evenVBand="0" w:oddHBand="0" w:evenHBand="0" w:firstRowFirstColumn="0" w:firstRowLastColumn="0" w:lastRowFirstColumn="0" w:lastRowLastColumn="0"/>
+            </w:pPr>
+            <w:r>
+              <w:t>8e743861</w:t>
+            </w:r>
+          </w:p>
+        </w:tc>
+      </w:tr>
+      <w:tr>
+        <w:trPr>
+          <w:cnfStyle w:val="000000100000" w:firstRow="0" w:lastRow="0" w:firstColumn="0" w:lastColumn="0" w:oddVBand="0" w:evenVBand="0" w:oddHBand="1" w:evenHBand="0" w:firstRowFirstColumn="0" w:firstRowLastColumn="0" w:lastRowFirstColumn="0" w:lastRowLastColumn="0"/>
+        </w:trPr>
+        <w:tc>
+          <w:tcPr>
+            <w:cnfStyle w:val="001000000000" w:firstRow="0" w:lastRow="0" w:firstColumn="1" w:lastColumn="0" w:oddVBand="0" w:evenVBand="0" w:oddHBand="0" w:evenHBand="0" w:firstRowFirstColumn="0" w:firstRowLastColumn="0" w:lastRowFirstColumn="0" w:lastRowLastColumn="0"/>
+            <w:tcW w:w="4531" w:type="dxa"/>
+            <w:shd w:val="clear" w:color="auto" w:fill="FFE599" w:themeFill="accent4" w:themeFillTint="66"/>
+          </w:tcPr>
+          <w:p>
+            <w:pPr>
+              <w:rPr>
+                <w:b w:val="0"/>
+                <w:bCs w:val="0"/>
+              </w:rPr>
+            </w:pPr>
+            <w:r>
+              <w:rPr>
+                <w:b w:val="0"/>
+                <w:bCs w:val="0"/>
+              </w:rPr>
+              <w:t>624b620d</w:t>
+            </w:r>
+          </w:p>
+        </w:tc>
+        <w:tc>
+          <w:tcPr>
+            <w:tcW w:w="4531" w:type="dxa"/>
+            <w:shd w:val="clear" w:color="auto" w:fill="FFE599" w:themeFill="accent4" w:themeFillTint="66"/>
+          </w:tcPr>
+          <w:p>
+            <w:pPr>
+              <w:cnfStyle w:val="000000100000" w:firstRow="0" w:lastRow="0" w:firstColumn="0" w:lastColumn="0" w:oddVBand="0" w:evenVBand="0" w:oddHBand="1" w:evenHBand="0" w:firstRowFirstColumn="0" w:firstRowLastColumn="0" w:lastRowFirstColumn="0" w:lastRowLastColumn="0"/>
+            </w:pPr>
+            <w:r>
+              <w:t>21e4e8c0</w:t>
+            </w:r>
+          </w:p>
+        </w:tc>
+      </w:tr>
+    </w:tbl>
+    <w:p/>
+    <w:p>
+      <w:pPr>
+        <w:pStyle w:val="Lijstalinea"/>
+        <w:numPr>
+          <w:ilvl w:val="0"/>
+          <w:numId w:val="6"/>
+        </w:numPr>
+      </w:pPr>
     </w:p>
     <w:p/>
     <w:p/>
-    <w:p/>
-    <w:p/>
-    <w:p/>
-    <w:p/>
-    <w:p/>
-    <w:p/>
-    <w:p/>
-    <w:p>
-      <w:pPr>
-        <w:tabs>
-          <w:tab w:val="left" w:pos="3240"/>
-        </w:tabs>
-      </w:pPr>
-      <w:r>
-        <w:tab/>
-      </w:r>
-    </w:p>
-    <w:p>
-      <w:pPr>
-        <w:pStyle w:val="Kop1"/>
-      </w:pPr>
-      <w:r>
-        <w:lastRenderedPageBreak/>
-        <w:t>Toevoegen nieuwe links</w:t>
-      </w:r>
-    </w:p>
-    <w:p/>
-    <w:p>
-      <w:pPr>
-        <w:tabs>
-          <w:tab w:val="left" w:pos="3240"/>
-        </w:tabs>
-      </w:pPr>
-    </w:p>
-    <w:p>
-      <w:pPr>
-        <w:tabs>
-          <w:tab w:val="left" w:pos="3240"/>
-        </w:tabs>
-      </w:pPr>
-    </w:p>
-    <w:p>
-      <w:pPr>
-        <w:tabs>
-          <w:tab w:val="left" w:pos="3240"/>
-        </w:tabs>
-      </w:pPr>
-    </w:p>
-    <w:p>
-      <w:pPr>
-        <w:tabs>
-          <w:tab w:val="left" w:pos="3240"/>
-        </w:tabs>
-      </w:pPr>
-    </w:p>
-    <w:p>
-      <w:pPr>
-        <w:tabs>
-          <w:tab w:val="left" w:pos="3240"/>
-        </w:tabs>
-      </w:pPr>
-    </w:p>
-    <w:p>
-      <w:pPr>
-        <w:pStyle w:val="Kop1"/>
-      </w:pPr>
-      <w:r>
-        <w:t>Aanpassingen unieke personen</w:t>
-      </w:r>
-    </w:p>
-    <w:p/>
-    <w:p>
-      <w:pPr>
-        <w:pStyle w:val="Lijstalinea"/>
-        <w:numPr>
-          <w:ilvl w:val="0"/>
-          <w:numId w:val="2"/>
-        </w:numPr>
-      </w:pPr>
-      <w:r>
-        <w:t>Bij een handmatige aanpassing moet dit als volgt aangeleverd worden</w:t>
-      </w:r>
-      <w:r>
-        <w:t>:</w:t>
-      </w:r>
-      <w:r>
-        <w:br/>
-      </w:r>
-    </w:p>
     <w:tbl>
       <w:tblPr>
         <w:tblStyle w:val="Rastertabel4-Accent5"/>
@@ -1001,7 +1889,7 @@
               <w:cnfStyle w:val="000000100000" w:firstRow="0" w:lastRow="0" w:firstColumn="0" w:lastColumn="0" w:oddVBand="0" w:evenVBand="0" w:oddHBand="1" w:evenHBand="0" w:firstRowFirstColumn="0" w:firstRowLastColumn="0" w:lastRowFirstColumn="0" w:lastRowLastColumn="0"/>
             </w:pPr>
             <w:r>
-              <w:t>Handmatig verwijderd</w:t>
+              <w:t>Automatisch toegevoegd</w:t>
             </w:r>
           </w:p>
         </w:tc>
@@ -1044,36 +1932,36 @@
               <w:cnfStyle w:val="000000000000" w:firstRow="0" w:lastRow="0" w:firstColumn="0" w:lastColumn="0" w:oddVBand="0" w:evenVBand="0" w:oddHBand="0" w:evenHBand="0" w:firstRowFirstColumn="0" w:firstRowLastColumn="0" w:lastRowFirstColumn="0" w:lastRowLastColumn="0"/>
             </w:pPr>
             <w:r>
-              <w:t>Handmatig toegevoegd</w:t>
+              <w:t>Automatisch toegevoegd</w:t>
             </w:r>
           </w:p>
         </w:tc>
       </w:tr>
     </w:tbl>
-    <w:p>
-      <w:r>
-        <w:br/>
-      </w:r>
-      <w:r>
-        <w:br/>
-      </w:r>
-      <w:r>
-        <w:br/>
-      </w:r>
-      <w:r>
-        <w:br/>
-      </w:r>
-    </w:p>
+    <w:p/>
     <w:p>
       <w:pPr>
         <w:pStyle w:val="Lijstalinea"/>
         <w:numPr>
           <w:ilvl w:val="0"/>
-          <w:numId w:val="2"/>
+          <w:numId w:val="5"/>
         </w:numPr>
       </w:pPr>
       <w:r>
-        <w:t>Dit past de unieke personen als volgt aan:</w:t>
+        <w:t>Nieuwe links toevoegen:</w:t>
+      </w:r>
+    </w:p>
+    <w:p>
+      <w:pPr>
+        <w:ind w:left="360"/>
+      </w:pPr>
+    </w:p>
+    <w:p>
+      <w:r>
+        <w:br/>
+      </w:r>
+      <w:r>
+        <w:br/>
       </w:r>
     </w:p>
     <w:p>
@@ -1153,6 +2041,184 @@
 <file path=word/numbering.xml><?xml version="1.0" encoding="utf-8"?>
 <w:numbering xmlns:wpc="http://schemas.microsoft.com/office/word/2010/wordprocessingCanvas" xmlns:cx="http://schemas.microsoft.com/office/drawing/2014/chartex" xmlns:cx1="http://schemas.microsoft.com/office/drawing/2015/9/8/chartex" xmlns:cx2="http://schemas.microsoft.com/office/drawing/2015/10/21/chartex" xmlns:cx3="http://schemas.microsoft.com/office/drawing/2016/5/9/chartex" xmlns:cx4="http://schemas.microsoft.com/office/drawing/2016/5/10/chartex" xmlns:cx5="http://schemas.microsoft.com/office/drawing/2016/5/11/chartex" xmlns:cx6="http://schemas.microsoft.com/office/drawing/2016/5/12/chartex" xmlns:cx7="http://schemas.microsoft.com/office/drawing/2016/5/13/chartex" xmlns:cx8="http://schemas.microsoft.com/office/drawing/2016/5/14/chartex" xmlns:mc="http://schemas.openxmlformats.org/markup-compatibility/2006" xmlns:aink="http://schemas.microsoft.com/office/drawing/2016/ink" xmlns:am3d="http://schemas.microsoft.com/office/drawing/2017/model3d" xmlns:o="urn:schemas-microsoft-com:office:office" xmlns:oel="http://schemas.microsoft.com/office/2019/extlst" xmlns:r="http://schemas.openxmlformats.org/officeDocument/2006/relationships" xmlns:m="http://schemas.openxmlformats.org/officeDocument/2006/math" xmlns:v="urn:schemas-microsoft-com:vml" xmlns:wp14="http://schemas.microsoft.com/office/word/2010/wordprocessingDrawing" xmlns:wp="http://schemas.openxmlformats.org/drawingml/2006/wordprocessingDrawing" xmlns:w10="urn:schemas-microsoft-com:office:word" xmlns:w="http://schemas.openxmlformats.org/wordprocessingml/2006/main" xmlns:w14="http://schemas.microsoft.com/office/word/2010/wordml" xmlns:w15="http://schemas.microsoft.com/office/word/2012/wordml" xmlns:w16cex="http://schemas.microsoft.com/office/word/2018/wordml/cex" xmlns:w16cid="http://schemas.microsoft.com/office/word/2016/wordml/cid" xmlns:w16="http://schemas.microsoft.com/office/word/2018/wordml" xmlns:w16sdtdh="http://schemas.microsoft.com/office/word/2020/wordml/sdtdatahash" xmlns:w16se="http://schemas.microsoft.com/office/word/2015/wordml/symex" xmlns:wpg="http://schemas.microsoft.com/office/word/2010/wordprocessingGroup" xmlns:wpi="http://schemas.microsoft.com/office/word/2010/wordprocessingInk" xmlns:wne="http://schemas.microsoft.com/office/word/2006/wordml" xmlns:wps="http://schemas.microsoft.com/office/word/2010/wordprocessingShape" mc:Ignorable="w14 w15 w16se w16cid w16 w16cex w16sdtdh wp14">
   <w:abstractNum w:abstractNumId="0" w15:restartNumberingAfterBreak="0">
+    <w:nsid w:val="024303A5"/>
+    <w:multiLevelType w:val="hybridMultilevel"/>
+    <w:tmpl w:val="E5928E40"/>
+    <w:lvl w:ilvl="0" w:tplc="FFFFFFFF">
+      <w:start w:val="1"/>
+      <w:numFmt w:val="decimal"/>
+      <w:lvlText w:val="%1."/>
+      <w:lvlJc w:val="left"/>
+      <w:pPr>
+        <w:ind w:left="720" w:hanging="360"/>
+      </w:pPr>
+      <w:rPr>
+        <w:rFonts w:hint="default"/>
+      </w:rPr>
+    </w:lvl>
+    <w:lvl w:ilvl="1" w:tplc="FFFFFFFF" w:tentative="1">
+      <w:start w:val="1"/>
+      <w:numFmt w:val="lowerLetter"/>
+      <w:lvlText w:val="%2."/>
+      <w:lvlJc w:val="left"/>
+      <w:pPr>
+        <w:ind w:left="1440" w:hanging="360"/>
+      </w:pPr>
+    </w:lvl>
+    <w:lvl w:ilvl="2" w:tplc="FFFFFFFF" w:tentative="1">
+      <w:start w:val="1"/>
+      <w:numFmt w:val="lowerRoman"/>
+      <w:lvlText w:val="%3."/>
+      <w:lvlJc w:val="right"/>
+      <w:pPr>
+        <w:ind w:left="2160" w:hanging="180"/>
+      </w:pPr>
+    </w:lvl>
+    <w:lvl w:ilvl="3" w:tplc="FFFFFFFF" w:tentative="1">
+      <w:start w:val="1"/>
+      <w:numFmt w:val="decimal"/>
+      <w:lvlText w:val="%4."/>
+      <w:lvlJc w:val="left"/>
+      <w:pPr>
+        <w:ind w:left="2880" w:hanging="360"/>
+      </w:pPr>
+    </w:lvl>
+    <w:lvl w:ilvl="4" w:tplc="FFFFFFFF" w:tentative="1">
+      <w:start w:val="1"/>
+      <w:numFmt w:val="lowerLetter"/>
+      <w:lvlText w:val="%5."/>
+      <w:lvlJc w:val="left"/>
+      <w:pPr>
+        <w:ind w:left="3600" w:hanging="360"/>
+      </w:pPr>
+    </w:lvl>
+    <w:lvl w:ilvl="5" w:tplc="FFFFFFFF" w:tentative="1">
+      <w:start w:val="1"/>
+      <w:numFmt w:val="lowerRoman"/>
+      <w:lvlText w:val="%6."/>
+      <w:lvlJc w:val="right"/>
+      <w:pPr>
+        <w:ind w:left="4320" w:hanging="180"/>
+      </w:pPr>
+    </w:lvl>
+    <w:lvl w:ilvl="6" w:tplc="FFFFFFFF" w:tentative="1">
+      <w:start w:val="1"/>
+      <w:numFmt w:val="decimal"/>
+      <w:lvlText w:val="%7."/>
+      <w:lvlJc w:val="left"/>
+      <w:pPr>
+        <w:ind w:left="5040" w:hanging="360"/>
+      </w:pPr>
+    </w:lvl>
+    <w:lvl w:ilvl="7" w:tplc="FFFFFFFF" w:tentative="1">
+      <w:start w:val="1"/>
+      <w:numFmt w:val="lowerLetter"/>
+      <w:lvlText w:val="%8."/>
+      <w:lvlJc w:val="left"/>
+      <w:pPr>
+        <w:ind w:left="5760" w:hanging="360"/>
+      </w:pPr>
+    </w:lvl>
+    <w:lvl w:ilvl="8" w:tplc="FFFFFFFF" w:tentative="1">
+      <w:start w:val="1"/>
+      <w:numFmt w:val="lowerRoman"/>
+      <w:lvlText w:val="%9."/>
+      <w:lvlJc w:val="right"/>
+      <w:pPr>
+        <w:ind w:left="6480" w:hanging="180"/>
+      </w:pPr>
+    </w:lvl>
+  </w:abstractNum>
+  <w:abstractNum w:abstractNumId="1" w15:restartNumberingAfterBreak="0">
+    <w:nsid w:val="07D937B0"/>
+    <w:multiLevelType w:val="hybridMultilevel"/>
+    <w:tmpl w:val="968C04A0"/>
+    <w:lvl w:ilvl="0" w:tplc="0409000F">
+      <w:start w:val="1"/>
+      <w:numFmt w:val="decimal"/>
+      <w:lvlText w:val="%1."/>
+      <w:lvlJc w:val="left"/>
+      <w:pPr>
+        <w:ind w:left="720" w:hanging="360"/>
+      </w:pPr>
+      <w:rPr>
+        <w:rFonts w:hint="default"/>
+      </w:rPr>
+    </w:lvl>
+    <w:lvl w:ilvl="1" w:tplc="04090019" w:tentative="1">
+      <w:start w:val="1"/>
+      <w:numFmt w:val="lowerLetter"/>
+      <w:lvlText w:val="%2."/>
+      <w:lvlJc w:val="left"/>
+      <w:pPr>
+        <w:ind w:left="1440" w:hanging="360"/>
+      </w:pPr>
+    </w:lvl>
+    <w:lvl w:ilvl="2" w:tplc="0409001B" w:tentative="1">
+      <w:start w:val="1"/>
+      <w:numFmt w:val="lowerRoman"/>
+      <w:lvlText w:val="%3."/>
+      <w:lvlJc w:val="right"/>
+      <w:pPr>
+        <w:ind w:left="2160" w:hanging="180"/>
+      </w:pPr>
+    </w:lvl>
+    <w:lvl w:ilvl="3" w:tplc="0409000F" w:tentative="1">
+      <w:start w:val="1"/>
+      <w:numFmt w:val="decimal"/>
+      <w:lvlText w:val="%4."/>
+      <w:lvlJc w:val="left"/>
+      <w:pPr>
+        <w:ind w:left="2880" w:hanging="360"/>
+      </w:pPr>
+    </w:lvl>
+    <w:lvl w:ilvl="4" w:tplc="04090019" w:tentative="1">
+      <w:start w:val="1"/>
+      <w:numFmt w:val="lowerLetter"/>
+      <w:lvlText w:val="%5."/>
+      <w:lvlJc w:val="left"/>
+      <w:pPr>
+        <w:ind w:left="3600" w:hanging="360"/>
+      </w:pPr>
+    </w:lvl>
+    <w:lvl w:ilvl="5" w:tplc="0409001B" w:tentative="1">
+      <w:start w:val="1"/>
+      <w:numFmt w:val="lowerRoman"/>
+      <w:lvlText w:val="%6."/>
+      <w:lvlJc w:val="right"/>
+      <w:pPr>
+        <w:ind w:left="4320" w:hanging="180"/>
+      </w:pPr>
+    </w:lvl>
+    <w:lvl w:ilvl="6" w:tplc="0409000F" w:tentative="1">
+      <w:start w:val="1"/>
+      <w:numFmt w:val="decimal"/>
+      <w:lvlText w:val="%7."/>
+      <w:lvlJc w:val="left"/>
+      <w:pPr>
+        <w:ind w:left="5040" w:hanging="360"/>
+      </w:pPr>
+    </w:lvl>
+    <w:lvl w:ilvl="7" w:tplc="04090019" w:tentative="1">
+      <w:start w:val="1"/>
+      <w:numFmt w:val="lowerLetter"/>
+      <w:lvlText w:val="%8."/>
+      <w:lvlJc w:val="left"/>
+      <w:pPr>
+        <w:ind w:left="5760" w:hanging="360"/>
+      </w:pPr>
+    </w:lvl>
+    <w:lvl w:ilvl="8" w:tplc="0409001B" w:tentative="1">
+      <w:start w:val="1"/>
+      <w:numFmt w:val="lowerRoman"/>
+      <w:lvlText w:val="%9."/>
+      <w:lvlJc w:val="right"/>
+      <w:pPr>
+        <w:ind w:left="6480" w:hanging="180"/>
+      </w:pPr>
+    </w:lvl>
+  </w:abstractNum>
+  <w:abstractNum w:abstractNumId="2" w15:restartNumberingAfterBreak="0">
     <w:nsid w:val="0C3577FB"/>
     <w:multiLevelType w:val="hybridMultilevel"/>
     <w:tmpl w:val="56C64554"/>
@@ -1241,7 +2307,7 @@
       </w:pPr>
     </w:lvl>
   </w:abstractNum>
-  <w:abstractNum w:abstractNumId="1" w15:restartNumberingAfterBreak="0">
+  <w:abstractNum w:abstractNumId="3" w15:restartNumberingAfterBreak="0">
     <w:nsid w:val="10ED0414"/>
     <w:multiLevelType w:val="hybridMultilevel"/>
     <w:tmpl w:val="7D1C24A4"/>
@@ -1330,11 +2396,201 @@
       </w:pPr>
     </w:lvl>
   </w:abstractNum>
+  <w:abstractNum w:abstractNumId="4" w15:restartNumberingAfterBreak="0">
+    <w:nsid w:val="42BB4DC3"/>
+    <w:multiLevelType w:val="hybridMultilevel"/>
+    <w:tmpl w:val="CD20CF66"/>
+    <w:lvl w:ilvl="0" w:tplc="0409000F">
+      <w:start w:val="1"/>
+      <w:numFmt w:val="decimal"/>
+      <w:lvlText w:val="%1."/>
+      <w:lvlJc w:val="left"/>
+      <w:pPr>
+        <w:ind w:left="720" w:hanging="360"/>
+      </w:pPr>
+      <w:rPr>
+        <w:rFonts w:hint="default"/>
+      </w:rPr>
+    </w:lvl>
+    <w:lvl w:ilvl="1" w:tplc="04090019" w:tentative="1">
+      <w:start w:val="1"/>
+      <w:numFmt w:val="lowerLetter"/>
+      <w:lvlText w:val="%2."/>
+      <w:lvlJc w:val="left"/>
+      <w:pPr>
+        <w:ind w:left="1440" w:hanging="360"/>
+      </w:pPr>
+    </w:lvl>
+    <w:lvl w:ilvl="2" w:tplc="0409001B" w:tentative="1">
+      <w:start w:val="1"/>
+      <w:numFmt w:val="lowerRoman"/>
+      <w:lvlText w:val="%3."/>
+      <w:lvlJc w:val="right"/>
+      <w:pPr>
+        <w:ind w:left="2160" w:hanging="180"/>
+      </w:pPr>
+    </w:lvl>
+    <w:lvl w:ilvl="3" w:tplc="0409000F" w:tentative="1">
+      <w:start w:val="1"/>
+      <w:numFmt w:val="decimal"/>
+      <w:lvlText w:val="%4."/>
+      <w:lvlJc w:val="left"/>
+      <w:pPr>
+        <w:ind w:left="2880" w:hanging="360"/>
+      </w:pPr>
+    </w:lvl>
+    <w:lvl w:ilvl="4" w:tplc="04090019" w:tentative="1">
+      <w:start w:val="1"/>
+      <w:numFmt w:val="lowerLetter"/>
+      <w:lvlText w:val="%5."/>
+      <w:lvlJc w:val="left"/>
+      <w:pPr>
+        <w:ind w:left="3600" w:hanging="360"/>
+      </w:pPr>
+    </w:lvl>
+    <w:lvl w:ilvl="5" w:tplc="0409001B" w:tentative="1">
+      <w:start w:val="1"/>
+      <w:numFmt w:val="lowerRoman"/>
+      <w:lvlText w:val="%6."/>
+      <w:lvlJc w:val="right"/>
+      <w:pPr>
+        <w:ind w:left="4320" w:hanging="180"/>
+      </w:pPr>
+    </w:lvl>
+    <w:lvl w:ilvl="6" w:tplc="0409000F" w:tentative="1">
+      <w:start w:val="1"/>
+      <w:numFmt w:val="decimal"/>
+      <w:lvlText w:val="%7."/>
+      <w:lvlJc w:val="left"/>
+      <w:pPr>
+        <w:ind w:left="5040" w:hanging="360"/>
+      </w:pPr>
+    </w:lvl>
+    <w:lvl w:ilvl="7" w:tplc="04090019" w:tentative="1">
+      <w:start w:val="1"/>
+      <w:numFmt w:val="lowerLetter"/>
+      <w:lvlText w:val="%8."/>
+      <w:lvlJc w:val="left"/>
+      <w:pPr>
+        <w:ind w:left="5760" w:hanging="360"/>
+      </w:pPr>
+    </w:lvl>
+    <w:lvl w:ilvl="8" w:tplc="0409001B" w:tentative="1">
+      <w:start w:val="1"/>
+      <w:numFmt w:val="lowerRoman"/>
+      <w:lvlText w:val="%9."/>
+      <w:lvlJc w:val="right"/>
+      <w:pPr>
+        <w:ind w:left="6480" w:hanging="180"/>
+      </w:pPr>
+    </w:lvl>
+  </w:abstractNum>
+  <w:abstractNum w:abstractNumId="5" w15:restartNumberingAfterBreak="0">
+    <w:nsid w:val="4B5F3F24"/>
+    <w:multiLevelType w:val="hybridMultilevel"/>
+    <w:tmpl w:val="018EE4CA"/>
+    <w:lvl w:ilvl="0" w:tplc="0409000F">
+      <w:start w:val="1"/>
+      <w:numFmt w:val="decimal"/>
+      <w:lvlText w:val="%1."/>
+      <w:lvlJc w:val="left"/>
+      <w:pPr>
+        <w:ind w:left="720" w:hanging="360"/>
+      </w:pPr>
+      <w:rPr>
+        <w:rFonts w:hint="default"/>
+      </w:rPr>
+    </w:lvl>
+    <w:lvl w:ilvl="1" w:tplc="04090019" w:tentative="1">
+      <w:start w:val="1"/>
+      <w:numFmt w:val="lowerLetter"/>
+      <w:lvlText w:val="%2."/>
+      <w:lvlJc w:val="left"/>
+      <w:pPr>
+        <w:ind w:left="1440" w:hanging="360"/>
+      </w:pPr>
+    </w:lvl>
+    <w:lvl w:ilvl="2" w:tplc="0409001B" w:tentative="1">
+      <w:start w:val="1"/>
+      <w:numFmt w:val="lowerRoman"/>
+      <w:lvlText w:val="%3."/>
+      <w:lvlJc w:val="right"/>
+      <w:pPr>
+        <w:ind w:left="2160" w:hanging="180"/>
+      </w:pPr>
+    </w:lvl>
+    <w:lvl w:ilvl="3" w:tplc="0409000F" w:tentative="1">
+      <w:start w:val="1"/>
+      <w:numFmt w:val="decimal"/>
+      <w:lvlText w:val="%4."/>
+      <w:lvlJc w:val="left"/>
+      <w:pPr>
+        <w:ind w:left="2880" w:hanging="360"/>
+      </w:pPr>
+    </w:lvl>
+    <w:lvl w:ilvl="4" w:tplc="04090019" w:tentative="1">
+      <w:start w:val="1"/>
+      <w:numFmt w:val="lowerLetter"/>
+      <w:lvlText w:val="%5."/>
+      <w:lvlJc w:val="left"/>
+      <w:pPr>
+        <w:ind w:left="3600" w:hanging="360"/>
+      </w:pPr>
+    </w:lvl>
+    <w:lvl w:ilvl="5" w:tplc="0409001B" w:tentative="1">
+      <w:start w:val="1"/>
+      <w:numFmt w:val="lowerRoman"/>
+      <w:lvlText w:val="%6."/>
+      <w:lvlJc w:val="right"/>
+      <w:pPr>
+        <w:ind w:left="4320" w:hanging="180"/>
+      </w:pPr>
+    </w:lvl>
+    <w:lvl w:ilvl="6" w:tplc="0409000F" w:tentative="1">
+      <w:start w:val="1"/>
+      <w:numFmt w:val="decimal"/>
+      <w:lvlText w:val="%7."/>
+      <w:lvlJc w:val="left"/>
+      <w:pPr>
+        <w:ind w:left="5040" w:hanging="360"/>
+      </w:pPr>
+    </w:lvl>
+    <w:lvl w:ilvl="7" w:tplc="04090019" w:tentative="1">
+      <w:start w:val="1"/>
+      <w:numFmt w:val="lowerLetter"/>
+      <w:lvlText w:val="%8."/>
+      <w:lvlJc w:val="left"/>
+      <w:pPr>
+        <w:ind w:left="5760" w:hanging="360"/>
+      </w:pPr>
+    </w:lvl>
+    <w:lvl w:ilvl="8" w:tplc="0409001B" w:tentative="1">
+      <w:start w:val="1"/>
+      <w:numFmt w:val="lowerRoman"/>
+      <w:lvlText w:val="%9."/>
+      <w:lvlJc w:val="right"/>
+      <w:pPr>
+        <w:ind w:left="6480" w:hanging="180"/>
+      </w:pPr>
+    </w:lvl>
+  </w:abstractNum>
   <w:num w:numId="1" w16cid:durableId="945960891">
-    <w:abstractNumId w:val="1"/>
+    <w:abstractNumId w:val="3"/>
   </w:num>
   <w:num w:numId="2" w16cid:durableId="161238091">
+    <w:abstractNumId w:val="2"/>
+  </w:num>
+  <w:num w:numId="3" w16cid:durableId="222257874">
     <w:abstractNumId w:val="0"/>
+  </w:num>
+  <w:num w:numId="4" w16cid:durableId="1073429050">
+    <w:abstractNumId w:val="5"/>
+  </w:num>
+  <w:num w:numId="5" w16cid:durableId="2086299093">
+    <w:abstractNumId w:val="4"/>
+  </w:num>
+  <w:num w:numId="6" w16cid:durableId="934557420">
+    <w:abstractNumId w:val="1"/>
   </w:num>
 </w:numbering>
 </file>
@@ -1739,6 +2995,7 @@
   <w:style w:type="paragraph" w:default="1" w:styleId="Standaard">
     <w:name w:val="Normal"/>
     <w:qFormat/>
+    <w:rsid w:val="00C60A53"/>
   </w:style>
   <w:style w:type="paragraph" w:styleId="Kop1">
     <w:name w:val="heading 1"/>

</xml_diff>

<commit_message>
Changed proposal data structure
</commit_message>
<xml_diff>
--- a/Unieke personen aanpassen.docx
+++ b/Unieke personen aanpassen.docx
@@ -101,7 +101,7 @@
                 <w:b w:val="0"/>
                 <w:bCs w:val="0"/>
               </w:rPr>
-              <w:t>e5cb32a8</w:t>
+              <w:t>A</w:t>
             </w:r>
           </w:p>
         </w:tc>
@@ -115,7 +115,7 @@
               <w:cnfStyle w:val="000000100000" w:firstRow="0" w:lastRow="0" w:firstColumn="0" w:lastColumn="0" w:oddVBand="0" w:evenVBand="0" w:oddHBand="1" w:evenHBand="0" w:firstRowFirstColumn="0" w:firstRowLastColumn="0" w:lastRowFirstColumn="0" w:lastRowLastColumn="0"/>
             </w:pPr>
             <w:r>
-              <w:t>3e0f495f</w:t>
+              <w:t>B</w:t>
             </w:r>
           </w:p>
         </w:tc>
@@ -139,7 +139,7 @@
                 <w:b w:val="0"/>
                 <w:bCs w:val="0"/>
               </w:rPr>
-              <w:t>3e0f495f</w:t>
+              <w:t>B</w:t>
             </w:r>
           </w:p>
         </w:tc>
@@ -153,7 +153,7 @@
               <w:cnfStyle w:val="000000000000" w:firstRow="0" w:lastRow="0" w:firstColumn="0" w:lastColumn="0" w:oddVBand="0" w:evenVBand="0" w:oddHBand="0" w:evenHBand="0" w:firstRowFirstColumn="0" w:firstRowLastColumn="0" w:lastRowFirstColumn="0" w:lastRowLastColumn="0"/>
             </w:pPr>
             <w:r>
-              <w:t>8e743861</w:t>
+              <w:t>C</w:t>
             </w:r>
           </w:p>
         </w:tc>
@@ -180,7 +180,7 @@
                 <w:b w:val="0"/>
                 <w:bCs w:val="0"/>
               </w:rPr>
-              <w:t>624b620d</w:t>
+              <w:t>D</w:t>
             </w:r>
           </w:p>
         </w:tc>
@@ -194,7 +194,7 @@
               <w:cnfStyle w:val="000000100000" w:firstRow="0" w:lastRow="0" w:firstColumn="0" w:lastColumn="0" w:oddVBand="0" w:evenVBand="0" w:oddHBand="1" w:evenHBand="0" w:firstRowFirstColumn="0" w:firstRowLastColumn="0" w:lastRowFirstColumn="0" w:lastRowLastColumn="0"/>
             </w:pPr>
             <w:r>
-              <w:t>21e4e8c0</w:t>
+              <w:t>E</w:t>
             </w:r>
           </w:p>
         </w:tc>
@@ -312,7 +312,7 @@
                 <w:b w:val="0"/>
                 <w:bCs w:val="0"/>
               </w:rPr>
-              <w:t>e5cb32a8</w:t>
+              <w:t>A</w:t>
             </w:r>
           </w:p>
         </w:tc>
@@ -375,7 +375,7 @@
                 <w:b w:val="0"/>
                 <w:bCs w:val="0"/>
               </w:rPr>
-              <w:t>3e0f495f</w:t>
+              <w:t>B</w:t>
             </w:r>
           </w:p>
         </w:tc>
@@ -441,7 +441,7 @@
                 <w:b w:val="0"/>
                 <w:bCs w:val="0"/>
               </w:rPr>
-              <w:t>8e743861</w:t>
+              <w:t>C</w:t>
             </w:r>
           </w:p>
         </w:tc>
@@ -504,7 +504,7 @@
                 <w:b w:val="0"/>
                 <w:bCs w:val="0"/>
               </w:rPr>
-              <w:t>624b620d</w:t>
+              <w:t>D</w:t>
             </w:r>
           </w:p>
         </w:tc>
@@ -570,7 +570,7 @@
                 <w:b w:val="0"/>
                 <w:bCs w:val="0"/>
               </w:rPr>
-              <w:t>21e4e8c0</w:t>
+              <w:t>E</w:t>
             </w:r>
           </w:p>
         </w:tc>
@@ -635,18 +635,18 @@
           <w:noProof/>
         </w:rPr>
         <w:drawing>
-          <wp:anchor distT="0" distB="0" distL="114300" distR="114300" simplePos="0" relativeHeight="251661312" behindDoc="0" locked="0" layoutInCell="1" allowOverlap="1" wp14:anchorId="63B96150" wp14:editId="1FEC5036">
+          <wp:anchor distT="0" distB="0" distL="114300" distR="114300" simplePos="0" relativeHeight="251658240" behindDoc="0" locked="0" layoutInCell="1" allowOverlap="1" wp14:anchorId="7A800BAB" wp14:editId="1EC363B8">
             <wp:simplePos x="0" y="0"/>
             <wp:positionH relativeFrom="margin">
-              <wp:posOffset>24130</wp:posOffset>
+              <wp:align>left</wp:align>
             </wp:positionH>
             <wp:positionV relativeFrom="paragraph">
-              <wp:posOffset>231140</wp:posOffset>
+              <wp:posOffset>119951</wp:posOffset>
             </wp:positionV>
-            <wp:extent cx="2700655" cy="4186555"/>
-            <wp:effectExtent l="0" t="0" r="4445" b="4445"/>
+            <wp:extent cx="2773680" cy="4295140"/>
+            <wp:effectExtent l="0" t="0" r="7620" b="0"/>
             <wp:wrapSquare wrapText="bothSides"/>
-            <wp:docPr id="5" name="Afbeelding 5"/>
+            <wp:docPr id="3" name="Afbeelding 3" descr="Afbeelding met tekst, klok&#10;&#10;Automatisch gegenereerde beschrijving"/>
             <wp:cNvGraphicFramePr>
               <a:graphicFrameLocks xmlns:a="http://schemas.openxmlformats.org/drawingml/2006/main" noChangeAspect="1"/>
             </wp:cNvGraphicFramePr>
@@ -654,7 +654,7 @@
               <a:graphicData uri="http://schemas.openxmlformats.org/drawingml/2006/picture">
                 <pic:pic xmlns:pic="http://schemas.openxmlformats.org/drawingml/2006/picture">
                   <pic:nvPicPr>
-                    <pic:cNvPr id="0" name="Picture 3"/>
+                    <pic:cNvPr id="3" name="Afbeelding 3" descr="Afbeelding met tekst, klok&#10;&#10;Automatisch gegenereerde beschrijving"/>
                     <pic:cNvPicPr>
                       <a:picLocks noChangeAspect="1" noChangeArrowheads="1"/>
                     </pic:cNvPicPr>
@@ -675,7 +675,7 @@
                   <pic:spPr bwMode="auto">
                     <a:xfrm>
                       <a:off x="0" y="0"/>
-                      <a:ext cx="2700655" cy="4186555"/>
+                      <a:ext cx="2773680" cy="4295140"/>
                     </a:xfrm>
                     <a:prstGeom prst="rect">
                       <a:avLst/>
@@ -688,12 +688,6 @@
                 </pic:pic>
               </a:graphicData>
             </a:graphic>
-            <wp14:sizeRelH relativeFrom="margin">
-              <wp14:pctWidth>0</wp14:pctWidth>
-            </wp14:sizeRelH>
-            <wp14:sizeRelV relativeFrom="margin">
-              <wp14:pctHeight>0</wp14:pctHeight>
-            </wp14:sizeRelV>
           </wp:anchor>
         </w:drawing>
       </w:r>
@@ -717,139 +711,6 @@
           <w:tab w:val="left" w:pos="3240"/>
         </w:tabs>
       </w:pPr>
-      <w:r>
-        <w:rPr>
-          <w:noProof/>
-        </w:rPr>
-        <mc:AlternateContent>
-          <mc:Choice Requires="wps">
-            <w:drawing>
-              <wp:anchor distT="0" distB="0" distL="114300" distR="114300" simplePos="0" relativeHeight="251663360" behindDoc="0" locked="0" layoutInCell="1" allowOverlap="1" wp14:anchorId="4173D096" wp14:editId="7AF3FB4E">
-                <wp:simplePos x="0" y="0"/>
-                <wp:positionH relativeFrom="column">
-                  <wp:posOffset>5080</wp:posOffset>
-                </wp:positionH>
-                <wp:positionV relativeFrom="paragraph">
-                  <wp:posOffset>156210</wp:posOffset>
-                </wp:positionV>
-                <wp:extent cx="1343025" cy="635"/>
-                <wp:effectExtent l="0" t="0" r="9525" b="0"/>
-                <wp:wrapSquare wrapText="bothSides"/>
-                <wp:docPr id="1" name="Tekstvak 1"/>
-                <wp:cNvGraphicFramePr/>
-                <a:graphic xmlns:a="http://schemas.openxmlformats.org/drawingml/2006/main">
-                  <a:graphicData uri="http://schemas.microsoft.com/office/word/2010/wordprocessingShape">
-                    <wps:wsp>
-                      <wps:cNvSpPr txBox="1"/>
-                      <wps:spPr>
-                        <a:xfrm>
-                          <a:off x="0" y="0"/>
-                          <a:ext cx="1343025" cy="635"/>
-                        </a:xfrm>
-                        <a:prstGeom prst="rect">
-                          <a:avLst/>
-                        </a:prstGeom>
-                        <a:solidFill>
-                          <a:prstClr val="white"/>
-                        </a:solidFill>
-                        <a:ln>
-                          <a:noFill/>
-                        </a:ln>
-                      </wps:spPr>
-                      <wps:txbx>
-                        <w:txbxContent>
-                          <w:p>
-                            <w:pPr>
-                              <w:pStyle w:val="Bijschrift"/>
-                              <w:rPr>
-                                <w:noProof/>
-                              </w:rPr>
-                            </w:pPr>
-                            <w:r>
-                              <w:t xml:space="preserve">Figuur </w:t>
-                            </w:r>
-                            <w:r>
-                              <w:fldChar w:fldCharType="begin"/>
-                            </w:r>
-                            <w:r>
-                              <w:instrText xml:space="preserve"> SEQ Figuur \* ARABIC </w:instrText>
-                            </w:r>
-                            <w:r>
-                              <w:fldChar w:fldCharType="separate"/>
-                            </w:r>
-                            <w:r>
-                              <w:rPr>
-                                <w:noProof/>
-                              </w:rPr>
-                              <w:t>1</w:t>
-                            </w:r>
-                            <w:r>
-                              <w:fldChar w:fldCharType="end"/>
-                            </w:r>
-                          </w:p>
-                        </w:txbxContent>
-                      </wps:txbx>
-                      <wps:bodyPr rot="0" spcFirstLastPara="0" vertOverflow="overflow" horzOverflow="overflow" vert="horz" wrap="square" lIns="0" tIns="0" rIns="0" bIns="0" numCol="1" spcCol="0" rtlCol="0" fromWordArt="0" anchor="t" anchorCtr="0" forceAA="0" compatLnSpc="1">
-                        <a:prstTxWarp prst="textNoShape">
-                          <a:avLst/>
-                        </a:prstTxWarp>
-                        <a:spAutoFit/>
-                      </wps:bodyPr>
-                    </wps:wsp>
-                  </a:graphicData>
-                </a:graphic>
-                <wp14:sizeRelH relativeFrom="margin">
-                  <wp14:pctWidth>0</wp14:pctWidth>
-                </wp14:sizeRelH>
-              </wp:anchor>
-            </w:drawing>
-          </mc:Choice>
-          <mc:Fallback>
-            <w:pict>
-              <v:shapetype w14:anchorId="4173D096" id="_x0000_t202" coordsize="21600,21600" o:spt="202" path="m,l,21600r21600,l21600,xe">
-                <v:stroke joinstyle="miter"/>
-                <v:path gradientshapeok="t" o:connecttype="rect"/>
-              </v:shapetype>
-              <v:shape id="Tekstvak 1" o:spid="_x0000_s1026" type="#_x0000_t202" style="position:absolute;margin-left:.4pt;margin-top:12.3pt;width:105.75pt;height:.05pt;z-index:251663360;visibility:visible;mso-wrap-style:square;mso-width-percent:0;mso-wrap-distance-left:9pt;mso-wrap-distance-top:0;mso-wrap-distance-right:9pt;mso-wrap-distance-bottom:0;mso-position-horizontal:absolute;mso-position-horizontal-relative:text;mso-position-vertical:absolute;mso-position-vertical-relative:text;mso-width-percent:0;mso-width-relative:margin;v-text-anchor:top" o:gfxdata="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" stroked="f">
-                <v:textbox style="mso-fit-shape-to-text:t" inset="0,0,0,0">
-                  <w:txbxContent>
-                    <w:p>
-                      <w:pPr>
-                        <w:pStyle w:val="Bijschrift"/>
-                        <w:rPr>
-                          <w:noProof/>
-                        </w:rPr>
-                      </w:pPr>
-                      <w:r>
-                        <w:t xml:space="preserve">Figuur </w:t>
-                      </w:r>
-                      <w:r>
-                        <w:fldChar w:fldCharType="begin"/>
-                      </w:r>
-                      <w:r>
-                        <w:instrText xml:space="preserve"> SEQ Figuur \* ARABIC </w:instrText>
-                      </w:r>
-                      <w:r>
-                        <w:fldChar w:fldCharType="separate"/>
-                      </w:r>
-                      <w:r>
-                        <w:rPr>
-                          <w:noProof/>
-                        </w:rPr>
-                        <w:t>1</w:t>
-                      </w:r>
-                      <w:r>
-                        <w:fldChar w:fldCharType="end"/>
-                      </w:r>
-                    </w:p>
-                  </w:txbxContent>
-                </v:textbox>
-                <w10:wrap type="square"/>
-              </v:shape>
-            </w:pict>
-          </mc:Fallback>
-        </mc:AlternateContent>
-      </w:r>
       <w:r>
         <w:tab/>
       </w:r>
@@ -970,7 +831,7 @@
                 <w:b w:val="0"/>
                 <w:bCs w:val="0"/>
               </w:rPr>
-              <w:t>e5cb32a8</w:t>
+              <w:t>A</w:t>
             </w:r>
           </w:p>
         </w:tc>
@@ -1033,7 +894,7 @@
                 <w:b w:val="0"/>
                 <w:bCs w:val="0"/>
               </w:rPr>
-              <w:t>3e0f495f</w:t>
+              <w:t>B</w:t>
             </w:r>
           </w:p>
         </w:tc>
@@ -1099,7 +960,7 @@
                 <w:b w:val="0"/>
                 <w:bCs w:val="0"/>
               </w:rPr>
-              <w:t>8e743861</w:t>
+              <w:t>C</w:t>
             </w:r>
           </w:p>
         </w:tc>
@@ -1148,7 +1009,7 @@
           <w:tcPr>
             <w:cnfStyle w:val="001000000000" w:firstRow="0" w:lastRow="0" w:firstColumn="1" w:lastColumn="0" w:oddVBand="0" w:evenVBand="0" w:oddHBand="0" w:evenHBand="0" w:firstRowFirstColumn="0" w:firstRowLastColumn="0" w:lastRowFirstColumn="0" w:lastRowLastColumn="0"/>
             <w:tcW w:w="2689" w:type="dxa"/>
-            <w:shd w:val="clear" w:color="auto" w:fill="C5E0B3" w:themeFill="accent6" w:themeFillTint="66"/>
+            <w:shd w:val="clear" w:color="auto" w:fill="FFE599" w:themeFill="accent4" w:themeFillTint="66"/>
           </w:tcPr>
           <w:p>
             <w:pPr>
@@ -1162,7 +1023,7 @@
                 <w:b w:val="0"/>
                 <w:bCs w:val="0"/>
               </w:rPr>
-              <w:t>97d3e345</w:t>
+              <w:t>D</w:t>
             </w:r>
           </w:p>
         </w:tc>
@@ -1175,7 +1036,7 @@
               <w:cnfStyle w:val="000000000000" w:firstRow="0" w:lastRow="0" w:firstColumn="0" w:lastColumn="0" w:oddVBand="0" w:evenVBand="0" w:oddHBand="0" w:evenHBand="0" w:firstRowFirstColumn="0" w:firstRowLastColumn="0" w:lastRowFirstColumn="0" w:lastRowLastColumn="0"/>
             </w:pPr>
             <w:r>
-              <w:t>1</w:t>
+              <w:t>2</w:t>
             </w:r>
           </w:p>
         </w:tc>
@@ -1188,7 +1049,7 @@
               <w:cnfStyle w:val="000000000000" w:firstRow="0" w:lastRow="0" w:firstColumn="0" w:lastColumn="0" w:oddVBand="0" w:evenVBand="0" w:oddHBand="0" w:evenHBand="0" w:firstRowFirstColumn="0" w:firstRowLastColumn="0" w:lastRowFirstColumn="0" w:lastRowLastColumn="0"/>
             </w:pPr>
             <w:r>
-              <w:t>Handmatig toegevoegd</w:t>
+              <w:t>Automatisch gegenereerd</w:t>
             </w:r>
           </w:p>
         </w:tc>
@@ -1201,7 +1062,7 @@
               <w:cnfStyle w:val="000000000000" w:firstRow="0" w:lastRow="0" w:firstColumn="0" w:lastColumn="0" w:oddVBand="0" w:evenVBand="0" w:oddHBand="0" w:evenHBand="0" w:firstRowFirstColumn="0" w:firstRowLastColumn="0" w:lastRowFirstColumn="0" w:lastRowLastColumn="0"/>
             </w:pPr>
             <w:r>
-              <w:t>01-02-2023</w:t>
+              <w:t>01-01-2023</w:t>
             </w:r>
           </w:p>
         </w:tc>
@@ -1214,7 +1075,7 @@
           <w:tcPr>
             <w:cnfStyle w:val="001000000000" w:firstRow="0" w:lastRow="0" w:firstColumn="1" w:lastColumn="0" w:oddVBand="0" w:evenVBand="0" w:oddHBand="0" w:evenHBand="0" w:firstRowFirstColumn="0" w:firstRowLastColumn="0" w:lastRowFirstColumn="0" w:lastRowLastColumn="0"/>
             <w:tcW w:w="2689" w:type="dxa"/>
-            <w:shd w:val="clear" w:color="auto" w:fill="FFE599" w:themeFill="accent4" w:themeFillTint="66"/>
+            <w:shd w:val="clear" w:color="auto" w:fill="F7CAAC" w:themeFill="accent2" w:themeFillTint="66"/>
           </w:tcPr>
           <w:p>
             <w:pPr>
@@ -1228,7 +1089,7 @@
                 <w:b w:val="0"/>
                 <w:bCs w:val="0"/>
               </w:rPr>
-              <w:t>624b620d</w:t>
+              <w:t>E</w:t>
             </w:r>
           </w:p>
         </w:tc>
@@ -1254,7 +1115,7 @@
               <w:cnfStyle w:val="000000100000" w:firstRow="0" w:lastRow="0" w:firstColumn="0" w:lastColumn="0" w:oddVBand="0" w:evenVBand="0" w:oddHBand="1" w:evenHBand="0" w:firstRowFirstColumn="0" w:firstRowLastColumn="0" w:lastRowFirstColumn="0" w:lastRowLastColumn="0"/>
             </w:pPr>
             <w:r>
-              <w:t>Automatisch gegenereerd</w:t>
+              <w:t>Handmatig verwijderd</w:t>
             </w:r>
           </w:p>
         </w:tc>
@@ -1267,7 +1128,7 @@
               <w:cnfStyle w:val="000000100000" w:firstRow="0" w:lastRow="0" w:firstColumn="0" w:lastColumn="0" w:oddVBand="0" w:evenVBand="0" w:oddHBand="1" w:evenHBand="0" w:firstRowFirstColumn="0" w:firstRowLastColumn="0" w:lastRowFirstColumn="0" w:lastRowLastColumn="0"/>
             </w:pPr>
             <w:r>
-              <w:t>01-01-2023</w:t>
+              <w:t>01-02-2023</w:t>
             </w:r>
           </w:p>
         </w:tc>
@@ -1277,7 +1138,7 @@
           <w:tcPr>
             <w:cnfStyle w:val="001000000000" w:firstRow="0" w:lastRow="0" w:firstColumn="1" w:lastColumn="0" w:oddVBand="0" w:evenVBand="0" w:oddHBand="0" w:evenHBand="0" w:firstRowFirstColumn="0" w:firstRowLastColumn="0" w:lastRowFirstColumn="0" w:lastRowLastColumn="0"/>
             <w:tcW w:w="2689" w:type="dxa"/>
-            <w:shd w:val="clear" w:color="auto" w:fill="F7CAAC" w:themeFill="accent2" w:themeFillTint="66"/>
+            <w:shd w:val="clear" w:color="auto" w:fill="C5E0B3" w:themeFill="accent6" w:themeFillTint="66"/>
           </w:tcPr>
           <w:p>
             <w:pPr>
@@ -1291,7 +1152,7 @@
                 <w:b w:val="0"/>
                 <w:bCs w:val="0"/>
               </w:rPr>
-              <w:t>21e4e8c0</w:t>
+              <w:t>F</w:t>
             </w:r>
           </w:p>
         </w:tc>
@@ -1317,7 +1178,7 @@
               <w:cnfStyle w:val="000000000000" w:firstRow="0" w:lastRow="0" w:firstColumn="0" w:lastColumn="0" w:oddVBand="0" w:evenVBand="0" w:oddHBand="0" w:evenHBand="0" w:firstRowFirstColumn="0" w:firstRowLastColumn="0" w:lastRowFirstColumn="0" w:lastRowLastColumn="0"/>
             </w:pPr>
             <w:r>
-              <w:t>Handmatig verwijderd</w:t>
+              <w:t>Handmatig toegevoegd</w:t>
             </w:r>
           </w:p>
         </w:tc>
@@ -1353,17 +1214,16 @@
         </w:numPr>
       </w:pPr>
       <w:r>
-        <w:t>Deze aanpassing zal eruitzien als volgt:</w:t>
+        <w:t>Deze aanpassing zal e</w:t>
+      </w:r>
+      <w:r>
+        <w:t xml:space="preserve">r als volgt </w:t>
+      </w:r>
+      <w:r>
+        <w:t>uitzien:</w:t>
       </w:r>
     </w:p>
     <w:p/>
-    <w:p>
-      <w:pPr>
-        <w:tabs>
-          <w:tab w:val="left" w:pos="3240"/>
-        </w:tabs>
-      </w:pPr>
-    </w:p>
     <w:p>
       <w:pPr>
         <w:tabs>
@@ -1375,18 +1235,10 @@
           <w:noProof/>
         </w:rPr>
         <w:drawing>
-          <wp:anchor distT="0" distB="0" distL="114300" distR="114300" simplePos="0" relativeHeight="251664384" behindDoc="0" locked="0" layoutInCell="1" allowOverlap="1" wp14:anchorId="21AD0243" wp14:editId="0D4485A6">
-            <wp:simplePos x="0" y="0"/>
-            <wp:positionH relativeFrom="margin">
-              <wp:posOffset>-85725</wp:posOffset>
-            </wp:positionH>
-            <wp:positionV relativeFrom="paragraph">
-              <wp:posOffset>294640</wp:posOffset>
-            </wp:positionV>
-            <wp:extent cx="2771775" cy="4295775"/>
-            <wp:effectExtent l="0" t="0" r="9525" b="9525"/>
-            <wp:wrapSquare wrapText="bothSides"/>
-            <wp:docPr id="4" name="Afbeelding 4"/>
+          <wp:inline distT="0" distB="0" distL="0" distR="0" wp14:anchorId="192EF8AA" wp14:editId="33FBDBEE">
+            <wp:extent cx="3250565" cy="4387850"/>
+            <wp:effectExtent l="0" t="0" r="6985" b="0"/>
+            <wp:docPr id="8" name="Afbeelding 8"/>
             <wp:cNvGraphicFramePr>
               <a:graphicFrameLocks xmlns:a="http://schemas.openxmlformats.org/drawingml/2006/main" noChangeAspect="1"/>
             </wp:cNvGraphicFramePr>
@@ -1394,7 +1246,7 @@
               <a:graphicData uri="http://schemas.openxmlformats.org/drawingml/2006/picture">
                 <pic:pic xmlns:pic="http://schemas.openxmlformats.org/drawingml/2006/picture">
                   <pic:nvPicPr>
-                    <pic:cNvPr id="0" name="Picture 2"/>
+                    <pic:cNvPr id="0" name="Picture 4"/>
                     <pic:cNvPicPr>
                       <a:picLocks noChangeAspect="1" noChangeArrowheads="1"/>
                     </pic:cNvPicPr>
@@ -1415,7 +1267,7 @@
                   <pic:spPr bwMode="auto">
                     <a:xfrm>
                       <a:off x="0" y="0"/>
-                      <a:ext cx="2771775" cy="4295775"/>
+                      <a:ext cx="3250565" cy="4387850"/>
                     </a:xfrm>
                     <a:prstGeom prst="rect">
                       <a:avLst/>
@@ -1428,9 +1280,16 @@
                 </pic:pic>
               </a:graphicData>
             </a:graphic>
-          </wp:anchor>
+          </wp:inline>
         </w:drawing>
       </w:r>
+    </w:p>
+    <w:p>
+      <w:pPr>
+        <w:tabs>
+          <w:tab w:val="left" w:pos="3240"/>
+        </w:tabs>
+      </w:pPr>
     </w:p>
     <w:p>
       <w:pPr>
@@ -1442,135 +1301,6 @@
         </w:rPr>
       </w:pPr>
       <w:r>
-        <w:rPr>
-          <w:noProof/>
-        </w:rPr>
-        <mc:AlternateContent>
-          <mc:Choice Requires="wps">
-            <w:drawing>
-              <wp:anchor distT="0" distB="0" distL="114300" distR="114300" simplePos="0" relativeHeight="251666432" behindDoc="0" locked="0" layoutInCell="1" allowOverlap="1" wp14:anchorId="49832053" wp14:editId="48949289">
-                <wp:simplePos x="0" y="0"/>
-                <wp:positionH relativeFrom="column">
-                  <wp:posOffset>224155</wp:posOffset>
-                </wp:positionH>
-                <wp:positionV relativeFrom="paragraph">
-                  <wp:posOffset>3961130</wp:posOffset>
-                </wp:positionV>
-                <wp:extent cx="1123950" cy="635"/>
-                <wp:effectExtent l="0" t="0" r="0" b="0"/>
-                <wp:wrapSquare wrapText="bothSides"/>
-                <wp:docPr id="6" name="Tekstvak 6"/>
-                <wp:cNvGraphicFramePr/>
-                <a:graphic xmlns:a="http://schemas.openxmlformats.org/drawingml/2006/main">
-                  <a:graphicData uri="http://schemas.microsoft.com/office/word/2010/wordprocessingShape">
-                    <wps:wsp>
-                      <wps:cNvSpPr txBox="1"/>
-                      <wps:spPr>
-                        <a:xfrm>
-                          <a:off x="0" y="0"/>
-                          <a:ext cx="1123950" cy="635"/>
-                        </a:xfrm>
-                        <a:prstGeom prst="rect">
-                          <a:avLst/>
-                        </a:prstGeom>
-                        <a:solidFill>
-                          <a:prstClr val="white"/>
-                        </a:solidFill>
-                        <a:ln>
-                          <a:noFill/>
-                        </a:ln>
-                      </wps:spPr>
-                      <wps:txbx>
-                        <w:txbxContent>
-                          <w:p>
-                            <w:pPr>
-                              <w:pStyle w:val="Bijschrift"/>
-                              <w:rPr>
-                                <w:noProof/>
-                              </w:rPr>
-                            </w:pPr>
-                            <w:r>
-                              <w:t xml:space="preserve">Figuur </w:t>
-                            </w:r>
-                            <w:r>
-                              <w:fldChar w:fldCharType="begin"/>
-                            </w:r>
-                            <w:r>
-                              <w:instrText xml:space="preserve"> SEQ Figuur \* ARABIC </w:instrText>
-                            </w:r>
-                            <w:r>
-                              <w:fldChar w:fldCharType="separate"/>
-                            </w:r>
-                            <w:r>
-                              <w:rPr>
-                                <w:noProof/>
-                              </w:rPr>
-                              <w:t>2</w:t>
-                            </w:r>
-                            <w:r>
-                              <w:fldChar w:fldCharType="end"/>
-                            </w:r>
-                          </w:p>
-                        </w:txbxContent>
-                      </wps:txbx>
-                      <wps:bodyPr rot="0" spcFirstLastPara="0" vertOverflow="overflow" horzOverflow="overflow" vert="horz" wrap="square" lIns="0" tIns="0" rIns="0" bIns="0" numCol="1" spcCol="0" rtlCol="0" fromWordArt="0" anchor="t" anchorCtr="0" forceAA="0" compatLnSpc="1">
-                        <a:prstTxWarp prst="textNoShape">
-                          <a:avLst/>
-                        </a:prstTxWarp>
-                        <a:spAutoFit/>
-                      </wps:bodyPr>
-                    </wps:wsp>
-                  </a:graphicData>
-                </a:graphic>
-                <wp14:sizeRelH relativeFrom="margin">
-                  <wp14:pctWidth>0</wp14:pctWidth>
-                </wp14:sizeRelH>
-              </wp:anchor>
-            </w:drawing>
-          </mc:Choice>
-          <mc:Fallback>
-            <w:pict>
-              <v:shape w14:anchorId="49832053" id="Tekstvak 6" o:spid="_x0000_s1027" type="#_x0000_t202" style="position:absolute;margin-left:17.65pt;margin-top:311.9pt;width:88.5pt;height:.05pt;z-index:251666432;visibility:visible;mso-wrap-style:square;mso-width-percent:0;mso-wrap-distance-left:9pt;mso-wrap-distance-top:0;mso-wrap-distance-right:9pt;mso-wrap-distance-bottom:0;mso-position-horizontal:absolute;mso-position-horizontal-relative:text;mso-position-vertical:absolute;mso-position-vertical-relative:text;mso-width-percent:0;mso-width-relative:margin;v-text-anchor:top" o:gfxdata="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" stroked="f">
-                <v:textbox style="mso-fit-shape-to-text:t" inset="0,0,0,0">
-                  <w:txbxContent>
-                    <w:p>
-                      <w:pPr>
-                        <w:pStyle w:val="Bijschrift"/>
-                        <w:rPr>
-                          <w:noProof/>
-                        </w:rPr>
-                      </w:pPr>
-                      <w:r>
-                        <w:t xml:space="preserve">Figuur </w:t>
-                      </w:r>
-                      <w:r>
-                        <w:fldChar w:fldCharType="begin"/>
-                      </w:r>
-                      <w:r>
-                        <w:instrText xml:space="preserve"> SEQ Figuur \* ARABIC </w:instrText>
-                      </w:r>
-                      <w:r>
-                        <w:fldChar w:fldCharType="separate"/>
-                      </w:r>
-                      <w:r>
-                        <w:rPr>
-                          <w:noProof/>
-                        </w:rPr>
-                        <w:t>2</w:t>
-                      </w:r>
-                      <w:r>
-                        <w:fldChar w:fldCharType="end"/>
-                      </w:r>
-                    </w:p>
-                  </w:txbxContent>
-                </v:textbox>
-                <w10:wrap type="square"/>
-              </v:shape>
-            </w:pict>
-          </mc:Fallback>
-        </mc:AlternateContent>
-      </w:r>
-      <w:r>
         <w:br w:type="page"/>
       </w:r>
     </w:p>
@@ -1580,7 +1310,10 @@
       </w:pPr>
       <w:r>
         <w:lastRenderedPageBreak/>
-        <w:t xml:space="preserve">Toevoeging </w:t>
+        <w:t>Verandering</w:t>
+      </w:r>
+      <w:r>
+        <w:t xml:space="preserve"> </w:t>
       </w:r>
       <w:proofErr w:type="spellStart"/>
       <w:r>
@@ -1588,7 +1321,19 @@
       </w:r>
       <w:proofErr w:type="spellEnd"/>
     </w:p>
-    <w:p/>
+    <w:p>
+      <w:r>
+        <w:t xml:space="preserve">Een verandering kan plaatsvinden als de </w:t>
+      </w:r>
+      <w:proofErr w:type="spellStart"/>
+      <w:r>
+        <w:t>RecordLinker</w:t>
+      </w:r>
+      <w:proofErr w:type="spellEnd"/>
+      <w:r>
+        <w:t xml:space="preserve"> verbeterd is of er is meer data aan de scanner toegevoegd.</w:t>
+      </w:r>
+    </w:p>
     <w:p>
       <w:pPr>
         <w:pStyle w:val="Lijstalinea"/>
@@ -1622,7 +1367,6 @@
         <w:t>”</w:t>
       </w:r>
     </w:p>
-    <w:p/>
     <w:tbl>
       <w:tblPr>
         <w:tblStyle w:val="Rastertabel4-Accent5"/>
@@ -1684,7 +1428,7 @@
                 <w:b w:val="0"/>
                 <w:bCs w:val="0"/>
               </w:rPr>
-              <w:t>e5cb32a8</w:t>
+              <w:t>A</w:t>
             </w:r>
           </w:p>
         </w:tc>
@@ -1698,7 +1442,7 @@
               <w:cnfStyle w:val="000000100000" w:firstRow="0" w:lastRow="0" w:firstColumn="0" w:lastColumn="0" w:oddVBand="0" w:evenVBand="0" w:oddHBand="1" w:evenHBand="0" w:firstRowFirstColumn="0" w:firstRowLastColumn="0" w:lastRowFirstColumn="0" w:lastRowLastColumn="0"/>
             </w:pPr>
             <w:r>
-              <w:t>3e0f495f</w:t>
+              <w:t>B</w:t>
             </w:r>
           </w:p>
         </w:tc>
@@ -1708,7 +1452,7 @@
           <w:tcPr>
             <w:cnfStyle w:val="001000000000" w:firstRow="0" w:lastRow="0" w:firstColumn="1" w:lastColumn="0" w:oddVBand="0" w:evenVBand="0" w:oddHBand="0" w:evenHBand="0" w:firstRowFirstColumn="0" w:firstRowLastColumn="0" w:lastRowFirstColumn="0" w:lastRowLastColumn="0"/>
             <w:tcW w:w="4531" w:type="dxa"/>
-            <w:shd w:val="clear" w:color="auto" w:fill="BDD6EE" w:themeFill="accent5" w:themeFillTint="66"/>
+            <w:shd w:val="clear" w:color="auto" w:fill="FFE599" w:themeFill="accent4" w:themeFillTint="66"/>
           </w:tcPr>
           <w:p>
             <w:pPr>
@@ -1722,21 +1466,21 @@
                 <w:b w:val="0"/>
                 <w:bCs w:val="0"/>
               </w:rPr>
-              <w:t>3e0f495f</w:t>
+              <w:t>D</w:t>
             </w:r>
           </w:p>
         </w:tc>
         <w:tc>
           <w:tcPr>
             <w:tcW w:w="4531" w:type="dxa"/>
-            <w:shd w:val="clear" w:color="auto" w:fill="BDD6EE" w:themeFill="accent5" w:themeFillTint="66"/>
+            <w:shd w:val="clear" w:color="auto" w:fill="FFE599" w:themeFill="accent4" w:themeFillTint="66"/>
           </w:tcPr>
           <w:p>
             <w:pPr>
               <w:cnfStyle w:val="000000000000" w:firstRow="0" w:lastRow="0" w:firstColumn="0" w:lastColumn="0" w:oddVBand="0" w:evenVBand="0" w:oddHBand="0" w:evenHBand="0" w:firstRowFirstColumn="0" w:firstRowLastColumn="0" w:lastRowFirstColumn="0" w:lastRowLastColumn="0"/>
             </w:pPr>
             <w:r>
-              <w:t>8e743861</w:t>
+              <w:t>E</w:t>
             </w:r>
           </w:p>
         </w:tc>
@@ -1763,7 +1507,7 @@
                 <w:b w:val="0"/>
                 <w:bCs w:val="0"/>
               </w:rPr>
-              <w:t>624b620d</w:t>
+              <w:t>D</w:t>
             </w:r>
           </w:p>
         </w:tc>
@@ -1777,13 +1521,29 @@
               <w:cnfStyle w:val="000000100000" w:firstRow="0" w:lastRow="0" w:firstColumn="0" w:lastColumn="0" w:oddVBand="0" w:evenVBand="0" w:oddHBand="1" w:evenHBand="0" w:firstRowFirstColumn="0" w:firstRowLastColumn="0" w:lastRowFirstColumn="0" w:lastRowLastColumn="0"/>
             </w:pPr>
             <w:r>
-              <w:t>21e4e8c0</w:t>
+              <w:t>G</w:t>
             </w:r>
           </w:p>
         </w:tc>
       </w:tr>
     </w:tbl>
-    <w:p/>
+    <w:p>
+      <w:r>
+        <w:t>Hier ontbreekt de link B-C en is een nieuwe link D-G gevonden.</w:t>
+      </w:r>
+    </w:p>
+    <w:p>
+      <w:r>
+        <w:t>De ontbrekende links dienen verwijderd te worden uit de unieke personen.</w:t>
+      </w:r>
+      <w:r>
+        <w:br/>
+        <w:t>De nieuwe links dienen toegevoegd te worden aan de unieke personen.</w:t>
+      </w:r>
+      <w:r>
+        <w:br/>
+      </w:r>
+    </w:p>
     <w:p>
       <w:pPr>
         <w:pStyle w:val="Lijstalinea"/>
@@ -1792,9 +1552,10 @@
           <w:numId w:val="6"/>
         </w:numPr>
       </w:pPr>
-    </w:p>
-    <w:p/>
-    <w:p/>
+      <w:r>
+        <w:t>Het verschil tussen de twee wordt berekend en weergeven als volgt:</w:t>
+      </w:r>
+    </w:p>
     <w:tbl>
       <w:tblPr>
         <w:tblStyle w:val="Rastertabel4-Accent5"/>
@@ -1863,7 +1624,7 @@
                 <w:b w:val="0"/>
                 <w:bCs w:val="0"/>
               </w:rPr>
-              <w:t>3e0f495f</w:t>
+              <w:t>B</w:t>
             </w:r>
           </w:p>
         </w:tc>
@@ -1876,7 +1637,7 @@
               <w:cnfStyle w:val="000000100000" w:firstRow="0" w:lastRow="0" w:firstColumn="0" w:lastColumn="0" w:oddVBand="0" w:evenVBand="0" w:oddHBand="1" w:evenHBand="0" w:firstRowFirstColumn="0" w:firstRowLastColumn="0" w:lastRowFirstColumn="0" w:lastRowLastColumn="0"/>
             </w:pPr>
             <w:r>
-              <w:t>8e743861</w:t>
+              <w:t>C</w:t>
             </w:r>
           </w:p>
         </w:tc>
@@ -1889,7 +1650,10 @@
               <w:cnfStyle w:val="000000100000" w:firstRow="0" w:lastRow="0" w:firstColumn="0" w:lastColumn="0" w:oddVBand="0" w:evenVBand="0" w:oddHBand="1" w:evenHBand="0" w:firstRowFirstColumn="0" w:firstRowLastColumn="0" w:lastRowFirstColumn="0" w:lastRowLastColumn="0"/>
             </w:pPr>
             <w:r>
-              <w:t>Automatisch toegevoegd</w:t>
+              <w:t xml:space="preserve">Automatisch </w:t>
+            </w:r>
+            <w:r>
+              <w:t>verwijderen</w:t>
             </w:r>
           </w:p>
         </w:tc>
@@ -1906,7 +1670,7 @@
                 <w:b w:val="0"/>
                 <w:bCs w:val="0"/>
               </w:rPr>
-              <w:t>3e0f495f</w:t>
+              <w:t>D</w:t>
             </w:r>
           </w:p>
         </w:tc>
@@ -1919,7 +1683,7 @@
               <w:cnfStyle w:val="000000000000" w:firstRow="0" w:lastRow="0" w:firstColumn="0" w:lastColumn="0" w:oddVBand="0" w:evenVBand="0" w:oddHBand="0" w:evenHBand="0" w:firstRowFirstColumn="0" w:firstRowLastColumn="0" w:lastRowFirstColumn="0" w:lastRowLastColumn="0"/>
             </w:pPr>
             <w:r>
-              <w:t>624b620d</w:t>
+              <w:t>G</w:t>
             </w:r>
           </w:p>
         </w:tc>
@@ -1932,7 +1696,10 @@
               <w:cnfStyle w:val="000000000000" w:firstRow="0" w:lastRow="0" w:firstColumn="0" w:lastColumn="0" w:oddVBand="0" w:evenVBand="0" w:oddHBand="0" w:evenHBand="0" w:firstRowFirstColumn="0" w:firstRowLastColumn="0" w:lastRowFirstColumn="0" w:lastRowLastColumn="0"/>
             </w:pPr>
             <w:r>
-              <w:t>Automatisch toegevoegd</w:t>
+              <w:t>Automatisch toevoeg</w:t>
+            </w:r>
+            <w:r>
+              <w:t>en</w:t>
             </w:r>
           </w:p>
         </w:tc>
@@ -1944,11 +1711,244 @@
         <w:pStyle w:val="Lijstalinea"/>
         <w:numPr>
           <w:ilvl w:val="0"/>
-          <w:numId w:val="5"/>
+          <w:numId w:val="6"/>
         </w:numPr>
       </w:pPr>
       <w:r>
-        <w:t>Nieuwe links toevoegen:</w:t>
+        <w:t>Automatisch ontbrekende links verwijderen:</w:t>
+      </w:r>
+    </w:p>
+    <w:p>
+      <w:r>
+        <w:t xml:space="preserve">De link B-C moet verwijderd worden. </w:t>
+      </w:r>
+    </w:p>
+    <w:p>
+      <w:r>
+        <w:t>Om dit toe te passen moet er rekening gehouden worden met een paar factoren</w:t>
+      </w:r>
+    </w:p>
+    <w:p>
+      <w:pPr>
+        <w:pStyle w:val="Lijstalinea"/>
+        <w:numPr>
+          <w:ilvl w:val="0"/>
+          <w:numId w:val="11"/>
+        </w:numPr>
+      </w:pPr>
+      <w:r>
+        <w:t>Is er een handmatige aanpassing geweest bij dit uniek persoon?</w:t>
+      </w:r>
+    </w:p>
+    <w:p>
+      <w:pPr>
+        <w:pStyle w:val="Lijstalinea"/>
+        <w:numPr>
+          <w:ilvl w:val="0"/>
+          <w:numId w:val="11"/>
+        </w:numPr>
+      </w:pPr>
+      <w:r>
+        <w:t>Wat zijn de onderlinge links binnen dit uniek persoon?</w:t>
+      </w:r>
+    </w:p>
+    <w:p/>
+    <w:p>
+      <w:r>
+        <w:t xml:space="preserve">Bij geen handmatige </w:t>
+      </w:r>
+      <w:r>
+        <w:t>aanpassing binnen uniek persoon</w:t>
+      </w:r>
+      <w:r>
+        <w:t>:</w:t>
+      </w:r>
+    </w:p>
+    <w:p>
+      <w:pPr>
+        <w:pStyle w:val="Lijstalinea"/>
+        <w:numPr>
+          <w:ilvl w:val="0"/>
+          <w:numId w:val="10"/>
+        </w:numPr>
+      </w:pPr>
+      <w:r>
+        <w:t xml:space="preserve">B en C waren de enige persoonsvermeldingen gelinkt aan </w:t>
+      </w:r>
+      <w:r>
+        <w:t>dit</w:t>
+      </w:r>
+      <w:r>
+        <w:t xml:space="preserve"> uniek persoon</w:t>
+      </w:r>
+      <w:r>
+        <w:t xml:space="preserve"> -&gt;</w:t>
+      </w:r>
+      <w:r>
+        <w:br/>
+      </w:r>
+      <w:r>
+        <w:t>Verander de status van</w:t>
+      </w:r>
+      <w:r>
+        <w:t xml:space="preserve"> beide </w:t>
+      </w:r>
+      <w:r>
+        <w:t>naar “Automatisch verwijderd”</w:t>
+      </w:r>
+    </w:p>
+    <w:p>
+      <w:pPr>
+        <w:pStyle w:val="Lijstalinea"/>
+        <w:numPr>
+          <w:ilvl w:val="0"/>
+          <w:numId w:val="10"/>
+        </w:numPr>
+      </w:pPr>
+      <w:r>
+        <w:t>Aan B of C is een andere persoonsvermelding gelinkt -&gt;</w:t>
+      </w:r>
+      <w:r>
+        <w:br/>
+        <w:t>Verander de status van de persoonsvermelding zonder deze link naar “Automatisch verwijderd”</w:t>
+      </w:r>
+    </w:p>
+    <w:p>
+      <w:pPr>
+        <w:pStyle w:val="Lijstalinea"/>
+        <w:numPr>
+          <w:ilvl w:val="0"/>
+          <w:numId w:val="10"/>
+        </w:numPr>
+      </w:pPr>
+      <w:r>
+        <w:t>Aan B en C zijn andere persoonsvermeldingen gelinkt</w:t>
+      </w:r>
+      <w:r>
+        <w:br/>
+        <w:t>Verander niets</w:t>
+      </w:r>
+    </w:p>
+    <w:p/>
+    <w:p>
+      <w:r>
+        <w:br w:type="page"/>
+      </w:r>
+    </w:p>
+    <w:p>
+      <w:r>
+        <w:lastRenderedPageBreak/>
+        <w:t>Bij handmatige aanpassing binnen uniek persoon:</w:t>
+      </w:r>
+    </w:p>
+    <w:p>
+      <w:pPr>
+        <w:pStyle w:val="Lijstalinea"/>
+        <w:numPr>
+          <w:ilvl w:val="0"/>
+          <w:numId w:val="10"/>
+        </w:numPr>
+      </w:pPr>
+      <w:r>
+        <w:t>D</w:t>
+      </w:r>
+      <w:r>
+        <w:t>e handmatige aanpassing</w:t>
+      </w:r>
+      <w:r>
+        <w:t xml:space="preserve"> is</w:t>
+      </w:r>
+      <w:r>
+        <w:t xml:space="preserve"> geweest nadat B en C</w:t>
+      </w:r>
+      <w:r>
+        <w:t xml:space="preserve"> zijn</w:t>
+      </w:r>
+      <w:r>
+        <w:t xml:space="preserve"> toegevoegd</w:t>
+      </w:r>
+      <w:r>
+        <w:t xml:space="preserve"> -&gt;</w:t>
+      </w:r>
+      <w:r>
+        <w:br/>
+        <w:t>Er gebeurt niets</w:t>
+      </w:r>
+      <w:r>
+        <w:t>.</w:t>
+      </w:r>
+    </w:p>
+    <w:p>
+      <w:pPr>
+        <w:pStyle w:val="Lijstalinea"/>
+        <w:numPr>
+          <w:ilvl w:val="0"/>
+          <w:numId w:val="10"/>
+        </w:numPr>
+      </w:pPr>
+      <w:r>
+        <w:t>De handmatige aanpassing is geweest nadat B</w:t>
+      </w:r>
+      <w:r>
+        <w:t xml:space="preserve"> of</w:t>
+      </w:r>
+      <w:r>
+        <w:t xml:space="preserve"> C </w:t>
+      </w:r>
+      <w:r>
+        <w:t>is</w:t>
+      </w:r>
+      <w:r>
+        <w:t xml:space="preserve"> toegevoegd -&gt;</w:t>
+      </w:r>
+      <w:r>
+        <w:br/>
+      </w:r>
+      <w:r>
+        <w:t>Als</w:t>
+      </w:r>
+      <w:r>
+        <w:t xml:space="preserve"> de persoonsvermelding, die na de handmatige aanpassing is toegevoegd, </w:t>
+      </w:r>
+      <w:r>
+        <w:t>direct of indirect GEEN link heeft naar een persoonsvermelding die is toegevoegd voor de laatste handmatige aanpassing, dan moet de persoonsvermelding</w:t>
+      </w:r>
+      <w:r>
+        <w:t>, die na de handmatige aanpassing is toegevoegd</w:t>
+      </w:r>
+      <w:r>
+        <w:t xml:space="preserve"> en elke persoonsvermelding die daaraan direct en indirect linkt, een nieuw </w:t>
+      </w:r>
+      <w:r>
+        <w:t xml:space="preserve">uniek </w:t>
+      </w:r>
+      <w:r>
+        <w:t>persoon worden.</w:t>
+      </w:r>
+      <w:r>
+        <w:br/>
+      </w:r>
+      <w:r>
+        <w:br/>
+        <w:t>Heeft deze wel een WEL een directe of indirecte link naar een persoonsvermelding die is toegevoegd voor de laatste handmatige aanpassing, dan verandert er niets</w:t>
+      </w:r>
+      <w:r>
+        <w:t>.</w:t>
+      </w:r>
+    </w:p>
+    <w:p>
+      <w:pPr>
+        <w:pStyle w:val="Lijstalinea"/>
+        <w:numPr>
+          <w:ilvl w:val="0"/>
+          <w:numId w:val="10"/>
+        </w:numPr>
+      </w:pPr>
+      <w:r>
+        <w:t>De handmatige aanpassing is geweest voor B en C zijn toegevoegd -&gt;</w:t>
+      </w:r>
+      <w:r>
+        <w:br/>
       </w:r>
     </w:p>
     <w:p>
@@ -2308,6 +2308,95 @@
     </w:lvl>
   </w:abstractNum>
   <w:abstractNum w:abstractNumId="3" w15:restartNumberingAfterBreak="0">
+    <w:nsid w:val="0D4B1B7E"/>
+    <w:multiLevelType w:val="hybridMultilevel"/>
+    <w:tmpl w:val="37A89942"/>
+    <w:lvl w:ilvl="0" w:tplc="0413000F">
+      <w:start w:val="1"/>
+      <w:numFmt w:val="decimal"/>
+      <w:lvlText w:val="%1."/>
+      <w:lvlJc w:val="left"/>
+      <w:pPr>
+        <w:ind w:left="720" w:hanging="360"/>
+      </w:pPr>
+      <w:rPr>
+        <w:rFonts w:hint="default"/>
+      </w:rPr>
+    </w:lvl>
+    <w:lvl w:ilvl="1" w:tplc="04130019" w:tentative="1">
+      <w:start w:val="1"/>
+      <w:numFmt w:val="lowerLetter"/>
+      <w:lvlText w:val="%2."/>
+      <w:lvlJc w:val="left"/>
+      <w:pPr>
+        <w:ind w:left="1440" w:hanging="360"/>
+      </w:pPr>
+    </w:lvl>
+    <w:lvl w:ilvl="2" w:tplc="0413001B" w:tentative="1">
+      <w:start w:val="1"/>
+      <w:numFmt w:val="lowerRoman"/>
+      <w:lvlText w:val="%3."/>
+      <w:lvlJc w:val="right"/>
+      <w:pPr>
+        <w:ind w:left="2160" w:hanging="180"/>
+      </w:pPr>
+    </w:lvl>
+    <w:lvl w:ilvl="3" w:tplc="0413000F" w:tentative="1">
+      <w:start w:val="1"/>
+      <w:numFmt w:val="decimal"/>
+      <w:lvlText w:val="%4."/>
+      <w:lvlJc w:val="left"/>
+      <w:pPr>
+        <w:ind w:left="2880" w:hanging="360"/>
+      </w:pPr>
+    </w:lvl>
+    <w:lvl w:ilvl="4" w:tplc="04130019" w:tentative="1">
+      <w:start w:val="1"/>
+      <w:numFmt w:val="lowerLetter"/>
+      <w:lvlText w:val="%5."/>
+      <w:lvlJc w:val="left"/>
+      <w:pPr>
+        <w:ind w:left="3600" w:hanging="360"/>
+      </w:pPr>
+    </w:lvl>
+    <w:lvl w:ilvl="5" w:tplc="0413001B" w:tentative="1">
+      <w:start w:val="1"/>
+      <w:numFmt w:val="lowerRoman"/>
+      <w:lvlText w:val="%6."/>
+      <w:lvlJc w:val="right"/>
+      <w:pPr>
+        <w:ind w:left="4320" w:hanging="180"/>
+      </w:pPr>
+    </w:lvl>
+    <w:lvl w:ilvl="6" w:tplc="0413000F" w:tentative="1">
+      <w:start w:val="1"/>
+      <w:numFmt w:val="decimal"/>
+      <w:lvlText w:val="%7."/>
+      <w:lvlJc w:val="left"/>
+      <w:pPr>
+        <w:ind w:left="5040" w:hanging="360"/>
+      </w:pPr>
+    </w:lvl>
+    <w:lvl w:ilvl="7" w:tplc="04130019" w:tentative="1">
+      <w:start w:val="1"/>
+      <w:numFmt w:val="lowerLetter"/>
+      <w:lvlText w:val="%8."/>
+      <w:lvlJc w:val="left"/>
+      <w:pPr>
+        <w:ind w:left="5760" w:hanging="360"/>
+      </w:pPr>
+    </w:lvl>
+    <w:lvl w:ilvl="8" w:tplc="0413001B" w:tentative="1">
+      <w:start w:val="1"/>
+      <w:numFmt w:val="lowerRoman"/>
+      <w:lvlText w:val="%9."/>
+      <w:lvlJc w:val="right"/>
+      <w:pPr>
+        <w:ind w:left="6480" w:hanging="180"/>
+      </w:pPr>
+    </w:lvl>
+  </w:abstractNum>
+  <w:abstractNum w:abstractNumId="4" w15:restartNumberingAfterBreak="0">
     <w:nsid w:val="10ED0414"/>
     <w:multiLevelType w:val="hybridMultilevel"/>
     <w:tmpl w:val="7D1C24A4"/>
@@ -2396,7 +2485,120 @@
       </w:pPr>
     </w:lvl>
   </w:abstractNum>
-  <w:abstractNum w:abstractNumId="4" w15:restartNumberingAfterBreak="0">
+  <w:abstractNum w:abstractNumId="5" w15:restartNumberingAfterBreak="0">
+    <w:nsid w:val="20495456"/>
+    <w:multiLevelType w:val="hybridMultilevel"/>
+    <w:tmpl w:val="CF72E9C2"/>
+    <w:lvl w:ilvl="0" w:tplc="E1E48F10">
+      <w:start w:val="3"/>
+      <w:numFmt w:val="bullet"/>
+      <w:lvlText w:val="-"/>
+      <w:lvlJc w:val="left"/>
+      <w:pPr>
+        <w:ind w:left="720" w:hanging="360"/>
+      </w:pPr>
+      <w:rPr>
+        <w:rFonts w:ascii="Calibri" w:eastAsiaTheme="minorHAnsi" w:hAnsi="Calibri" w:cs="Calibri" w:hint="default"/>
+      </w:rPr>
+    </w:lvl>
+    <w:lvl w:ilvl="1" w:tplc="04130003" w:tentative="1">
+      <w:start w:val="1"/>
+      <w:numFmt w:val="bullet"/>
+      <w:lvlText w:val="o"/>
+      <w:lvlJc w:val="left"/>
+      <w:pPr>
+        <w:ind w:left="1440" w:hanging="360"/>
+      </w:pPr>
+      <w:rPr>
+        <w:rFonts w:ascii="Courier New" w:hAnsi="Courier New" w:cs="Courier New" w:hint="default"/>
+      </w:rPr>
+    </w:lvl>
+    <w:lvl w:ilvl="2" w:tplc="04130005" w:tentative="1">
+      <w:start w:val="1"/>
+      <w:numFmt w:val="bullet"/>
+      <w:lvlText w:val=""/>
+      <w:lvlJc w:val="left"/>
+      <w:pPr>
+        <w:ind w:left="2160" w:hanging="360"/>
+      </w:pPr>
+      <w:rPr>
+        <w:rFonts w:ascii="Wingdings" w:hAnsi="Wingdings" w:hint="default"/>
+      </w:rPr>
+    </w:lvl>
+    <w:lvl w:ilvl="3" w:tplc="04130001" w:tentative="1">
+      <w:start w:val="1"/>
+      <w:numFmt w:val="bullet"/>
+      <w:lvlText w:val=""/>
+      <w:lvlJc w:val="left"/>
+      <w:pPr>
+        <w:ind w:left="2880" w:hanging="360"/>
+      </w:pPr>
+      <w:rPr>
+        <w:rFonts w:ascii="Symbol" w:hAnsi="Symbol" w:hint="default"/>
+      </w:rPr>
+    </w:lvl>
+    <w:lvl w:ilvl="4" w:tplc="04130003" w:tentative="1">
+      <w:start w:val="1"/>
+      <w:numFmt w:val="bullet"/>
+      <w:lvlText w:val="o"/>
+      <w:lvlJc w:val="left"/>
+      <w:pPr>
+        <w:ind w:left="3600" w:hanging="360"/>
+      </w:pPr>
+      <w:rPr>
+        <w:rFonts w:ascii="Courier New" w:hAnsi="Courier New" w:cs="Courier New" w:hint="default"/>
+      </w:rPr>
+    </w:lvl>
+    <w:lvl w:ilvl="5" w:tplc="04130005" w:tentative="1">
+      <w:start w:val="1"/>
+      <w:numFmt w:val="bullet"/>
+      <w:lvlText w:val=""/>
+      <w:lvlJc w:val="left"/>
+      <w:pPr>
+        <w:ind w:left="4320" w:hanging="360"/>
+      </w:pPr>
+      <w:rPr>
+        <w:rFonts w:ascii="Wingdings" w:hAnsi="Wingdings" w:hint="default"/>
+      </w:rPr>
+    </w:lvl>
+    <w:lvl w:ilvl="6" w:tplc="04130001" w:tentative="1">
+      <w:start w:val="1"/>
+      <w:numFmt w:val="bullet"/>
+      <w:lvlText w:val=""/>
+      <w:lvlJc w:val="left"/>
+      <w:pPr>
+        <w:ind w:left="5040" w:hanging="360"/>
+      </w:pPr>
+      <w:rPr>
+        <w:rFonts w:ascii="Symbol" w:hAnsi="Symbol" w:hint="default"/>
+      </w:rPr>
+    </w:lvl>
+    <w:lvl w:ilvl="7" w:tplc="04130003" w:tentative="1">
+      <w:start w:val="1"/>
+      <w:numFmt w:val="bullet"/>
+      <w:lvlText w:val="o"/>
+      <w:lvlJc w:val="left"/>
+      <w:pPr>
+        <w:ind w:left="5760" w:hanging="360"/>
+      </w:pPr>
+      <w:rPr>
+        <w:rFonts w:ascii="Courier New" w:hAnsi="Courier New" w:cs="Courier New" w:hint="default"/>
+      </w:rPr>
+    </w:lvl>
+    <w:lvl w:ilvl="8" w:tplc="04130005" w:tentative="1">
+      <w:start w:val="1"/>
+      <w:numFmt w:val="bullet"/>
+      <w:lvlText w:val=""/>
+      <w:lvlJc w:val="left"/>
+      <w:pPr>
+        <w:ind w:left="6480" w:hanging="360"/>
+      </w:pPr>
+      <w:rPr>
+        <w:rFonts w:ascii="Wingdings" w:hAnsi="Wingdings" w:hint="default"/>
+      </w:rPr>
+    </w:lvl>
+  </w:abstractNum>
+  <w:abstractNum w:abstractNumId="6" w15:restartNumberingAfterBreak="0">
     <w:nsid w:val="42BB4DC3"/>
     <w:multiLevelType w:val="hybridMultilevel"/>
     <w:tmpl w:val="CD20CF66"/>
@@ -2485,7 +2687,120 @@
       </w:pPr>
     </w:lvl>
   </w:abstractNum>
-  <w:abstractNum w:abstractNumId="5" w15:restartNumberingAfterBreak="0">
+  <w:abstractNum w:abstractNumId="7" w15:restartNumberingAfterBreak="0">
+    <w:nsid w:val="4A3C1455"/>
+    <w:multiLevelType w:val="hybridMultilevel"/>
+    <w:tmpl w:val="A18C239C"/>
+    <w:lvl w:ilvl="0" w:tplc="98989A36">
+      <w:start w:val="3"/>
+      <w:numFmt w:val="bullet"/>
+      <w:lvlText w:val="-"/>
+      <w:lvlJc w:val="left"/>
+      <w:pPr>
+        <w:ind w:left="720" w:hanging="360"/>
+      </w:pPr>
+      <w:rPr>
+        <w:rFonts w:ascii="Calibri" w:eastAsiaTheme="minorHAnsi" w:hAnsi="Calibri" w:cs="Calibri" w:hint="default"/>
+      </w:rPr>
+    </w:lvl>
+    <w:lvl w:ilvl="1" w:tplc="04130003">
+      <w:start w:val="1"/>
+      <w:numFmt w:val="bullet"/>
+      <w:lvlText w:val="o"/>
+      <w:lvlJc w:val="left"/>
+      <w:pPr>
+        <w:ind w:left="1440" w:hanging="360"/>
+      </w:pPr>
+      <w:rPr>
+        <w:rFonts w:ascii="Courier New" w:hAnsi="Courier New" w:cs="Courier New" w:hint="default"/>
+      </w:rPr>
+    </w:lvl>
+    <w:lvl w:ilvl="2" w:tplc="04130005" w:tentative="1">
+      <w:start w:val="1"/>
+      <w:numFmt w:val="bullet"/>
+      <w:lvlText w:val=""/>
+      <w:lvlJc w:val="left"/>
+      <w:pPr>
+        <w:ind w:left="2160" w:hanging="360"/>
+      </w:pPr>
+      <w:rPr>
+        <w:rFonts w:ascii="Wingdings" w:hAnsi="Wingdings" w:hint="default"/>
+      </w:rPr>
+    </w:lvl>
+    <w:lvl w:ilvl="3" w:tplc="04130001" w:tentative="1">
+      <w:start w:val="1"/>
+      <w:numFmt w:val="bullet"/>
+      <w:lvlText w:val=""/>
+      <w:lvlJc w:val="left"/>
+      <w:pPr>
+        <w:ind w:left="2880" w:hanging="360"/>
+      </w:pPr>
+      <w:rPr>
+        <w:rFonts w:ascii="Symbol" w:hAnsi="Symbol" w:hint="default"/>
+      </w:rPr>
+    </w:lvl>
+    <w:lvl w:ilvl="4" w:tplc="04130003" w:tentative="1">
+      <w:start w:val="1"/>
+      <w:numFmt w:val="bullet"/>
+      <w:lvlText w:val="o"/>
+      <w:lvlJc w:val="left"/>
+      <w:pPr>
+        <w:ind w:left="3600" w:hanging="360"/>
+      </w:pPr>
+      <w:rPr>
+        <w:rFonts w:ascii="Courier New" w:hAnsi="Courier New" w:cs="Courier New" w:hint="default"/>
+      </w:rPr>
+    </w:lvl>
+    <w:lvl w:ilvl="5" w:tplc="04130005" w:tentative="1">
+      <w:start w:val="1"/>
+      <w:numFmt w:val="bullet"/>
+      <w:lvlText w:val=""/>
+      <w:lvlJc w:val="left"/>
+      <w:pPr>
+        <w:ind w:left="4320" w:hanging="360"/>
+      </w:pPr>
+      <w:rPr>
+        <w:rFonts w:ascii="Wingdings" w:hAnsi="Wingdings" w:hint="default"/>
+      </w:rPr>
+    </w:lvl>
+    <w:lvl w:ilvl="6" w:tplc="04130001" w:tentative="1">
+      <w:start w:val="1"/>
+      <w:numFmt w:val="bullet"/>
+      <w:lvlText w:val=""/>
+      <w:lvlJc w:val="left"/>
+      <w:pPr>
+        <w:ind w:left="5040" w:hanging="360"/>
+      </w:pPr>
+      <w:rPr>
+        <w:rFonts w:ascii="Symbol" w:hAnsi="Symbol" w:hint="default"/>
+      </w:rPr>
+    </w:lvl>
+    <w:lvl w:ilvl="7" w:tplc="04130003" w:tentative="1">
+      <w:start w:val="1"/>
+      <w:numFmt w:val="bullet"/>
+      <w:lvlText w:val="o"/>
+      <w:lvlJc w:val="left"/>
+      <w:pPr>
+        <w:ind w:left="5760" w:hanging="360"/>
+      </w:pPr>
+      <w:rPr>
+        <w:rFonts w:ascii="Courier New" w:hAnsi="Courier New" w:cs="Courier New" w:hint="default"/>
+      </w:rPr>
+    </w:lvl>
+    <w:lvl w:ilvl="8" w:tplc="04130005" w:tentative="1">
+      <w:start w:val="1"/>
+      <w:numFmt w:val="bullet"/>
+      <w:lvlText w:val=""/>
+      <w:lvlJc w:val="left"/>
+      <w:pPr>
+        <w:ind w:left="6480" w:hanging="360"/>
+      </w:pPr>
+      <w:rPr>
+        <w:rFonts w:ascii="Wingdings" w:hAnsi="Wingdings" w:hint="default"/>
+      </w:rPr>
+    </w:lvl>
+  </w:abstractNum>
+  <w:abstractNum w:abstractNumId="8" w15:restartNumberingAfterBreak="0">
     <w:nsid w:val="4B5F3F24"/>
     <w:multiLevelType w:val="hybridMultilevel"/>
     <w:tmpl w:val="018EE4CA"/>
@@ -2574,8 +2889,234 @@
       </w:pPr>
     </w:lvl>
   </w:abstractNum>
+  <w:abstractNum w:abstractNumId="9" w15:restartNumberingAfterBreak="0">
+    <w:nsid w:val="6DF34D49"/>
+    <w:multiLevelType w:val="hybridMultilevel"/>
+    <w:tmpl w:val="159A2304"/>
+    <w:lvl w:ilvl="0" w:tplc="D83C094C">
+      <w:start w:val="3"/>
+      <w:numFmt w:val="bullet"/>
+      <w:lvlText w:val="-"/>
+      <w:lvlJc w:val="left"/>
+      <w:pPr>
+        <w:ind w:left="1080" w:hanging="360"/>
+      </w:pPr>
+      <w:rPr>
+        <w:rFonts w:ascii="Calibri" w:eastAsiaTheme="minorHAnsi" w:hAnsi="Calibri" w:cs="Calibri" w:hint="default"/>
+      </w:rPr>
+    </w:lvl>
+    <w:lvl w:ilvl="1" w:tplc="04130003" w:tentative="1">
+      <w:start w:val="1"/>
+      <w:numFmt w:val="bullet"/>
+      <w:lvlText w:val="o"/>
+      <w:lvlJc w:val="left"/>
+      <w:pPr>
+        <w:ind w:left="1800" w:hanging="360"/>
+      </w:pPr>
+      <w:rPr>
+        <w:rFonts w:ascii="Courier New" w:hAnsi="Courier New" w:cs="Courier New" w:hint="default"/>
+      </w:rPr>
+    </w:lvl>
+    <w:lvl w:ilvl="2" w:tplc="04130005" w:tentative="1">
+      <w:start w:val="1"/>
+      <w:numFmt w:val="bullet"/>
+      <w:lvlText w:val=""/>
+      <w:lvlJc w:val="left"/>
+      <w:pPr>
+        <w:ind w:left="2520" w:hanging="360"/>
+      </w:pPr>
+      <w:rPr>
+        <w:rFonts w:ascii="Wingdings" w:hAnsi="Wingdings" w:hint="default"/>
+      </w:rPr>
+    </w:lvl>
+    <w:lvl w:ilvl="3" w:tplc="04130001" w:tentative="1">
+      <w:start w:val="1"/>
+      <w:numFmt w:val="bullet"/>
+      <w:lvlText w:val=""/>
+      <w:lvlJc w:val="left"/>
+      <w:pPr>
+        <w:ind w:left="3240" w:hanging="360"/>
+      </w:pPr>
+      <w:rPr>
+        <w:rFonts w:ascii="Symbol" w:hAnsi="Symbol" w:hint="default"/>
+      </w:rPr>
+    </w:lvl>
+    <w:lvl w:ilvl="4" w:tplc="04130003" w:tentative="1">
+      <w:start w:val="1"/>
+      <w:numFmt w:val="bullet"/>
+      <w:lvlText w:val="o"/>
+      <w:lvlJc w:val="left"/>
+      <w:pPr>
+        <w:ind w:left="3960" w:hanging="360"/>
+      </w:pPr>
+      <w:rPr>
+        <w:rFonts w:ascii="Courier New" w:hAnsi="Courier New" w:cs="Courier New" w:hint="default"/>
+      </w:rPr>
+    </w:lvl>
+    <w:lvl w:ilvl="5" w:tplc="04130005" w:tentative="1">
+      <w:start w:val="1"/>
+      <w:numFmt w:val="bullet"/>
+      <w:lvlText w:val=""/>
+      <w:lvlJc w:val="left"/>
+      <w:pPr>
+        <w:ind w:left="4680" w:hanging="360"/>
+      </w:pPr>
+      <w:rPr>
+        <w:rFonts w:ascii="Wingdings" w:hAnsi="Wingdings" w:hint="default"/>
+      </w:rPr>
+    </w:lvl>
+    <w:lvl w:ilvl="6" w:tplc="04130001" w:tentative="1">
+      <w:start w:val="1"/>
+      <w:numFmt w:val="bullet"/>
+      <w:lvlText w:val=""/>
+      <w:lvlJc w:val="left"/>
+      <w:pPr>
+        <w:ind w:left="5400" w:hanging="360"/>
+      </w:pPr>
+      <w:rPr>
+        <w:rFonts w:ascii="Symbol" w:hAnsi="Symbol" w:hint="default"/>
+      </w:rPr>
+    </w:lvl>
+    <w:lvl w:ilvl="7" w:tplc="04130003" w:tentative="1">
+      <w:start w:val="1"/>
+      <w:numFmt w:val="bullet"/>
+      <w:lvlText w:val="o"/>
+      <w:lvlJc w:val="left"/>
+      <w:pPr>
+        <w:ind w:left="6120" w:hanging="360"/>
+      </w:pPr>
+      <w:rPr>
+        <w:rFonts w:ascii="Courier New" w:hAnsi="Courier New" w:cs="Courier New" w:hint="default"/>
+      </w:rPr>
+    </w:lvl>
+    <w:lvl w:ilvl="8" w:tplc="04130005" w:tentative="1">
+      <w:start w:val="1"/>
+      <w:numFmt w:val="bullet"/>
+      <w:lvlText w:val=""/>
+      <w:lvlJc w:val="left"/>
+      <w:pPr>
+        <w:ind w:left="6840" w:hanging="360"/>
+      </w:pPr>
+      <w:rPr>
+        <w:rFonts w:ascii="Wingdings" w:hAnsi="Wingdings" w:hint="default"/>
+      </w:rPr>
+    </w:lvl>
+  </w:abstractNum>
+  <w:abstractNum w:abstractNumId="10" w15:restartNumberingAfterBreak="0">
+    <w:nsid w:val="6E68684F"/>
+    <w:multiLevelType w:val="hybridMultilevel"/>
+    <w:tmpl w:val="C36E0888"/>
+    <w:lvl w:ilvl="0" w:tplc="1AC6A3CE">
+      <w:start w:val="3"/>
+      <w:numFmt w:val="bullet"/>
+      <w:lvlText w:val="-"/>
+      <w:lvlJc w:val="left"/>
+      <w:pPr>
+        <w:ind w:left="720" w:hanging="360"/>
+      </w:pPr>
+      <w:rPr>
+        <w:rFonts w:ascii="Calibri" w:eastAsiaTheme="minorHAnsi" w:hAnsi="Calibri" w:cs="Calibri" w:hint="default"/>
+      </w:rPr>
+    </w:lvl>
+    <w:lvl w:ilvl="1" w:tplc="04130003" w:tentative="1">
+      <w:start w:val="1"/>
+      <w:numFmt w:val="bullet"/>
+      <w:lvlText w:val="o"/>
+      <w:lvlJc w:val="left"/>
+      <w:pPr>
+        <w:ind w:left="1440" w:hanging="360"/>
+      </w:pPr>
+      <w:rPr>
+        <w:rFonts w:ascii="Courier New" w:hAnsi="Courier New" w:cs="Courier New" w:hint="default"/>
+      </w:rPr>
+    </w:lvl>
+    <w:lvl w:ilvl="2" w:tplc="04130005" w:tentative="1">
+      <w:start w:val="1"/>
+      <w:numFmt w:val="bullet"/>
+      <w:lvlText w:val=""/>
+      <w:lvlJc w:val="left"/>
+      <w:pPr>
+        <w:ind w:left="2160" w:hanging="360"/>
+      </w:pPr>
+      <w:rPr>
+        <w:rFonts w:ascii="Wingdings" w:hAnsi="Wingdings" w:hint="default"/>
+      </w:rPr>
+    </w:lvl>
+    <w:lvl w:ilvl="3" w:tplc="04130001" w:tentative="1">
+      <w:start w:val="1"/>
+      <w:numFmt w:val="bullet"/>
+      <w:lvlText w:val=""/>
+      <w:lvlJc w:val="left"/>
+      <w:pPr>
+        <w:ind w:left="2880" w:hanging="360"/>
+      </w:pPr>
+      <w:rPr>
+        <w:rFonts w:ascii="Symbol" w:hAnsi="Symbol" w:hint="default"/>
+      </w:rPr>
+    </w:lvl>
+    <w:lvl w:ilvl="4" w:tplc="04130003" w:tentative="1">
+      <w:start w:val="1"/>
+      <w:numFmt w:val="bullet"/>
+      <w:lvlText w:val="o"/>
+      <w:lvlJc w:val="left"/>
+      <w:pPr>
+        <w:ind w:left="3600" w:hanging="360"/>
+      </w:pPr>
+      <w:rPr>
+        <w:rFonts w:ascii="Courier New" w:hAnsi="Courier New" w:cs="Courier New" w:hint="default"/>
+      </w:rPr>
+    </w:lvl>
+    <w:lvl w:ilvl="5" w:tplc="04130005" w:tentative="1">
+      <w:start w:val="1"/>
+      <w:numFmt w:val="bullet"/>
+      <w:lvlText w:val=""/>
+      <w:lvlJc w:val="left"/>
+      <w:pPr>
+        <w:ind w:left="4320" w:hanging="360"/>
+      </w:pPr>
+      <w:rPr>
+        <w:rFonts w:ascii="Wingdings" w:hAnsi="Wingdings" w:hint="default"/>
+      </w:rPr>
+    </w:lvl>
+    <w:lvl w:ilvl="6" w:tplc="04130001" w:tentative="1">
+      <w:start w:val="1"/>
+      <w:numFmt w:val="bullet"/>
+      <w:lvlText w:val=""/>
+      <w:lvlJc w:val="left"/>
+      <w:pPr>
+        <w:ind w:left="5040" w:hanging="360"/>
+      </w:pPr>
+      <w:rPr>
+        <w:rFonts w:ascii="Symbol" w:hAnsi="Symbol" w:hint="default"/>
+      </w:rPr>
+    </w:lvl>
+    <w:lvl w:ilvl="7" w:tplc="04130003" w:tentative="1">
+      <w:start w:val="1"/>
+      <w:numFmt w:val="bullet"/>
+      <w:lvlText w:val="o"/>
+      <w:lvlJc w:val="left"/>
+      <w:pPr>
+        <w:ind w:left="5760" w:hanging="360"/>
+      </w:pPr>
+      <w:rPr>
+        <w:rFonts w:ascii="Courier New" w:hAnsi="Courier New" w:cs="Courier New" w:hint="default"/>
+      </w:rPr>
+    </w:lvl>
+    <w:lvl w:ilvl="8" w:tplc="04130005" w:tentative="1">
+      <w:start w:val="1"/>
+      <w:numFmt w:val="bullet"/>
+      <w:lvlText w:val=""/>
+      <w:lvlJc w:val="left"/>
+      <w:pPr>
+        <w:ind w:left="6480" w:hanging="360"/>
+      </w:pPr>
+      <w:rPr>
+        <w:rFonts w:ascii="Wingdings" w:hAnsi="Wingdings" w:hint="default"/>
+      </w:rPr>
+    </w:lvl>
+  </w:abstractNum>
   <w:num w:numId="1" w16cid:durableId="945960891">
-    <w:abstractNumId w:val="3"/>
+    <w:abstractNumId w:val="4"/>
   </w:num>
   <w:num w:numId="2" w16cid:durableId="161238091">
     <w:abstractNumId w:val="2"/>
@@ -2584,13 +3125,28 @@
     <w:abstractNumId w:val="0"/>
   </w:num>
   <w:num w:numId="4" w16cid:durableId="1073429050">
-    <w:abstractNumId w:val="5"/>
+    <w:abstractNumId w:val="8"/>
   </w:num>
   <w:num w:numId="5" w16cid:durableId="2086299093">
-    <w:abstractNumId w:val="4"/>
+    <w:abstractNumId w:val="6"/>
   </w:num>
   <w:num w:numId="6" w16cid:durableId="934557420">
     <w:abstractNumId w:val="1"/>
+  </w:num>
+  <w:num w:numId="7" w16cid:durableId="857620703">
+    <w:abstractNumId w:val="5"/>
+  </w:num>
+  <w:num w:numId="8" w16cid:durableId="1658803258">
+    <w:abstractNumId w:val="10"/>
+  </w:num>
+  <w:num w:numId="9" w16cid:durableId="2006593478">
+    <w:abstractNumId w:val="9"/>
+  </w:num>
+  <w:num w:numId="10" w16cid:durableId="1897278425">
+    <w:abstractNumId w:val="7"/>
+  </w:num>
+  <w:num w:numId="11" w16cid:durableId="1162818210">
+    <w:abstractNumId w:val="3"/>
   </w:num>
 </w:numbering>
 </file>

</xml_diff>

<commit_message>
Unieke personen voorstel gemaakt
</commit_message>
<xml_diff>
--- a/Unieke personen aanpassen.docx
+++ b/Unieke personen aanpassen.docx
@@ -1788,13 +1788,134 @@
         <w:br/>
       </w:r>
       <w:r>
-        <w:t>Verander de status van</w:t>
-      </w:r>
-      <w:r>
-        <w:t xml:space="preserve"> beide </w:t>
-      </w:r>
-      <w:r>
-        <w:t>naar “Automatisch verwijderd”</w:t>
+        <w:t>Verander de status van beide naar “Automatisch verwijderd”</w:t>
+      </w:r>
+    </w:p>
+    <w:p>
+      <w:r>
+        <w:rPr>
+          <w:noProof/>
+        </w:rPr>
+        <w:drawing>
+          <wp:anchor distT="0" distB="0" distL="114300" distR="114300" simplePos="0" relativeHeight="251661312" behindDoc="0" locked="0" layoutInCell="1" allowOverlap="1" wp14:anchorId="0D8EC44F" wp14:editId="26F1CC68">
+            <wp:simplePos x="0" y="0"/>
+            <wp:positionH relativeFrom="column">
+              <wp:posOffset>2748280</wp:posOffset>
+            </wp:positionH>
+            <wp:positionV relativeFrom="paragraph">
+              <wp:posOffset>245745</wp:posOffset>
+            </wp:positionV>
+            <wp:extent cx="1914525" cy="1533525"/>
+            <wp:effectExtent l="0" t="0" r="9525" b="9525"/>
+            <wp:wrapSquare wrapText="bothSides"/>
+            <wp:docPr id="4" name="Afbeelding 4"/>
+            <wp:cNvGraphicFramePr>
+              <a:graphicFrameLocks xmlns:a="http://schemas.openxmlformats.org/drawingml/2006/main" noChangeAspect="1"/>
+            </wp:cNvGraphicFramePr>
+            <a:graphic xmlns:a="http://schemas.openxmlformats.org/drawingml/2006/main">
+              <a:graphicData uri="http://schemas.openxmlformats.org/drawingml/2006/picture">
+                <pic:pic xmlns:pic="http://schemas.openxmlformats.org/drawingml/2006/picture">
+                  <pic:nvPicPr>
+                    <pic:cNvPr id="0" name="Picture 3"/>
+                    <pic:cNvPicPr>
+                      <a:picLocks noChangeAspect="1" noChangeArrowheads="1"/>
+                    </pic:cNvPicPr>
+                  </pic:nvPicPr>
+                  <pic:blipFill>
+                    <a:blip r:embed="rId9">
+                      <a:extLst>
+                        <a:ext uri="{28A0092B-C50C-407E-A947-70E740481C1C}">
+                          <a14:useLocalDpi xmlns:a14="http://schemas.microsoft.com/office/drawing/2010/main" val="0"/>
+                        </a:ext>
+                      </a:extLst>
+                    </a:blip>
+                    <a:srcRect/>
+                    <a:stretch>
+                      <a:fillRect/>
+                    </a:stretch>
+                  </pic:blipFill>
+                  <pic:spPr bwMode="auto">
+                    <a:xfrm>
+                      <a:off x="0" y="0"/>
+                      <a:ext cx="1914525" cy="1533525"/>
+                    </a:xfrm>
+                    <a:prstGeom prst="rect">
+                      <a:avLst/>
+                    </a:prstGeom>
+                    <a:noFill/>
+                    <a:ln>
+                      <a:noFill/>
+                    </a:ln>
+                  </pic:spPr>
+                </pic:pic>
+              </a:graphicData>
+            </a:graphic>
+          </wp:anchor>
+        </w:drawing>
+      </w:r>
+      <w:r>
+        <w:rPr>
+          <w:noProof/>
+        </w:rPr>
+        <w:drawing>
+          <wp:anchor distT="0" distB="0" distL="114300" distR="114300" simplePos="0" relativeHeight="251660288" behindDoc="0" locked="0" layoutInCell="1" allowOverlap="1" wp14:anchorId="1FEB090E" wp14:editId="223B6FED">
+            <wp:simplePos x="0" y="0"/>
+            <wp:positionH relativeFrom="margin">
+              <wp:align>left</wp:align>
+            </wp:positionH>
+            <wp:positionV relativeFrom="paragraph">
+              <wp:posOffset>241300</wp:posOffset>
+            </wp:positionV>
+            <wp:extent cx="1914525" cy="1533525"/>
+            <wp:effectExtent l="0" t="0" r="9525" b="9525"/>
+            <wp:wrapSquare wrapText="bothSides"/>
+            <wp:docPr id="2" name="Afbeelding 2"/>
+            <wp:cNvGraphicFramePr>
+              <a:graphicFrameLocks xmlns:a="http://schemas.openxmlformats.org/drawingml/2006/main" noChangeAspect="1"/>
+            </wp:cNvGraphicFramePr>
+            <a:graphic xmlns:a="http://schemas.openxmlformats.org/drawingml/2006/main">
+              <a:graphicData uri="http://schemas.openxmlformats.org/drawingml/2006/picture">
+                <pic:pic xmlns:pic="http://schemas.openxmlformats.org/drawingml/2006/picture">
+                  <pic:nvPicPr>
+                    <pic:cNvPr id="0" name="Picture 2"/>
+                    <pic:cNvPicPr>
+                      <a:picLocks noChangeAspect="1" noChangeArrowheads="1"/>
+                    </pic:cNvPicPr>
+                  </pic:nvPicPr>
+                  <pic:blipFill>
+                    <a:blip r:embed="rId10">
+                      <a:extLst>
+                        <a:ext uri="{28A0092B-C50C-407E-A947-70E740481C1C}">
+                          <a14:useLocalDpi xmlns:a14="http://schemas.microsoft.com/office/drawing/2010/main" val="0"/>
+                        </a:ext>
+                      </a:extLst>
+                    </a:blip>
+                    <a:srcRect/>
+                    <a:stretch>
+                      <a:fillRect/>
+                    </a:stretch>
+                  </pic:blipFill>
+                  <pic:spPr bwMode="auto">
+                    <a:xfrm>
+                      <a:off x="0" y="0"/>
+                      <a:ext cx="1914525" cy="1533525"/>
+                    </a:xfrm>
+                    <a:prstGeom prst="rect">
+                      <a:avLst/>
+                    </a:prstGeom>
+                    <a:noFill/>
+                    <a:ln>
+                      <a:noFill/>
+                    </a:ln>
+                  </pic:spPr>
+                </pic:pic>
+              </a:graphicData>
+            </a:graphic>
+          </wp:anchor>
+        </w:drawing>
+      </w:r>
+      <w:r>
+        <w:br w:type="page"/>
       </w:r>
     </w:p>
     <w:p>
@@ -1806,12 +1927,222 @@
         </w:numPr>
       </w:pPr>
       <w:r>
+        <w:rPr>
+          <w:noProof/>
+        </w:rPr>
+        <w:lastRenderedPageBreak/>
+        <w:drawing>
+          <wp:anchor distT="0" distB="0" distL="114300" distR="114300" simplePos="0" relativeHeight="251662336" behindDoc="0" locked="0" layoutInCell="1" allowOverlap="1" wp14:anchorId="11DE2DE3" wp14:editId="191DB5CB">
+            <wp:simplePos x="0" y="0"/>
+            <wp:positionH relativeFrom="column">
+              <wp:posOffset>3005455</wp:posOffset>
+            </wp:positionH>
+            <wp:positionV relativeFrom="paragraph">
+              <wp:posOffset>718185</wp:posOffset>
+            </wp:positionV>
+            <wp:extent cx="1914525" cy="2295525"/>
+            <wp:effectExtent l="0" t="0" r="9525" b="9525"/>
+            <wp:wrapSquare wrapText="bothSides"/>
+            <wp:docPr id="5" name="Afbeelding 5"/>
+            <wp:cNvGraphicFramePr>
+              <a:graphicFrameLocks xmlns:a="http://schemas.openxmlformats.org/drawingml/2006/main" noChangeAspect="1"/>
+            </wp:cNvGraphicFramePr>
+            <a:graphic xmlns:a="http://schemas.openxmlformats.org/drawingml/2006/main">
+              <a:graphicData uri="http://schemas.openxmlformats.org/drawingml/2006/picture">
+                <pic:pic xmlns:pic="http://schemas.openxmlformats.org/drawingml/2006/picture">
+                  <pic:nvPicPr>
+                    <pic:cNvPr id="0" name="Picture 4"/>
+                    <pic:cNvPicPr>
+                      <a:picLocks noChangeAspect="1" noChangeArrowheads="1"/>
+                    </pic:cNvPicPr>
+                  </pic:nvPicPr>
+                  <pic:blipFill>
+                    <a:blip r:embed="rId11">
+                      <a:extLst>
+                        <a:ext uri="{28A0092B-C50C-407E-A947-70E740481C1C}">
+                          <a14:useLocalDpi xmlns:a14="http://schemas.microsoft.com/office/drawing/2010/main" val="0"/>
+                        </a:ext>
+                      </a:extLst>
+                    </a:blip>
+                    <a:srcRect/>
+                    <a:stretch>
+                      <a:fillRect/>
+                    </a:stretch>
+                  </pic:blipFill>
+                  <pic:spPr bwMode="auto">
+                    <a:xfrm>
+                      <a:off x="0" y="0"/>
+                      <a:ext cx="1914525" cy="2295525"/>
+                    </a:xfrm>
+                    <a:prstGeom prst="rect">
+                      <a:avLst/>
+                    </a:prstGeom>
+                    <a:noFill/>
+                    <a:ln>
+                      <a:noFill/>
+                    </a:ln>
+                  </pic:spPr>
+                </pic:pic>
+              </a:graphicData>
+            </a:graphic>
+          </wp:anchor>
+        </w:drawing>
+      </w:r>
+      <w:r>
+        <w:rPr>
+          <w:noProof/>
+        </w:rPr>
+        <w:drawing>
+          <wp:anchor distT="0" distB="0" distL="114300" distR="114300" simplePos="0" relativeHeight="251659264" behindDoc="0" locked="0" layoutInCell="1" allowOverlap="1" wp14:anchorId="696EF1CF" wp14:editId="209ABE41">
+            <wp:simplePos x="0" y="0"/>
+            <wp:positionH relativeFrom="column">
+              <wp:posOffset>271780</wp:posOffset>
+            </wp:positionH>
+            <wp:positionV relativeFrom="paragraph">
+              <wp:posOffset>730885</wp:posOffset>
+            </wp:positionV>
+            <wp:extent cx="1914525" cy="2295525"/>
+            <wp:effectExtent l="0" t="0" r="9525" b="9525"/>
+            <wp:wrapSquare wrapText="bothSides"/>
+            <wp:docPr id="1" name="Afbeelding 1"/>
+            <wp:cNvGraphicFramePr>
+              <a:graphicFrameLocks xmlns:a="http://schemas.openxmlformats.org/drawingml/2006/main" noChangeAspect="1"/>
+            </wp:cNvGraphicFramePr>
+            <a:graphic xmlns:a="http://schemas.openxmlformats.org/drawingml/2006/main">
+              <a:graphicData uri="http://schemas.openxmlformats.org/drawingml/2006/picture">
+                <pic:pic xmlns:pic="http://schemas.openxmlformats.org/drawingml/2006/picture">
+                  <pic:nvPicPr>
+                    <pic:cNvPr id="0" name="Picture 1"/>
+                    <pic:cNvPicPr>
+                      <a:picLocks noChangeAspect="1" noChangeArrowheads="1"/>
+                    </pic:cNvPicPr>
+                  </pic:nvPicPr>
+                  <pic:blipFill>
+                    <a:blip r:embed="rId12">
+                      <a:extLst>
+                        <a:ext uri="{28A0092B-C50C-407E-A947-70E740481C1C}">
+                          <a14:useLocalDpi xmlns:a14="http://schemas.microsoft.com/office/drawing/2010/main" val="0"/>
+                        </a:ext>
+                      </a:extLst>
+                    </a:blip>
+                    <a:srcRect/>
+                    <a:stretch>
+                      <a:fillRect/>
+                    </a:stretch>
+                  </pic:blipFill>
+                  <pic:spPr bwMode="auto">
+                    <a:xfrm>
+                      <a:off x="0" y="0"/>
+                      <a:ext cx="1914525" cy="2295525"/>
+                    </a:xfrm>
+                    <a:prstGeom prst="rect">
+                      <a:avLst/>
+                    </a:prstGeom>
+                    <a:noFill/>
+                    <a:ln>
+                      <a:noFill/>
+                    </a:ln>
+                  </pic:spPr>
+                </pic:pic>
+              </a:graphicData>
+            </a:graphic>
+          </wp:anchor>
+        </w:drawing>
+      </w:r>
+      <w:r>
         <w:t>Aan B of C is een andere persoonsvermelding gelinkt -&gt;</w:t>
       </w:r>
       <w:r>
         <w:br/>
         <w:t>Verander de status van de persoonsvermelding zonder deze link naar “Automatisch verwijderd”</w:t>
       </w:r>
+      <w:r>
+        <w:br/>
+      </w:r>
+      <w:r>
+        <w:br/>
+      </w:r>
+      <w:r>
+        <w:br/>
+      </w:r>
+      <w:r>
+        <w:br/>
+      </w:r>
+      <w:r>
+        <w:br/>
+      </w:r>
+      <w:r>
+        <w:br/>
+      </w:r>
+      <w:r>
+        <w:br/>
+      </w:r>
+      <w:r>
+        <w:br/>
+      </w:r>
+      <w:r>
+        <w:br/>
+      </w:r>
+      <w:r>
+        <w:br/>
+      </w:r>
+      <w:r>
+        <w:br/>
+      </w:r>
+      <w:r>
+        <w:br/>
+      </w:r>
+    </w:p>
+    <w:p>
+      <w:r>
+        <w:br/>
+      </w:r>
+      <w:r>
+        <w:br/>
+      </w:r>
+      <w:r>
+        <w:br/>
+      </w:r>
+    </w:p>
+    <w:p>
+      <w:pPr>
+        <w:pStyle w:val="Lijstalinea"/>
+      </w:pPr>
+    </w:p>
+    <w:p>
+      <w:pPr>
+        <w:pStyle w:val="Lijstalinea"/>
+      </w:pPr>
+    </w:p>
+    <w:p>
+      <w:pPr>
+        <w:pStyle w:val="Lijstalinea"/>
+      </w:pPr>
+    </w:p>
+    <w:p>
+      <w:pPr>
+        <w:pStyle w:val="Lijstalinea"/>
+      </w:pPr>
+    </w:p>
+    <w:p>
+      <w:pPr>
+        <w:pStyle w:val="Lijstalinea"/>
+      </w:pPr>
+    </w:p>
+    <w:p>
+      <w:pPr>
+        <w:pStyle w:val="Lijstalinea"/>
+      </w:pPr>
+    </w:p>
+    <w:p>
+      <w:pPr>
+        <w:pStyle w:val="Lijstalinea"/>
+      </w:pPr>
+    </w:p>
+    <w:p>
+      <w:pPr>
+        <w:pStyle w:val="Lijstalinea"/>
+      </w:pPr>
     </w:p>
     <w:p>
       <w:pPr>
@@ -1824,13 +2155,388 @@
       <w:r>
         <w:t>Aan B en C zijn andere persoonsvermeldingen gelinkt</w:t>
       </w:r>
+    </w:p>
+    <w:p>
+      <w:pPr>
+        <w:pStyle w:val="Lijstalinea"/>
+        <w:numPr>
+          <w:ilvl w:val="1"/>
+          <w:numId w:val="10"/>
+        </w:numPr>
+      </w:pPr>
+      <w:r>
+        <w:rPr>
+          <w:noProof/>
+        </w:rPr>
+        <w:drawing>
+          <wp:anchor distT="0" distB="0" distL="114300" distR="114300" simplePos="0" relativeHeight="251664384" behindDoc="0" locked="0" layoutInCell="1" allowOverlap="1" wp14:anchorId="7EC165D8" wp14:editId="6F112619">
+            <wp:simplePos x="0" y="0"/>
+            <wp:positionH relativeFrom="column">
+              <wp:posOffset>3062605</wp:posOffset>
+            </wp:positionH>
+            <wp:positionV relativeFrom="paragraph">
+              <wp:posOffset>617220</wp:posOffset>
+            </wp:positionV>
+            <wp:extent cx="2076450" cy="2381250"/>
+            <wp:effectExtent l="0" t="0" r="0" b="0"/>
+            <wp:wrapSquare wrapText="bothSides"/>
+            <wp:docPr id="7" name="Afbeelding 7" descr="Afbeelding met tekst, klok&#10;&#10;Automatisch gegenereerde beschrijving"/>
+            <wp:cNvGraphicFramePr>
+              <a:graphicFrameLocks xmlns:a="http://schemas.openxmlformats.org/drawingml/2006/main" noChangeAspect="1"/>
+            </wp:cNvGraphicFramePr>
+            <a:graphic xmlns:a="http://schemas.openxmlformats.org/drawingml/2006/main">
+              <a:graphicData uri="http://schemas.openxmlformats.org/drawingml/2006/picture">
+                <pic:pic xmlns:pic="http://schemas.openxmlformats.org/drawingml/2006/picture">
+                  <pic:nvPicPr>
+                    <pic:cNvPr id="7" name="Afbeelding 7" descr="Afbeelding met tekst, klok&#10;&#10;Automatisch gegenereerde beschrijving"/>
+                    <pic:cNvPicPr>
+                      <a:picLocks noChangeAspect="1" noChangeArrowheads="1"/>
+                    </pic:cNvPicPr>
+                  </pic:nvPicPr>
+                  <pic:blipFill rotWithShape="1">
+                    <a:blip r:embed="rId8">
+                      <a:extLst>
+                        <a:ext uri="{28A0092B-C50C-407E-A947-70E740481C1C}">
+                          <a14:useLocalDpi xmlns:a14="http://schemas.microsoft.com/office/drawing/2010/main" val="0"/>
+                        </a:ext>
+                      </a:extLst>
+                    </a:blip>
+                    <a:srcRect r="36120" b="45731"/>
+                    <a:stretch/>
+                  </pic:blipFill>
+                  <pic:spPr bwMode="auto">
+                    <a:xfrm>
+                      <a:off x="0" y="0"/>
+                      <a:ext cx="2076450" cy="2381250"/>
+                    </a:xfrm>
+                    <a:prstGeom prst="rect">
+                      <a:avLst/>
+                    </a:prstGeom>
+                    <a:noFill/>
+                    <a:ln>
+                      <a:noFill/>
+                    </a:ln>
+                    <a:extLst>
+                      <a:ext uri="{53640926-AAD7-44D8-BBD7-CCE9431645EC}">
+                        <a14:shadowObscured xmlns:a14="http://schemas.microsoft.com/office/drawing/2010/main"/>
+                      </a:ext>
+                    </a:extLst>
+                  </pic:spPr>
+                </pic:pic>
+              </a:graphicData>
+            </a:graphic>
+          </wp:anchor>
+        </w:drawing>
+      </w:r>
+      <w:r>
+        <w:rPr>
+          <w:noProof/>
+        </w:rPr>
+        <w:drawing>
+          <wp:anchor distT="0" distB="0" distL="114300" distR="114300" simplePos="0" relativeHeight="251663360" behindDoc="0" locked="0" layoutInCell="1" allowOverlap="1" wp14:anchorId="2A228605" wp14:editId="603068C4">
+            <wp:simplePos x="0" y="0"/>
+            <wp:positionH relativeFrom="margin">
+              <wp:posOffset>314325</wp:posOffset>
+            </wp:positionH>
+            <wp:positionV relativeFrom="paragraph">
+              <wp:posOffset>669925</wp:posOffset>
+            </wp:positionV>
+            <wp:extent cx="2200275" cy="2295525"/>
+            <wp:effectExtent l="0" t="0" r="9525" b="9525"/>
+            <wp:wrapSquare wrapText="bothSides"/>
+            <wp:docPr id="6" name="Afbeelding 6"/>
+            <wp:cNvGraphicFramePr>
+              <a:graphicFrameLocks xmlns:a="http://schemas.openxmlformats.org/drawingml/2006/main" noChangeAspect="1"/>
+            </wp:cNvGraphicFramePr>
+            <a:graphic xmlns:a="http://schemas.openxmlformats.org/drawingml/2006/main">
+              <a:graphicData uri="http://schemas.openxmlformats.org/drawingml/2006/picture">
+                <pic:pic xmlns:pic="http://schemas.openxmlformats.org/drawingml/2006/picture">
+                  <pic:nvPicPr>
+                    <pic:cNvPr id="0" name="Picture 5"/>
+                    <pic:cNvPicPr>
+                      <a:picLocks noChangeAspect="1" noChangeArrowheads="1"/>
+                    </pic:cNvPicPr>
+                  </pic:nvPicPr>
+                  <pic:blipFill>
+                    <a:blip r:embed="rId13">
+                      <a:extLst>
+                        <a:ext uri="{28A0092B-C50C-407E-A947-70E740481C1C}">
+                          <a14:useLocalDpi xmlns:a14="http://schemas.microsoft.com/office/drawing/2010/main" val="0"/>
+                        </a:ext>
+                      </a:extLst>
+                    </a:blip>
+                    <a:srcRect/>
+                    <a:stretch>
+                      <a:fillRect/>
+                    </a:stretch>
+                  </pic:blipFill>
+                  <pic:spPr bwMode="auto">
+                    <a:xfrm>
+                      <a:off x="0" y="0"/>
+                      <a:ext cx="2200275" cy="2295525"/>
+                    </a:xfrm>
+                    <a:prstGeom prst="rect">
+                      <a:avLst/>
+                    </a:prstGeom>
+                    <a:noFill/>
+                    <a:ln>
+                      <a:noFill/>
+                    </a:ln>
+                  </pic:spPr>
+                </pic:pic>
+              </a:graphicData>
+            </a:graphic>
+          </wp:anchor>
+        </w:drawing>
+      </w:r>
+      <w:r>
+        <w:t>Er wordt indirect van B naar C gelinkt</w:t>
+      </w:r>
       <w:r>
         <w:br/>
         <w:t>Verander niets</w:t>
       </w:r>
-    </w:p>
-    <w:p/>
-    <w:p>
+      <w:r>
+        <w:br/>
+      </w:r>
+      <w:r>
+        <w:br/>
+      </w:r>
+      <w:r>
+        <w:br/>
+      </w:r>
+      <w:r>
+        <w:br/>
+      </w:r>
+      <w:r>
+        <w:br/>
+      </w:r>
+      <w:r>
+        <w:br/>
+      </w:r>
+      <w:r>
+        <w:br/>
+      </w:r>
+      <w:r>
+        <w:br/>
+      </w:r>
+      <w:r>
+        <w:br/>
+      </w:r>
+      <w:r>
+        <w:br/>
+      </w:r>
+      <w:r>
+        <w:br/>
+      </w:r>
+      <w:r>
+        <w:br/>
+      </w:r>
+      <w:r>
+        <w:br/>
+      </w:r>
+      <w:r>
+        <w:br/>
+      </w:r>
+      <w:r>
+        <w:br/>
+      </w:r>
+      <w:r>
+        <w:br/>
+      </w:r>
+      <w:r>
+        <w:br/>
+      </w:r>
+      <w:r>
+        <w:br/>
+      </w:r>
+      <w:r>
+        <w:br/>
+      </w:r>
+      <w:r>
+        <w:br/>
+      </w:r>
+      <w:r>
+        <w:br/>
+      </w:r>
+      <w:r>
+        <w:br/>
+      </w:r>
+      <w:r>
+        <w:br/>
+      </w:r>
+      <w:r>
+        <w:br/>
+      </w:r>
+      <w:r>
+        <w:br/>
+      </w:r>
+      <w:r>
+        <w:br/>
+      </w:r>
+      <w:r>
+        <w:br/>
+      </w:r>
+    </w:p>
+    <w:p>
+      <w:r>
+        <w:br w:type="page"/>
+      </w:r>
+    </w:p>
+    <w:p>
+      <w:pPr>
+        <w:pStyle w:val="Lijstalinea"/>
+        <w:numPr>
+          <w:ilvl w:val="1"/>
+          <w:numId w:val="10"/>
+        </w:numPr>
+      </w:pPr>
+      <w:r>
+        <w:lastRenderedPageBreak/>
+        <w:t>Er wordt niet indirect van B naar C gelinkt</w:t>
+      </w:r>
+      <w:r>
+        <w:br/>
+        <w:t xml:space="preserve">Verdeel </w:t>
+      </w:r>
+      <w:r>
+        <w:t>het uniek</w:t>
+      </w:r>
+      <w:r>
+        <w:t xml:space="preserve"> perso</w:t>
+      </w:r>
+      <w:r>
+        <w:t>on</w:t>
+      </w:r>
+      <w:r>
+        <w:t xml:space="preserve"> in twee</w:t>
+      </w:r>
+    </w:p>
+    <w:p>
+      <w:r>
+        <w:rPr>
+          <w:noProof/>
+        </w:rPr>
+        <w:drawing>
+          <wp:anchor distT="0" distB="0" distL="114300" distR="114300" simplePos="0" relativeHeight="251666432" behindDoc="0" locked="0" layoutInCell="1" allowOverlap="1" wp14:anchorId="545B4652" wp14:editId="05B71F4D">
+            <wp:simplePos x="0" y="0"/>
+            <wp:positionH relativeFrom="column">
+              <wp:posOffset>3119755</wp:posOffset>
+            </wp:positionH>
+            <wp:positionV relativeFrom="paragraph">
+              <wp:posOffset>228600</wp:posOffset>
+            </wp:positionV>
+            <wp:extent cx="2200275" cy="4010025"/>
+            <wp:effectExtent l="0" t="0" r="9525" b="9525"/>
+            <wp:wrapSquare wrapText="bothSides"/>
+            <wp:docPr id="11" name="Afbeelding 11"/>
+            <wp:cNvGraphicFramePr>
+              <a:graphicFrameLocks xmlns:a="http://schemas.openxmlformats.org/drawingml/2006/main" noChangeAspect="1"/>
+            </wp:cNvGraphicFramePr>
+            <a:graphic xmlns:a="http://schemas.openxmlformats.org/drawingml/2006/main">
+              <a:graphicData uri="http://schemas.openxmlformats.org/drawingml/2006/picture">
+                <pic:pic xmlns:pic="http://schemas.openxmlformats.org/drawingml/2006/picture">
+                  <pic:nvPicPr>
+                    <pic:cNvPr id="0" name="Picture 8"/>
+                    <pic:cNvPicPr>
+                      <a:picLocks noChangeAspect="1" noChangeArrowheads="1"/>
+                    </pic:cNvPicPr>
+                  </pic:nvPicPr>
+                  <pic:blipFill>
+                    <a:blip r:embed="rId14">
+                      <a:extLst>
+                        <a:ext uri="{28A0092B-C50C-407E-A947-70E740481C1C}">
+                          <a14:useLocalDpi xmlns:a14="http://schemas.microsoft.com/office/drawing/2010/main" val="0"/>
+                        </a:ext>
+                      </a:extLst>
+                    </a:blip>
+                    <a:srcRect/>
+                    <a:stretch>
+                      <a:fillRect/>
+                    </a:stretch>
+                  </pic:blipFill>
+                  <pic:spPr bwMode="auto">
+                    <a:xfrm>
+                      <a:off x="0" y="0"/>
+                      <a:ext cx="2200275" cy="4010025"/>
+                    </a:xfrm>
+                    <a:prstGeom prst="rect">
+                      <a:avLst/>
+                    </a:prstGeom>
+                    <a:noFill/>
+                    <a:ln>
+                      <a:noFill/>
+                    </a:ln>
+                  </pic:spPr>
+                </pic:pic>
+              </a:graphicData>
+            </a:graphic>
+          </wp:anchor>
+        </w:drawing>
+      </w:r>
+    </w:p>
+    <w:p>
+      <w:r>
+        <w:rPr>
+          <w:noProof/>
+        </w:rPr>
+        <w:drawing>
+          <wp:anchor distT="0" distB="0" distL="114300" distR="114300" simplePos="0" relativeHeight="251665408" behindDoc="0" locked="0" layoutInCell="1" allowOverlap="1" wp14:anchorId="6705A534" wp14:editId="31A3CCDC">
+            <wp:simplePos x="0" y="0"/>
+            <wp:positionH relativeFrom="column">
+              <wp:posOffset>-4445</wp:posOffset>
+            </wp:positionH>
+            <wp:positionV relativeFrom="paragraph">
+              <wp:posOffset>-4445</wp:posOffset>
+            </wp:positionV>
+            <wp:extent cx="1914525" cy="2962275"/>
+            <wp:effectExtent l="0" t="0" r="9525" b="9525"/>
+            <wp:wrapSquare wrapText="bothSides"/>
+            <wp:docPr id="10" name="Afbeelding 10"/>
+            <wp:cNvGraphicFramePr>
+              <a:graphicFrameLocks xmlns:a="http://schemas.openxmlformats.org/drawingml/2006/main" noChangeAspect="1"/>
+            </wp:cNvGraphicFramePr>
+            <a:graphic xmlns:a="http://schemas.openxmlformats.org/drawingml/2006/main">
+              <a:graphicData uri="http://schemas.openxmlformats.org/drawingml/2006/picture">
+                <pic:pic xmlns:pic="http://schemas.openxmlformats.org/drawingml/2006/picture">
+                  <pic:nvPicPr>
+                    <pic:cNvPr id="0" name="Picture 7"/>
+                    <pic:cNvPicPr>
+                      <a:picLocks noChangeAspect="1" noChangeArrowheads="1"/>
+                    </pic:cNvPicPr>
+                  </pic:nvPicPr>
+                  <pic:blipFill>
+                    <a:blip r:embed="rId15">
+                      <a:extLst>
+                        <a:ext uri="{28A0092B-C50C-407E-A947-70E740481C1C}">
+                          <a14:useLocalDpi xmlns:a14="http://schemas.microsoft.com/office/drawing/2010/main" val="0"/>
+                        </a:ext>
+                      </a:extLst>
+                    </a:blip>
+                    <a:srcRect/>
+                    <a:stretch>
+                      <a:fillRect/>
+                    </a:stretch>
+                  </pic:blipFill>
+                  <pic:spPr bwMode="auto">
+                    <a:xfrm>
+                      <a:off x="0" y="0"/>
+                      <a:ext cx="1914525" cy="2962275"/>
+                    </a:xfrm>
+                    <a:prstGeom prst="rect">
+                      <a:avLst/>
+                    </a:prstGeom>
+                    <a:noFill/>
+                    <a:ln>
+                      <a:noFill/>
+                    </a:ln>
+                  </pic:spPr>
+                </pic:pic>
+              </a:graphicData>
+            </a:graphic>
+          </wp:anchor>
+        </w:drawing>
+      </w:r>
       <w:r>
         <w:br w:type="page"/>
       </w:r>
@@ -1850,6 +2556,76 @@
         </w:numPr>
       </w:pPr>
       <w:r>
+        <w:rPr>
+          <w:noProof/>
+        </w:rPr>
+        <w:drawing>
+          <wp:anchor distT="0" distB="0" distL="114300" distR="114300" simplePos="0" relativeHeight="251670528" behindDoc="0" locked="0" layoutInCell="1" allowOverlap="1" wp14:anchorId="2CC71686" wp14:editId="5C52B73C">
+            <wp:simplePos x="0" y="0"/>
+            <wp:positionH relativeFrom="margin">
+              <wp:align>left</wp:align>
+            </wp:positionH>
+            <wp:positionV relativeFrom="paragraph">
+              <wp:posOffset>243205</wp:posOffset>
+            </wp:positionV>
+            <wp:extent cx="2305050" cy="3600450"/>
+            <wp:effectExtent l="0" t="0" r="0" b="0"/>
+            <wp:wrapSquare wrapText="bothSides"/>
+            <wp:docPr id="15" name="Afbeelding 15" descr="Afbeelding met tekst, klok&#10;&#10;Automatisch gegenereerde beschrijving"/>
+            <wp:cNvGraphicFramePr>
+              <a:graphicFrameLocks xmlns:a="http://schemas.openxmlformats.org/drawingml/2006/main" noChangeAspect="1"/>
+            </wp:cNvGraphicFramePr>
+            <a:graphic xmlns:a="http://schemas.openxmlformats.org/drawingml/2006/main">
+              <a:graphicData uri="http://schemas.openxmlformats.org/drawingml/2006/picture">
+                <pic:pic xmlns:pic="http://schemas.openxmlformats.org/drawingml/2006/picture">
+                  <pic:nvPicPr>
+                    <pic:cNvPr id="15" name="Afbeelding 15" descr="Afbeelding met tekst, klok&#10;&#10;Automatisch gegenereerde beschrijving"/>
+                    <pic:cNvPicPr>
+                      <a:picLocks noChangeAspect="1" noChangeArrowheads="1"/>
+                    </pic:cNvPicPr>
+                  </pic:nvPicPr>
+                  <pic:blipFill rotWithShape="1">
+                    <a:blip r:embed="rId16">
+                      <a:extLst>
+                        <a:ext uri="{28A0092B-C50C-407E-A947-70E740481C1C}">
+                          <a14:useLocalDpi xmlns:a14="http://schemas.microsoft.com/office/drawing/2010/main" val="0"/>
+                        </a:ext>
+                      </a:extLst>
+                    </a:blip>
+                    <a:srcRect t="2258" b="2910"/>
+                    <a:stretch/>
+                  </pic:blipFill>
+                  <pic:spPr bwMode="auto">
+                    <a:xfrm>
+                      <a:off x="0" y="0"/>
+                      <a:ext cx="2305050" cy="3600450"/>
+                    </a:xfrm>
+                    <a:prstGeom prst="rect">
+                      <a:avLst/>
+                    </a:prstGeom>
+                    <a:noFill/>
+                    <a:ln>
+                      <a:noFill/>
+                    </a:ln>
+                    <a:extLst>
+                      <a:ext uri="{53640926-AAD7-44D8-BBD7-CCE9431645EC}">
+                        <a14:shadowObscured xmlns:a14="http://schemas.microsoft.com/office/drawing/2010/main"/>
+                      </a:ext>
+                    </a:extLst>
+                  </pic:spPr>
+                </pic:pic>
+              </a:graphicData>
+            </a:graphic>
+            <wp14:sizeRelH relativeFrom="margin">
+              <wp14:pctWidth>0</wp14:pctWidth>
+            </wp14:sizeRelH>
+            <wp14:sizeRelV relativeFrom="margin">
+              <wp14:pctHeight>0</wp14:pctHeight>
+            </wp14:sizeRelV>
+          </wp:anchor>
+        </w:drawing>
+      </w:r>
+      <w:r>
         <w:t>D</w:t>
       </w:r>
       <w:r>
@@ -1872,10 +2648,63 @@
       </w:r>
       <w:r>
         <w:br/>
-        <w:t>Er gebeurt niets</w:t>
-      </w:r>
-      <w:r>
-        <w:t>.</w:t>
+      </w:r>
+      <w:r>
+        <w:br/>
+      </w:r>
+      <w:r>
+        <w:br/>
+      </w:r>
+      <w:r>
+        <w:br/>
+      </w:r>
+      <w:r>
+        <w:br/>
+      </w:r>
+      <w:r>
+        <w:br/>
+      </w:r>
+      <w:r>
+        <w:br/>
+      </w:r>
+      <w:r>
+        <w:br/>
+        <w:t>Handmatige link D is hier toegevoegd nadat A, B en C zijn toegevoegd</w:t>
+      </w:r>
+      <w:r>
+        <w:t>. Dit betekend dat A, B, C en D zijn geverifieerd als 1 uniek persoon. Een automatische aanpassing kan dit niet aantasten.</w:t>
+      </w:r>
+      <w:r>
+        <w:br/>
+      </w:r>
+    </w:p>
+    <w:p>
+      <w:pPr>
+        <w:pStyle w:val="Lijstalinea"/>
+      </w:pPr>
+      <w:r>
+        <w:t>Er gebeurt niets.</w:t>
+      </w:r>
+      <w:r>
+        <w:br/>
+      </w:r>
+      <w:r>
+        <w:br/>
+      </w:r>
+      <w:r>
+        <w:br/>
+      </w:r>
+      <w:r>
+        <w:br/>
+      </w:r>
+      <w:r>
+        <w:br/>
+      </w:r>
+      <w:r>
+        <w:br/>
+      </w:r>
+      <w:r>
+        <w:br/>
       </w:r>
     </w:p>
     <w:p>
@@ -1887,53 +2716,100 @@
         </w:numPr>
       </w:pPr>
       <w:r>
-        <w:t>De handmatige aanpassing is geweest nadat B</w:t>
-      </w:r>
-      <w:r>
-        <w:t xml:space="preserve"> of</w:t>
-      </w:r>
-      <w:r>
-        <w:t xml:space="preserve"> C </w:t>
-      </w:r>
-      <w:r>
-        <w:t>is</w:t>
-      </w:r>
-      <w:r>
-        <w:t xml:space="preserve"> toegevoegd -&gt;</w:t>
-      </w:r>
-      <w:r>
-        <w:br/>
-      </w:r>
-      <w:r>
-        <w:t>Als</w:t>
-      </w:r>
-      <w:r>
-        <w:t xml:space="preserve"> de persoonsvermelding, die na de handmatige aanpassing is toegevoegd, </w:t>
-      </w:r>
-      <w:r>
-        <w:t>direct of indirect GEEN link heeft naar een persoonsvermelding die is toegevoegd voor de laatste handmatige aanpassing, dan moet de persoonsvermelding</w:t>
-      </w:r>
-      <w:r>
-        <w:t>, die na de handmatige aanpassing is toegevoegd</w:t>
-      </w:r>
-      <w:r>
-        <w:t xml:space="preserve"> en elke persoonsvermelding die daaraan direct en indirect linkt, een nieuw </w:t>
-      </w:r>
-      <w:r>
-        <w:t xml:space="preserve">uniek </w:t>
-      </w:r>
-      <w:r>
-        <w:t>persoon worden.</w:t>
-      </w:r>
-      <w:r>
-        <w:br/>
-      </w:r>
-      <w:r>
-        <w:br/>
-        <w:t>Heeft deze wel een WEL een directe of indirecte link naar een persoonsvermelding die is toegevoegd voor de laatste handmatige aanpassing, dan verandert er niets</w:t>
-      </w:r>
-      <w:r>
-        <w:t>.</w:t>
+        <w:rPr>
+          <w:noProof/>
+        </w:rPr>
+        <w:drawing>
+          <wp:anchor distT="0" distB="0" distL="114300" distR="114300" simplePos="0" relativeHeight="251669504" behindDoc="0" locked="0" layoutInCell="1" allowOverlap="1" wp14:anchorId="783DB890" wp14:editId="119EBB54">
+            <wp:simplePos x="0" y="0"/>
+            <wp:positionH relativeFrom="column">
+              <wp:posOffset>186055</wp:posOffset>
+            </wp:positionH>
+            <wp:positionV relativeFrom="paragraph">
+              <wp:posOffset>309245</wp:posOffset>
+            </wp:positionV>
+            <wp:extent cx="2295525" cy="3381375"/>
+            <wp:effectExtent l="0" t="0" r="9525" b="9525"/>
+            <wp:wrapSquare wrapText="bothSides"/>
+            <wp:docPr id="14" name="Afbeelding 14"/>
+            <wp:cNvGraphicFramePr>
+              <a:graphicFrameLocks xmlns:a="http://schemas.openxmlformats.org/drawingml/2006/main" noChangeAspect="1"/>
+            </wp:cNvGraphicFramePr>
+            <a:graphic xmlns:a="http://schemas.openxmlformats.org/drawingml/2006/main">
+              <a:graphicData uri="http://schemas.openxmlformats.org/drawingml/2006/picture">
+                <pic:pic xmlns:pic="http://schemas.openxmlformats.org/drawingml/2006/picture">
+                  <pic:nvPicPr>
+                    <pic:cNvPr id="0" name="Picture 11"/>
+                    <pic:cNvPicPr>
+                      <a:picLocks noChangeAspect="1" noChangeArrowheads="1"/>
+                    </pic:cNvPicPr>
+                  </pic:nvPicPr>
+                  <pic:blipFill>
+                    <a:blip r:embed="rId17">
+                      <a:extLst>
+                        <a:ext uri="{28A0092B-C50C-407E-A947-70E740481C1C}">
+                          <a14:useLocalDpi xmlns:a14="http://schemas.microsoft.com/office/drawing/2010/main" val="0"/>
+                        </a:ext>
+                      </a:extLst>
+                    </a:blip>
+                    <a:srcRect/>
+                    <a:stretch>
+                      <a:fillRect/>
+                    </a:stretch>
+                  </pic:blipFill>
+                  <pic:spPr bwMode="auto">
+                    <a:xfrm>
+                      <a:off x="0" y="0"/>
+                      <a:ext cx="2295525" cy="3381375"/>
+                    </a:xfrm>
+                    <a:prstGeom prst="rect">
+                      <a:avLst/>
+                    </a:prstGeom>
+                    <a:noFill/>
+                    <a:ln>
+                      <a:noFill/>
+                    </a:ln>
+                  </pic:spPr>
+                </pic:pic>
+              </a:graphicData>
+            </a:graphic>
+          </wp:anchor>
+        </w:drawing>
+      </w:r>
+      <w:r>
+        <w:t>De handmatige aanpassing is geweest nadat B of C is toegevoegd -&gt;</w:t>
+      </w:r>
+      <w:r>
+        <w:br/>
+      </w:r>
+      <w:r>
+        <w:br/>
+      </w:r>
+      <w:r>
+        <w:br/>
+      </w:r>
+      <w:r>
+        <w:br/>
+      </w:r>
+      <w:r>
+        <w:br/>
+      </w:r>
+      <w:r>
+        <w:t>D</w:t>
+      </w:r>
+      <w:r>
+        <w:t xml:space="preserve">e handmatige aanpassing zorgt ervoor dat alle persoonsvermeldingen, gekoppeld aan P1 voor de handmatige aanpassing, geverifieerd zijn als 1 uniek persoon. Dit kan dus ook niet aangepast worden door een automatische aanpassing. In dit voorbeeld is C later toegevoegd. Deze zou wel weggehaald kunnen worden. Er wordt dan gekeken naar of een ander persoonsvermelding (A of D) linkt naar C. Zo ja, gebeurt er niks. </w:t>
+      </w:r>
+    </w:p>
+    <w:p>
+      <w:r>
+        <w:t>Zo niet, wordt C verwijderd</w:t>
+      </w:r>
+      <w:r>
+        <w:t xml:space="preserve"> C verder geen links heeft. Zo wel, dan worden alle directe en indirecte links aan C verplaatst naar een nieuw uniek persoon.</w:t>
+      </w:r>
+      <w:r>
+        <w:br w:type="page"/>
       </w:r>
     </w:p>
     <w:p>
@@ -1945,16 +2821,73 @@
         </w:numPr>
       </w:pPr>
       <w:r>
+        <w:lastRenderedPageBreak/>
         <w:t>De handmatige aanpassing is geweest voor B en C zijn toegevoegd -&gt;</w:t>
       </w:r>
       <w:r>
         <w:br/>
       </w:r>
+      <w:r>
+        <w:t>Dan gelden de regels voor als er geen handmatige aanpassing was, waarbij het geverifieerde uniek persoon zich gedraagt als een enkele persoonsvermelding.</w:t>
+      </w:r>
     </w:p>
     <w:p>
       <w:pPr>
         <w:ind w:left="360"/>
       </w:pPr>
+      <w:r>
+        <w:rPr>
+          <w:noProof/>
+        </w:rPr>
+        <w:drawing>
+          <wp:inline distT="0" distB="0" distL="0" distR="0" wp14:anchorId="4934275E" wp14:editId="5672F54E">
+            <wp:extent cx="2847975" cy="3276600"/>
+            <wp:effectExtent l="0" t="0" r="9525" b="0"/>
+            <wp:docPr id="17" name="Afbeelding 17"/>
+            <wp:cNvGraphicFramePr>
+              <a:graphicFrameLocks xmlns:a="http://schemas.openxmlformats.org/drawingml/2006/main" noChangeAspect="1"/>
+            </wp:cNvGraphicFramePr>
+            <a:graphic xmlns:a="http://schemas.openxmlformats.org/drawingml/2006/main">
+              <a:graphicData uri="http://schemas.openxmlformats.org/drawingml/2006/picture">
+                <pic:pic xmlns:pic="http://schemas.openxmlformats.org/drawingml/2006/picture">
+                  <pic:nvPicPr>
+                    <pic:cNvPr id="0" name="Picture 14"/>
+                    <pic:cNvPicPr>
+                      <a:picLocks noChangeAspect="1" noChangeArrowheads="1"/>
+                    </pic:cNvPicPr>
+                  </pic:nvPicPr>
+                  <pic:blipFill>
+                    <a:blip r:embed="rId18">
+                      <a:extLst>
+                        <a:ext uri="{28A0092B-C50C-407E-A947-70E740481C1C}">
+                          <a14:useLocalDpi xmlns:a14="http://schemas.microsoft.com/office/drawing/2010/main" val="0"/>
+                        </a:ext>
+                      </a:extLst>
+                    </a:blip>
+                    <a:srcRect/>
+                    <a:stretch>
+                      <a:fillRect/>
+                    </a:stretch>
+                  </pic:blipFill>
+                  <pic:spPr bwMode="auto">
+                    <a:xfrm>
+                      <a:off x="0" y="0"/>
+                      <a:ext cx="2847975" cy="3276600"/>
+                    </a:xfrm>
+                    <a:prstGeom prst="rect">
+                      <a:avLst/>
+                    </a:prstGeom>
+                    <a:noFill/>
+                    <a:ln>
+                      <a:noFill/>
+                    </a:ln>
+                  </pic:spPr>
+                </pic:pic>
+              </a:graphicData>
+            </a:graphic>
+          </wp:inline>
+        </w:drawing>
+      </w:r>
     </w:p>
     <w:p>
       <w:r>

</xml_diff>

<commit_message>
added all linking possibilities
</commit_message>
<xml_diff>
--- a/Unieke personen aanpassen.docx
+++ b/Unieke personen aanpassen.docx
@@ -1521,7 +1521,7 @@
               <w:cnfStyle w:val="000000100000" w:firstRow="0" w:lastRow="0" w:firstColumn="0" w:lastColumn="0" w:oddVBand="0" w:evenVBand="0" w:oddHBand="1" w:evenHBand="0" w:firstRowFirstColumn="0" w:firstRowLastColumn="0" w:lastRowFirstColumn="0" w:lastRowLastColumn="0"/>
             </w:pPr>
             <w:r>
-              <w:t>G</w:t>
+              <w:t>F</w:t>
             </w:r>
           </w:p>
         </w:tc>
@@ -1529,7 +1529,13 @@
     </w:tbl>
     <w:p>
       <w:r>
-        <w:t>Hier ontbreekt de link B-C en is een nieuwe link D-G gevonden.</w:t>
+        <w:t>Hier ontbreekt de link B-C en is een nieuwe link D-</w:t>
+      </w:r>
+      <w:r>
+        <w:t>F</w:t>
+      </w:r>
+      <w:r>
+        <w:t xml:space="preserve"> gevonden.</w:t>
       </w:r>
     </w:p>
     <w:p>
@@ -1683,7 +1689,7 @@
               <w:cnfStyle w:val="000000000000" w:firstRow="0" w:lastRow="0" w:firstColumn="0" w:lastColumn="0" w:oddVBand="0" w:evenVBand="0" w:oddHBand="0" w:evenHBand="0" w:firstRowFirstColumn="0" w:firstRowLastColumn="0" w:lastRowFirstColumn="0" w:lastRowLastColumn="0"/>
             </w:pPr>
             <w:r>
-              <w:t>G</w:t>
+              <w:t>F</w:t>
             </w:r>
           </w:p>
         </w:tc>
@@ -1751,17 +1757,36 @@
       <w:r>
         <w:t>Wat zijn de onderlinge links binnen dit uniek persoon?</w:t>
       </w:r>
-    </w:p>
-    <w:p/>
-    <w:p>
+      <w:r>
+        <w:br/>
+      </w:r>
+      <w:r>
+        <w:br/>
+      </w:r>
+      <w:r>
+        <w:br/>
+      </w:r>
+      <w:r>
+        <w:br/>
+      </w:r>
+    </w:p>
+    <w:p>
+      <w:pPr>
+        <w:pStyle w:val="Kop2"/>
+      </w:pPr>
+      <w:r>
+        <w:t>Automatisch verwijderen</w:t>
+      </w:r>
+    </w:p>
+    <w:p>
+      <w:pPr>
+        <w:pStyle w:val="Kop3"/>
+      </w:pPr>
       <w:r>
         <w:t xml:space="preserve">Bij geen handmatige </w:t>
       </w:r>
       <w:r>
         <w:t>aanpassing binnen uniek persoon</w:t>
-      </w:r>
-      <w:r>
-        <w:t>:</w:t>
       </w:r>
     </w:p>
     <w:p>
@@ -2154,6 +2179,9 @@
       </w:pPr>
       <w:r>
         <w:t>Aan B en C zijn andere persoonsvermeldingen gelinkt</w:t>
+      </w:r>
+      <w:r>
+        <w:t xml:space="preserve"> -&gt;</w:t>
       </w:r>
     </w:p>
     <w:p>
@@ -2293,6 +2321,9 @@
         <w:t>Er wordt indirect van B naar C gelinkt</w:t>
       </w:r>
       <w:r>
+        <w:t xml:space="preserve"> -&gt;</w:t>
+      </w:r>
+      <w:r>
         <w:br/>
         <w:t>Verander niets</w:t>
       </w:r>
@@ -2394,6 +2425,9 @@
       <w:r>
         <w:lastRenderedPageBreak/>
         <w:t>Er wordt niet indirect van B naar C gelinkt</w:t>
+      </w:r>
+      <w:r>
+        <w:t xml:space="preserve"> -&gt;</w:t>
       </w:r>
       <w:r>
         <w:br/>
@@ -2542,9 +2576,17 @@
       </w:r>
     </w:p>
     <w:p>
+      <w:pPr>
+        <w:pStyle w:val="Kop3"/>
+      </w:pPr>
       <w:r>
         <w:lastRenderedPageBreak/>
-        <w:t>Bij handmatige aanpassing binnen uniek persoon:</w:t>
+        <w:t>Bij handmatige aanpassing binnen uniek persoon</w:t>
+      </w:r>
+    </w:p>
+    <w:p>
+      <w:r>
+        <w:t>(Een handmatige toevoeging wordt weergegeven met dikke groene streep)</w:t>
       </w:r>
     </w:p>
     <w:p>
@@ -2640,8 +2682,17 @@
       <w:r>
         <w:t xml:space="preserve"> zijn</w:t>
       </w:r>
-      <w:r>
-        <w:t xml:space="preserve"> toegevoegd</w:t>
+    </w:p>
+    <w:p>
+      <w:pPr>
+        <w:pStyle w:val="Lijstalinea"/>
+        <w:numPr>
+          <w:ilvl w:val="0"/>
+          <w:numId w:val="10"/>
+        </w:numPr>
+      </w:pPr>
+      <w:r>
+        <w:t>toegevoegd</w:t>
       </w:r>
       <w:r>
         <w:t xml:space="preserve"> -&gt;</w:t>
@@ -2798,7 +2849,13 @@
         <w:t>D</w:t>
       </w:r>
       <w:r>
-        <w:t xml:space="preserve">e handmatige aanpassing zorgt ervoor dat alle persoonsvermeldingen, gekoppeld aan P1 voor de handmatige aanpassing, geverifieerd zijn als 1 uniek persoon. Dit kan dus ook niet aangepast worden door een automatische aanpassing. In dit voorbeeld is C later toegevoegd. Deze zou wel weggehaald kunnen worden. Er wordt dan gekeken naar of een ander persoonsvermelding (A of D) linkt naar C. Zo ja, gebeurt er niks. </w:t>
+        <w:t xml:space="preserve">e handmatige aanpassing zorgt ervoor dat alle persoonsvermeldingen, gekoppeld aan P1 voor de handmatige aanpassing, geverifieerd zijn als 1 uniek persoon. Dit kan dus ook niet aangepast worden door een automatische aanpassing. In dit voorbeeld is C later toegevoegd. Deze zou wel weggehaald kunnen worden. Er wordt dan gekeken naar of een ander persoonsvermelding (A of D) </w:t>
+      </w:r>
+      <w:r>
+        <w:t xml:space="preserve">indirect of direct </w:t>
+      </w:r>
+      <w:r>
+        <w:t xml:space="preserve">linkt naar C. Zo ja, gebeurt er niks. </w:t>
       </w:r>
     </w:p>
     <w:p>
@@ -2806,7 +2863,19 @@
         <w:t>Zo niet, wordt C verwijderd</w:t>
       </w:r>
       <w:r>
-        <w:t xml:space="preserve"> C verder geen links heeft. Zo wel, dan worden alle directe en indirecte links aan C verplaatst naar een nieuw uniek persoon.</w:t>
+        <w:t xml:space="preserve"> </w:t>
+      </w:r>
+      <w:r>
+        <w:t>als C</w:t>
+      </w:r>
+      <w:r>
+        <w:t xml:space="preserve"> verder geen links heeft. </w:t>
+      </w:r>
+      <w:r>
+        <w:t>Heeft C wel links,</w:t>
+      </w:r>
+      <w:r>
+        <w:t xml:space="preserve"> dan worden alle directe en indirecte links aan C verplaatst naar een nieuw uniek persoon.</w:t>
       </w:r>
       <w:r>
         <w:br w:type="page"/>
@@ -2899,11 +2968,13 @@
     </w:p>
     <w:p>
       <w:pPr>
-        <w:tabs>
-          <w:tab w:val="left" w:pos="3240"/>
-        </w:tabs>
-      </w:pPr>
-    </w:p>
+        <w:pStyle w:val="Kop2"/>
+      </w:pPr>
+      <w:r>
+        <w:t>Automatisch toevoegen</w:t>
+      </w:r>
+    </w:p>
+    <w:p/>
     <w:p>
       <w:pPr>
         <w:tabs>
@@ -4507,6 +4578,50 @@
       <w:szCs w:val="32"/>
     </w:rPr>
   </w:style>
+  <w:style w:type="paragraph" w:styleId="Kop2">
+    <w:name w:val="heading 2"/>
+    <w:basedOn w:val="Standaard"/>
+    <w:next w:val="Standaard"/>
+    <w:link w:val="Kop2Char"/>
+    <w:uiPriority w:val="9"/>
+    <w:unhideWhenUsed/>
+    <w:qFormat/>
+    <w:rsid w:val="00AB6D66"/>
+    <w:pPr>
+      <w:keepNext/>
+      <w:keepLines/>
+      <w:spacing w:before="40" w:after="0"/>
+      <w:outlineLvl w:val="1"/>
+    </w:pPr>
+    <w:rPr>
+      <w:rFonts w:asciiTheme="majorHAnsi" w:eastAsiaTheme="majorEastAsia" w:hAnsiTheme="majorHAnsi" w:cstheme="majorBidi"/>
+      <w:color w:val="2F5496" w:themeColor="accent1" w:themeShade="BF"/>
+      <w:sz w:val="26"/>
+      <w:szCs w:val="26"/>
+    </w:rPr>
+  </w:style>
+  <w:style w:type="paragraph" w:styleId="Kop3">
+    <w:name w:val="heading 3"/>
+    <w:basedOn w:val="Standaard"/>
+    <w:next w:val="Standaard"/>
+    <w:link w:val="Kop3Char"/>
+    <w:uiPriority w:val="9"/>
+    <w:unhideWhenUsed/>
+    <w:qFormat/>
+    <w:rsid w:val="00AB6D66"/>
+    <w:pPr>
+      <w:keepNext/>
+      <w:keepLines/>
+      <w:spacing w:before="40" w:after="0"/>
+      <w:outlineLvl w:val="2"/>
+    </w:pPr>
+    <w:rPr>
+      <w:rFonts w:asciiTheme="majorHAnsi" w:eastAsiaTheme="majorEastAsia" w:hAnsiTheme="majorHAnsi" w:cstheme="majorBidi"/>
+      <w:color w:val="1F3763" w:themeColor="accent1" w:themeShade="7F"/>
+      <w:sz w:val="24"/>
+      <w:szCs w:val="24"/>
+    </w:rPr>
+  </w:style>
   <w:style w:type="character" w:default="1" w:styleId="Standaardalinea-lettertype">
     <w:name w:val="Default Paragraph Font"/>
     <w:uiPriority w:val="1"/>
@@ -4715,6 +4830,32 @@
     <w:link w:val="Voettekst"/>
     <w:uiPriority w:val="99"/>
     <w:rsid w:val="00083989"/>
+  </w:style>
+  <w:style w:type="character" w:customStyle="1" w:styleId="Kop2Char">
+    <w:name w:val="Kop 2 Char"/>
+    <w:basedOn w:val="Standaardalinea-lettertype"/>
+    <w:link w:val="Kop2"/>
+    <w:uiPriority w:val="9"/>
+    <w:rsid w:val="00AB6D66"/>
+    <w:rPr>
+      <w:rFonts w:asciiTheme="majorHAnsi" w:eastAsiaTheme="majorEastAsia" w:hAnsiTheme="majorHAnsi" w:cstheme="majorBidi"/>
+      <w:color w:val="2F5496" w:themeColor="accent1" w:themeShade="BF"/>
+      <w:sz w:val="26"/>
+      <w:szCs w:val="26"/>
+    </w:rPr>
+  </w:style>
+  <w:style w:type="character" w:customStyle="1" w:styleId="Kop3Char">
+    <w:name w:val="Kop 3 Char"/>
+    <w:basedOn w:val="Standaardalinea-lettertype"/>
+    <w:link w:val="Kop3"/>
+    <w:uiPriority w:val="9"/>
+    <w:rsid w:val="00AB6D66"/>
+    <w:rPr>
+      <w:rFonts w:asciiTheme="majorHAnsi" w:eastAsiaTheme="majorEastAsia" w:hAnsiTheme="majorHAnsi" w:cstheme="majorBidi"/>
+      <w:color w:val="1F3763" w:themeColor="accent1" w:themeShade="7F"/>
+      <w:sz w:val="24"/>
+      <w:szCs w:val="24"/>
+    </w:rPr>
   </w:style>
 </w:styles>
 </file>

</xml_diff>